<commit_message>
SQL Window function added
</commit_message>
<xml_diff>
--- a/notes/18. Windows Functions.docx
+++ b/notes/18. Windows Functions.docx
@@ -106,15 +106,7 @@
           <w:sz w:val="32"/>
           <w:szCs w:val="32"/>
         </w:rPr>
-        <w:t xml:space="preserve">-- </w:t>
-      </w:r>
-      <w:r>
-        <w:rPr>
-          <w:rStyle w:val="b2eff"/>
-          <w:sz w:val="32"/>
-          <w:szCs w:val="32"/>
-        </w:rPr>
-        <w:t>Aggregate functions are usually used with the GROUP BY clause of the SELECT statement.</w:t>
+        <w:t>-- Aggregate functions are usually used with the GROUP BY clause of the SELECT statement.</w:t>
       </w:r>
     </w:p>
     <w:p>
@@ -132,15 +124,7 @@
           <w:sz w:val="32"/>
           <w:szCs w:val="32"/>
         </w:rPr>
-        <w:t xml:space="preserve">-- </w:t>
-      </w:r>
-      <w:r>
-        <w:rPr>
-          <w:rStyle w:val="b2eff"/>
-          <w:sz w:val="32"/>
-          <w:szCs w:val="32"/>
-        </w:rPr>
-        <w:t>HAVING clause is used to write conditions on the value that is returned by the aggregate function.</w:t>
+        <w:t>-- HAVING clause is used to write conditions on the value that is returned by the aggregate function.</w:t>
       </w:r>
     </w:p>
     <w:p>
@@ -158,15 +142,7 @@
           <w:sz w:val="32"/>
           <w:szCs w:val="32"/>
         </w:rPr>
-        <w:t xml:space="preserve">-- </w:t>
-      </w:r>
-      <w:r>
-        <w:rPr>
-          <w:rStyle w:val="b2eff"/>
-          <w:sz w:val="32"/>
-          <w:szCs w:val="32"/>
-        </w:rPr>
-        <w:t>Aggregate functions return the same value each time that it is called with a specific set of input values on same dataset.</w:t>
+        <w:t>-- Aggregate functions return the same value each time that it is called with a specific set of input values on same dataset.</w:t>
       </w:r>
     </w:p>
     <w:p>
@@ -1305,23 +1281,7 @@
           <w:sz w:val="32"/>
           <w:szCs w:val="32"/>
         </w:rPr>
-        <w:t xml:space="preserve">Here the Aggregate functions worked on a set of rows to return a single result value. If we need only a </w:t>
-      </w:r>
-      <w:r>
-        <w:rPr>
-          <w:rStyle w:val="b2eff"/>
-          <w:sz w:val="32"/>
-          <w:szCs w:val="32"/>
-        </w:rPr>
-        <w:t>high-level</w:t>
-      </w:r>
-      <w:r>
-        <w:rPr>
-          <w:rStyle w:val="b2eff"/>
-          <w:sz w:val="32"/>
-          <w:szCs w:val="32"/>
-        </w:rPr>
-        <w:t xml:space="preserve"> summary on the data the aggregate functions are useful.</w:t>
+        <w:t>Here the Aggregate functions worked on a set of rows to return a single result value. If we need only a high-level summary on the data the aggregate functions are useful.</w:t>
       </w:r>
     </w:p>
     <w:p>
@@ -1445,6 +1405,57 @@
           <w:szCs w:val="32"/>
         </w:rPr>
         <w:lastRenderedPageBreak/>
+        <w:t>-- Multiple window functions can slice up the data in different ways by using OVER clauses.</w:t>
+      </w:r>
+    </w:p>
+    <w:p>
+      <w:pPr>
+        <w:rPr>
+          <w:rStyle w:val="b2eff"/>
+          <w:sz w:val="32"/>
+          <w:szCs w:val="32"/>
+        </w:rPr>
+      </w:pPr>
+      <w:r>
+        <w:rPr>
+          <w:rStyle w:val="b2eff"/>
+          <w:sz w:val="32"/>
+          <w:szCs w:val="32"/>
+        </w:rPr>
+        <w:t>-- We can specify the window frame partition by using PARTITION BY clauses.</w:t>
+      </w:r>
+    </w:p>
+    <w:p>
+      <w:pPr>
+        <w:rPr>
+          <w:rStyle w:val="b2eff"/>
+          <w:sz w:val="32"/>
+          <w:szCs w:val="32"/>
+        </w:rPr>
+      </w:pPr>
+      <w:r>
+        <w:rPr>
+          <w:rStyle w:val="b2eff"/>
+          <w:sz w:val="32"/>
+          <w:szCs w:val="32"/>
+        </w:rPr>
+        <w:t>-- When we have the OVER clause with an empty parameter, it will operate on the whole set of rows.</w:t>
+      </w:r>
+    </w:p>
+    <w:p>
+      <w:pPr>
+        <w:rPr>
+          <w:rStyle w:val="b2eff"/>
+          <w:sz w:val="32"/>
+          <w:szCs w:val="32"/>
+        </w:rPr>
+      </w:pPr>
+      <w:r>
+        <w:rPr>
+          <w:rStyle w:val="b2eff"/>
+          <w:sz w:val="32"/>
+          <w:szCs w:val="32"/>
+        </w:rPr>
         <w:t xml:space="preserve">-- </w:t>
       </w:r>
       <w:r>
@@ -1453,90 +1464,7 @@
           <w:sz w:val="32"/>
           <w:szCs w:val="32"/>
         </w:rPr>
-        <w:t>Multiple window functions can slice up the data in different ways by using OVER clauses.</w:t>
-      </w:r>
-    </w:p>
-    <w:p>
-      <w:pPr>
-        <w:rPr>
-          <w:rStyle w:val="b2eff"/>
-          <w:sz w:val="32"/>
-          <w:szCs w:val="32"/>
-        </w:rPr>
-      </w:pPr>
-      <w:r>
-        <w:rPr>
-          <w:rStyle w:val="b2eff"/>
-          <w:sz w:val="32"/>
-          <w:szCs w:val="32"/>
-        </w:rPr>
-        <w:t xml:space="preserve">-- </w:t>
-      </w:r>
-      <w:r>
-        <w:rPr>
-          <w:rStyle w:val="b2eff"/>
-          <w:sz w:val="32"/>
-          <w:szCs w:val="32"/>
-        </w:rPr>
-        <w:t>We can specify the window frame partition by using PARTITION BY clauses.</w:t>
-      </w:r>
-    </w:p>
-    <w:p>
-      <w:pPr>
-        <w:rPr>
-          <w:rStyle w:val="b2eff"/>
-          <w:sz w:val="32"/>
-          <w:szCs w:val="32"/>
-        </w:rPr>
-      </w:pPr>
-      <w:r>
-        <w:rPr>
-          <w:rStyle w:val="b2eff"/>
-          <w:sz w:val="32"/>
-          <w:szCs w:val="32"/>
-        </w:rPr>
-        <w:t xml:space="preserve">-- </w:t>
-      </w:r>
-      <w:r>
-        <w:rPr>
-          <w:rStyle w:val="b2eff"/>
-          <w:sz w:val="32"/>
-          <w:szCs w:val="32"/>
-        </w:rPr>
-        <w:t>When we have the OVER clause with an empty parameter, it will operate on the whole set of rows.</w:t>
-      </w:r>
-    </w:p>
-    <w:p>
-      <w:pPr>
-        <w:rPr>
-          <w:rStyle w:val="b2eff"/>
-          <w:sz w:val="32"/>
-          <w:szCs w:val="32"/>
-        </w:rPr>
-      </w:pPr>
-      <w:r>
-        <w:rPr>
-          <w:rStyle w:val="b2eff"/>
-          <w:sz w:val="32"/>
-          <w:szCs w:val="32"/>
-        </w:rPr>
-        <w:t xml:space="preserve">-- </w:t>
-      </w:r>
-      <w:r>
-        <w:rPr>
-          <w:rStyle w:val="b2eff"/>
-          <w:sz w:val="32"/>
-          <w:szCs w:val="32"/>
-        </w:rPr>
-        <w:t>Below example does calculations sum, average, min, max and percentage using the whole set of rows</w:t>
-      </w:r>
-      <w:r>
-        <w:rPr>
-          <w:rStyle w:val="b2eff"/>
-          <w:sz w:val="32"/>
-          <w:szCs w:val="32"/>
-        </w:rPr>
-        <w:t>:</w:t>
+        <w:t>Below example does calculations sum, average, min, max and percentage using the whole set of rows:</w:t>
       </w:r>
     </w:p>
     <w:p>
@@ -1867,6 +1795,1207 @@
                     <a:xfrm>
                       <a:off x="0" y="0"/>
                       <a:ext cx="5731510" cy="4352925"/>
+                    </a:xfrm>
+                    <a:prstGeom prst="rect">
+                      <a:avLst/>
+                    </a:prstGeom>
+                  </pic:spPr>
+                </pic:pic>
+              </a:graphicData>
+            </a:graphic>
+          </wp:inline>
+        </w:drawing>
+      </w:r>
+    </w:p>
+    <w:p>
+      <w:pPr>
+        <w:rPr>
+          <w:rStyle w:val="b2eff"/>
+          <w:sz w:val="32"/>
+          <w:szCs w:val="32"/>
+        </w:rPr>
+      </w:pPr>
+      <w:r>
+        <w:rPr>
+          <w:rStyle w:val="b2eff"/>
+          <w:sz w:val="32"/>
+          <w:szCs w:val="32"/>
+        </w:rPr>
+        <w:t xml:space="preserve">-- </w:t>
+      </w:r>
+      <w:r>
+        <w:rPr>
+          <w:rStyle w:val="b2eff"/>
+          <w:sz w:val="32"/>
+          <w:szCs w:val="32"/>
+        </w:rPr>
+        <w:t>When we expand the above example by adding PARTITION in the OVER clause, we reduce the window frame for the column value group specified in the PARTITION column.</w:t>
+      </w:r>
+    </w:p>
+    <w:p>
+      <w:pPr>
+        <w:rPr>
+          <w:rStyle w:val="b2eff"/>
+          <w:sz w:val="32"/>
+          <w:szCs w:val="32"/>
+        </w:rPr>
+      </w:pPr>
+      <w:r>
+        <w:rPr>
+          <w:rStyle w:val="b2eff"/>
+          <w:sz w:val="32"/>
+          <w:szCs w:val="32"/>
+        </w:rPr>
+        <w:t xml:space="preserve">-- </w:t>
+      </w:r>
+      <w:r>
+        <w:rPr>
+          <w:rStyle w:val="b2eff"/>
+          <w:sz w:val="32"/>
+          <w:szCs w:val="32"/>
+        </w:rPr>
+        <w:t xml:space="preserve">Below example does calculations sum, average, min, max and percentage for a set of window frame for each </w:t>
+      </w:r>
+      <w:r>
+        <w:rPr>
+          <w:rStyle w:val="b2eff"/>
+          <w:sz w:val="32"/>
+          <w:szCs w:val="32"/>
+        </w:rPr>
+        <w:t>department</w:t>
+      </w:r>
+      <w:r>
+        <w:rPr>
+          <w:rStyle w:val="b2eff"/>
+          <w:sz w:val="32"/>
+          <w:szCs w:val="32"/>
+        </w:rPr>
+        <w:t xml:space="preserve"> partition.</w:t>
+      </w:r>
+    </w:p>
+    <w:p>
+      <w:pPr>
+        <w:rPr>
+          <w:rStyle w:val="b2eff"/>
+          <w:sz w:val="32"/>
+          <w:szCs w:val="32"/>
+        </w:rPr>
+      </w:pPr>
+      <w:r>
+        <w:rPr>
+          <w:rStyle w:val="b2eff"/>
+          <w:sz w:val="32"/>
+          <w:szCs w:val="32"/>
+        </w:rPr>
+        <w:t xml:space="preserve">-- </w:t>
+      </w:r>
+      <w:r>
+        <w:rPr>
+          <w:rStyle w:val="b2eff"/>
+          <w:sz w:val="32"/>
+          <w:szCs w:val="32"/>
+        </w:rPr>
+        <w:t>We can add running total of sales in the above example by adding ORDER BY clause in the window frame.</w:t>
+      </w:r>
+    </w:p>
+    <w:p>
+      <w:pPr>
+        <w:rPr>
+          <w:rStyle w:val="b2eff"/>
+          <w:sz w:val="32"/>
+          <w:szCs w:val="32"/>
+        </w:rPr>
+      </w:pPr>
+      <w:r>
+        <w:rPr>
+          <w:rStyle w:val="b2eff"/>
+          <w:sz w:val="32"/>
+          <w:szCs w:val="32"/>
+        </w:rPr>
+        <w:t xml:space="preserve">-- </w:t>
+      </w:r>
+      <w:r>
+        <w:rPr>
+          <w:rStyle w:val="b2eff"/>
+          <w:sz w:val="32"/>
+          <w:szCs w:val="32"/>
+        </w:rPr>
+        <w:t>It orders the rows within a window frame partition.</w:t>
+      </w:r>
+    </w:p>
+    <w:p>
+      <w:pPr>
+        <w:rPr>
+          <w:rStyle w:val="b2eff"/>
+          <w:sz w:val="32"/>
+          <w:szCs w:val="32"/>
+        </w:rPr>
+      </w:pPr>
+    </w:p>
+    <w:p>
+      <w:pPr>
+        <w:rPr>
+          <w:rStyle w:val="b2eff"/>
+          <w:sz w:val="24"/>
+          <w:szCs w:val="24"/>
+        </w:rPr>
+      </w:pPr>
+      <w:r>
+        <w:rPr>
+          <w:rStyle w:val="b2eff"/>
+          <w:sz w:val="24"/>
+          <w:szCs w:val="24"/>
+        </w:rPr>
+        <w:t xml:space="preserve">-- Using partition clause with </w:t>
+      </w:r>
+      <w:proofErr w:type="gramStart"/>
+      <w:r>
+        <w:rPr>
+          <w:rStyle w:val="b2eff"/>
+          <w:sz w:val="24"/>
+          <w:szCs w:val="24"/>
+        </w:rPr>
+        <w:t>over(</w:t>
+      </w:r>
+      <w:proofErr w:type="gramEnd"/>
+      <w:r>
+        <w:rPr>
+          <w:rStyle w:val="b2eff"/>
+          <w:sz w:val="24"/>
+          <w:szCs w:val="24"/>
+        </w:rPr>
+        <w:t>)</w:t>
+      </w:r>
+    </w:p>
+    <w:p>
+      <w:pPr>
+        <w:rPr>
+          <w:rStyle w:val="b2eff"/>
+          <w:sz w:val="24"/>
+          <w:szCs w:val="24"/>
+        </w:rPr>
+      </w:pPr>
+      <w:r>
+        <w:rPr>
+          <w:rStyle w:val="b2eff"/>
+          <w:sz w:val="24"/>
+          <w:szCs w:val="24"/>
+        </w:rPr>
+        <w:t xml:space="preserve">SELECT </w:t>
+      </w:r>
+    </w:p>
+    <w:p>
+      <w:pPr>
+        <w:rPr>
+          <w:rStyle w:val="b2eff"/>
+          <w:sz w:val="24"/>
+          <w:szCs w:val="24"/>
+        </w:rPr>
+      </w:pPr>
+      <w:proofErr w:type="gramStart"/>
+      <w:r>
+        <w:rPr>
+          <w:rStyle w:val="b2eff"/>
+          <w:sz w:val="24"/>
+          <w:szCs w:val="24"/>
+        </w:rPr>
+        <w:t>dept.department</w:t>
+      </w:r>
+      <w:proofErr w:type="gramEnd"/>
+      <w:r>
+        <w:rPr>
+          <w:rStyle w:val="b2eff"/>
+          <w:sz w:val="24"/>
+          <w:szCs w:val="24"/>
+        </w:rPr>
+        <w:t>_name,</w:t>
+      </w:r>
+    </w:p>
+    <w:p>
+      <w:pPr>
+        <w:rPr>
+          <w:rStyle w:val="b2eff"/>
+          <w:sz w:val="24"/>
+          <w:szCs w:val="24"/>
+        </w:rPr>
+      </w:pPr>
+      <w:proofErr w:type="gramStart"/>
+      <w:r>
+        <w:rPr>
+          <w:rStyle w:val="b2eff"/>
+          <w:sz w:val="24"/>
+          <w:szCs w:val="24"/>
+        </w:rPr>
+        <w:t>emp.salary</w:t>
+      </w:r>
+      <w:proofErr w:type="gramEnd"/>
+      <w:r>
+        <w:rPr>
+          <w:rStyle w:val="b2eff"/>
+          <w:sz w:val="24"/>
+          <w:szCs w:val="24"/>
+        </w:rPr>
+        <w:t xml:space="preserve">, </w:t>
+      </w:r>
+    </w:p>
+    <w:p>
+      <w:pPr>
+        <w:rPr>
+          <w:rStyle w:val="b2eff"/>
+          <w:sz w:val="24"/>
+          <w:szCs w:val="24"/>
+        </w:rPr>
+      </w:pPr>
+      <w:proofErr w:type="gramStart"/>
+      <w:r>
+        <w:rPr>
+          <w:rStyle w:val="b2eff"/>
+          <w:sz w:val="24"/>
+          <w:szCs w:val="24"/>
+        </w:rPr>
+        <w:lastRenderedPageBreak/>
+        <w:t>SUM(</w:t>
+      </w:r>
+      <w:proofErr w:type="gramEnd"/>
+      <w:r>
+        <w:rPr>
+          <w:rStyle w:val="b2eff"/>
+          <w:sz w:val="24"/>
+          <w:szCs w:val="24"/>
+        </w:rPr>
+        <w:t>emp.salary) over(PARTITION BY dept.department_id</w:t>
+      </w:r>
+      <w:r>
+        <w:rPr>
+          <w:rStyle w:val="b2eff"/>
+          <w:sz w:val="24"/>
+          <w:szCs w:val="24"/>
+        </w:rPr>
+        <w:t xml:space="preserve"> </w:t>
+      </w:r>
+      <w:r>
+        <w:rPr>
+          <w:rStyle w:val="b2eff"/>
+          <w:sz w:val="24"/>
+          <w:szCs w:val="24"/>
+        </w:rPr>
+        <w:t>ORDER BY emp.salary</w:t>
+      </w:r>
+      <w:r>
+        <w:rPr>
+          <w:rStyle w:val="b2eff"/>
+          <w:sz w:val="24"/>
+          <w:szCs w:val="24"/>
+        </w:rPr>
+        <w:t xml:space="preserve"> </w:t>
+      </w:r>
+      <w:r>
+        <w:rPr>
+          <w:rStyle w:val="b2eff"/>
+          <w:sz w:val="24"/>
+          <w:szCs w:val="24"/>
+        </w:rPr>
+        <w:t>DESC</w:t>
+      </w:r>
+      <w:r>
+        <w:rPr>
+          <w:rStyle w:val="b2eff"/>
+          <w:sz w:val="24"/>
+          <w:szCs w:val="24"/>
+        </w:rPr>
+        <w:t>) as total_salary_as_per_department,</w:t>
+      </w:r>
+    </w:p>
+    <w:p>
+      <w:pPr>
+        <w:rPr>
+          <w:rStyle w:val="b2eff"/>
+          <w:sz w:val="24"/>
+          <w:szCs w:val="24"/>
+        </w:rPr>
+      </w:pPr>
+      <w:proofErr w:type="gramStart"/>
+      <w:r>
+        <w:rPr>
+          <w:rStyle w:val="b2eff"/>
+          <w:sz w:val="24"/>
+          <w:szCs w:val="24"/>
+        </w:rPr>
+        <w:t>AVG(</w:t>
+      </w:r>
+      <w:proofErr w:type="gramEnd"/>
+      <w:r>
+        <w:rPr>
+          <w:rStyle w:val="b2eff"/>
+          <w:sz w:val="24"/>
+          <w:szCs w:val="24"/>
+        </w:rPr>
+        <w:t>emp.salary) over(PARTITION BY dept.department_id) as avg_salary_as_per_department,</w:t>
+      </w:r>
+    </w:p>
+    <w:p>
+      <w:pPr>
+        <w:rPr>
+          <w:rStyle w:val="b2eff"/>
+          <w:sz w:val="24"/>
+          <w:szCs w:val="24"/>
+        </w:rPr>
+      </w:pPr>
+      <w:proofErr w:type="gramStart"/>
+      <w:r>
+        <w:rPr>
+          <w:rStyle w:val="b2eff"/>
+          <w:sz w:val="24"/>
+          <w:szCs w:val="24"/>
+        </w:rPr>
+        <w:t>MAX(</w:t>
+      </w:r>
+      <w:proofErr w:type="gramEnd"/>
+      <w:r>
+        <w:rPr>
+          <w:rStyle w:val="b2eff"/>
+          <w:sz w:val="24"/>
+          <w:szCs w:val="24"/>
+        </w:rPr>
+        <w:t>emp.salary) over(PARTITION BY dept.department_id) as max_salary_as_per_department,</w:t>
+      </w:r>
+    </w:p>
+    <w:p>
+      <w:pPr>
+        <w:rPr>
+          <w:rStyle w:val="b2eff"/>
+          <w:sz w:val="24"/>
+          <w:szCs w:val="24"/>
+        </w:rPr>
+      </w:pPr>
+      <w:proofErr w:type="gramStart"/>
+      <w:r>
+        <w:rPr>
+          <w:rStyle w:val="b2eff"/>
+          <w:sz w:val="24"/>
+          <w:szCs w:val="24"/>
+        </w:rPr>
+        <w:t>MIN(</w:t>
+      </w:r>
+      <w:proofErr w:type="gramEnd"/>
+      <w:r>
+        <w:rPr>
+          <w:rStyle w:val="b2eff"/>
+          <w:sz w:val="24"/>
+          <w:szCs w:val="24"/>
+        </w:rPr>
+        <w:t>emp.salary) over(PARTITION BY dept.department_id) as min_salary_as_per_department,</w:t>
+      </w:r>
+    </w:p>
+    <w:p>
+      <w:pPr>
+        <w:rPr>
+          <w:rStyle w:val="b2eff"/>
+          <w:sz w:val="24"/>
+          <w:szCs w:val="24"/>
+        </w:rPr>
+      </w:pPr>
+      <w:r>
+        <w:rPr>
+          <w:rStyle w:val="b2eff"/>
+          <w:sz w:val="24"/>
+          <w:szCs w:val="24"/>
+        </w:rPr>
+        <w:t>(</w:t>
+      </w:r>
+      <w:proofErr w:type="gramStart"/>
+      <w:r>
+        <w:rPr>
+          <w:rStyle w:val="b2eff"/>
+          <w:sz w:val="24"/>
+          <w:szCs w:val="24"/>
+        </w:rPr>
+        <w:t>emp.salary::</w:t>
+      </w:r>
+      <w:proofErr w:type="gramEnd"/>
+      <w:r>
+        <w:rPr>
+          <w:rStyle w:val="b2eff"/>
+          <w:sz w:val="24"/>
+          <w:szCs w:val="24"/>
+        </w:rPr>
+        <w:t>numeric/sum(emp.salary) over(PARTITION BY dept.department_id)) * 100 as percentage_salary_as_per_department</w:t>
+      </w:r>
+    </w:p>
+    <w:p>
+      <w:pPr>
+        <w:rPr>
+          <w:rStyle w:val="b2eff"/>
+          <w:sz w:val="24"/>
+          <w:szCs w:val="24"/>
+        </w:rPr>
+      </w:pPr>
+      <w:r>
+        <w:rPr>
+          <w:rStyle w:val="b2eff"/>
+          <w:sz w:val="24"/>
+          <w:szCs w:val="24"/>
+        </w:rPr>
+        <w:t>FROM</w:t>
+      </w:r>
+    </w:p>
+    <w:p>
+      <w:pPr>
+        <w:rPr>
+          <w:rStyle w:val="b2eff"/>
+          <w:sz w:val="24"/>
+          <w:szCs w:val="24"/>
+        </w:rPr>
+      </w:pPr>
+      <w:r>
+        <w:rPr>
+          <w:rStyle w:val="b2eff"/>
+          <w:sz w:val="24"/>
+          <w:szCs w:val="24"/>
+        </w:rPr>
+        <w:t>dev_</w:t>
+      </w:r>
+      <w:proofErr w:type="gramStart"/>
+      <w:r>
+        <w:rPr>
+          <w:rStyle w:val="b2eff"/>
+          <w:sz w:val="24"/>
+          <w:szCs w:val="24"/>
+        </w:rPr>
+        <w:t>schema.employee</w:t>
+      </w:r>
+      <w:proofErr w:type="gramEnd"/>
+      <w:r>
+        <w:rPr>
+          <w:rStyle w:val="b2eff"/>
+          <w:sz w:val="24"/>
+          <w:szCs w:val="24"/>
+        </w:rPr>
+        <w:t xml:space="preserve"> as emp INNER JOIN dev_schema.department as dept</w:t>
+      </w:r>
+    </w:p>
+    <w:p>
+      <w:pPr>
+        <w:rPr>
+          <w:rStyle w:val="b2eff"/>
+          <w:sz w:val="24"/>
+          <w:szCs w:val="24"/>
+        </w:rPr>
+      </w:pPr>
+      <w:r>
+        <w:rPr>
+          <w:rStyle w:val="b2eff"/>
+          <w:sz w:val="24"/>
+          <w:szCs w:val="24"/>
+        </w:rPr>
+        <w:t xml:space="preserve">ON emp.fk_department_id = </w:t>
+      </w:r>
+      <w:proofErr w:type="gramStart"/>
+      <w:r>
+        <w:rPr>
+          <w:rStyle w:val="b2eff"/>
+          <w:sz w:val="24"/>
+          <w:szCs w:val="24"/>
+        </w:rPr>
+        <w:t>dept.department</w:t>
+      </w:r>
+      <w:proofErr w:type="gramEnd"/>
+      <w:r>
+        <w:rPr>
+          <w:rStyle w:val="b2eff"/>
+          <w:sz w:val="24"/>
+          <w:szCs w:val="24"/>
+        </w:rPr>
+        <w:t>_id;</w:t>
+      </w:r>
+    </w:p>
+    <w:p>
+      <w:pPr>
+        <w:rPr>
+          <w:rStyle w:val="b2eff"/>
+          <w:sz w:val="24"/>
+          <w:szCs w:val="24"/>
+        </w:rPr>
+      </w:pPr>
+    </w:p>
+    <w:p>
+      <w:pPr>
+        <w:rPr>
+          <w:rStyle w:val="b2eff"/>
+          <w:sz w:val="24"/>
+          <w:szCs w:val="24"/>
+        </w:rPr>
+      </w:pPr>
+      <w:r>
+        <w:rPr>
+          <w:noProof/>
+        </w:rPr>
+        <w:drawing>
+          <wp:inline distT="0" distB="0" distL="0" distR="0" wp14:anchorId="16704470" wp14:editId="1097B1DA">
+            <wp:extent cx="5731510" cy="2380615"/>
+            <wp:effectExtent l="0" t="0" r="2540" b="635"/>
+            <wp:docPr id="86373697" name="Picture 1"/>
+            <wp:cNvGraphicFramePr>
+              <a:graphicFrameLocks xmlns:a="http://schemas.openxmlformats.org/drawingml/2006/main" noChangeAspect="1"/>
+            </wp:cNvGraphicFramePr>
+            <a:graphic xmlns:a="http://schemas.openxmlformats.org/drawingml/2006/main">
+              <a:graphicData uri="http://schemas.openxmlformats.org/drawingml/2006/picture">
+                <pic:pic xmlns:pic="http://schemas.openxmlformats.org/drawingml/2006/picture">
+                  <pic:nvPicPr>
+                    <pic:cNvPr id="86373697" name=""/>
+                    <pic:cNvPicPr/>
+                  </pic:nvPicPr>
+                  <pic:blipFill>
+                    <a:blip r:embed="rId9"/>
+                    <a:stretch>
+                      <a:fillRect/>
+                    </a:stretch>
+                  </pic:blipFill>
+                  <pic:spPr>
+                    <a:xfrm>
+                      <a:off x="0" y="0"/>
+                      <a:ext cx="5731510" cy="2380615"/>
+                    </a:xfrm>
+                    <a:prstGeom prst="rect">
+                      <a:avLst/>
+                    </a:prstGeom>
+                  </pic:spPr>
+                </pic:pic>
+              </a:graphicData>
+            </a:graphic>
+          </wp:inline>
+        </w:drawing>
+      </w:r>
+    </w:p>
+    <w:p>
+      <w:pPr>
+        <w:rPr>
+          <w:rStyle w:val="b2eff"/>
+          <w:sz w:val="24"/>
+          <w:szCs w:val="24"/>
+        </w:rPr>
+      </w:pPr>
+    </w:p>
+    <w:p>
+      <w:pPr>
+        <w:rPr>
+          <w:rStyle w:val="b2eff"/>
+          <w:b/>
+          <w:bCs/>
+          <w:sz w:val="24"/>
+          <w:szCs w:val="24"/>
+        </w:rPr>
+      </w:pPr>
+      <w:r>
+        <w:rPr>
+          <w:rStyle w:val="b2eff"/>
+          <w:b/>
+          <w:bCs/>
+          <w:sz w:val="24"/>
+          <w:szCs w:val="24"/>
+        </w:rPr>
+        <w:t xml:space="preserve">-- Write a sql query to fetch employee id, employee name, employee salary, employee department name, employee job </w:t>
+      </w:r>
+      <w:proofErr w:type="gramStart"/>
+      <w:r>
+        <w:rPr>
+          <w:rStyle w:val="b2eff"/>
+          <w:b/>
+          <w:bCs/>
+          <w:sz w:val="24"/>
+          <w:szCs w:val="24"/>
+        </w:rPr>
+        <w:t>title,</w:t>
+      </w:r>
+      <w:r>
+        <w:rPr>
+          <w:rStyle w:val="b2eff"/>
+          <w:b/>
+          <w:bCs/>
+          <w:sz w:val="24"/>
+          <w:szCs w:val="24"/>
+        </w:rPr>
+        <w:t xml:space="preserve"> </w:t>
+      </w:r>
+      <w:r>
+        <w:rPr>
+          <w:rStyle w:val="b2eff"/>
+          <w:b/>
+          <w:bCs/>
+          <w:sz w:val="24"/>
+          <w:szCs w:val="24"/>
+        </w:rPr>
+        <w:t xml:space="preserve"> And</w:t>
+      </w:r>
+      <w:proofErr w:type="gramEnd"/>
+      <w:r>
+        <w:rPr>
+          <w:rStyle w:val="b2eff"/>
+          <w:b/>
+          <w:bCs/>
+          <w:sz w:val="24"/>
+          <w:szCs w:val="24"/>
+        </w:rPr>
+        <w:t xml:space="preserve"> max salary as per the department.</w:t>
+      </w:r>
+    </w:p>
+    <w:p>
+      <w:pPr>
+        <w:rPr>
+          <w:rStyle w:val="b2eff"/>
+          <w:sz w:val="24"/>
+          <w:szCs w:val="24"/>
+        </w:rPr>
+      </w:pPr>
+    </w:p>
+    <w:p>
+      <w:pPr>
+        <w:rPr>
+          <w:rStyle w:val="b2eff"/>
+          <w:sz w:val="24"/>
+          <w:szCs w:val="24"/>
+        </w:rPr>
+      </w:pPr>
+      <w:r>
+        <w:rPr>
+          <w:rStyle w:val="b2eff"/>
+          <w:sz w:val="24"/>
+          <w:szCs w:val="24"/>
+        </w:rPr>
+        <w:t xml:space="preserve">SELECT </w:t>
+      </w:r>
+      <w:proofErr w:type="gramStart"/>
+      <w:r>
+        <w:rPr>
+          <w:rStyle w:val="b2eff"/>
+          <w:sz w:val="24"/>
+          <w:szCs w:val="24"/>
+        </w:rPr>
+        <w:t>emp.employee</w:t>
+      </w:r>
+      <w:proofErr w:type="gramEnd"/>
+      <w:r>
+        <w:rPr>
+          <w:rStyle w:val="b2eff"/>
+          <w:sz w:val="24"/>
+          <w:szCs w:val="24"/>
+        </w:rPr>
+        <w:t xml:space="preserve">_id, emp.first_name, emp.last_name, emp.salary, dept.department_name, job.job_title, </w:t>
+      </w:r>
+    </w:p>
+    <w:p>
+      <w:pPr>
+        <w:rPr>
+          <w:rStyle w:val="b2eff"/>
+          <w:sz w:val="24"/>
+          <w:szCs w:val="24"/>
+        </w:rPr>
+      </w:pPr>
+      <w:proofErr w:type="gramStart"/>
+      <w:r>
+        <w:rPr>
+          <w:rStyle w:val="b2eff"/>
+          <w:sz w:val="24"/>
+          <w:szCs w:val="24"/>
+        </w:rPr>
+        <w:t>MAX(</w:t>
+      </w:r>
+      <w:proofErr w:type="gramEnd"/>
+      <w:r>
+        <w:rPr>
+          <w:rStyle w:val="b2eff"/>
+          <w:sz w:val="24"/>
+          <w:szCs w:val="24"/>
+        </w:rPr>
+        <w:t>emp.salary) OVER (PARTITION BY dept.department_id ORDER BY emp.salary DESC) AS max_salary_per_department</w:t>
+      </w:r>
+    </w:p>
+    <w:p>
+      <w:pPr>
+        <w:rPr>
+          <w:rStyle w:val="b2eff"/>
+          <w:sz w:val="24"/>
+          <w:szCs w:val="24"/>
+        </w:rPr>
+      </w:pPr>
+      <w:r>
+        <w:rPr>
+          <w:rStyle w:val="b2eff"/>
+          <w:sz w:val="24"/>
+          <w:szCs w:val="24"/>
+        </w:rPr>
+        <w:t>FROM</w:t>
+      </w:r>
+    </w:p>
+    <w:p>
+      <w:pPr>
+        <w:rPr>
+          <w:rStyle w:val="b2eff"/>
+          <w:sz w:val="24"/>
+          <w:szCs w:val="24"/>
+        </w:rPr>
+      </w:pPr>
+      <w:r>
+        <w:rPr>
+          <w:rStyle w:val="b2eff"/>
+          <w:sz w:val="24"/>
+          <w:szCs w:val="24"/>
+        </w:rPr>
+        <w:t>dev_</w:t>
+      </w:r>
+      <w:proofErr w:type="gramStart"/>
+      <w:r>
+        <w:rPr>
+          <w:rStyle w:val="b2eff"/>
+          <w:sz w:val="24"/>
+          <w:szCs w:val="24"/>
+        </w:rPr>
+        <w:t>schema.employee</w:t>
+      </w:r>
+      <w:proofErr w:type="gramEnd"/>
+      <w:r>
+        <w:rPr>
+          <w:rStyle w:val="b2eff"/>
+          <w:sz w:val="24"/>
+          <w:szCs w:val="24"/>
+        </w:rPr>
+        <w:t xml:space="preserve"> as emp INNER JOIN dev_schema.department as dept</w:t>
+      </w:r>
+    </w:p>
+    <w:p>
+      <w:pPr>
+        <w:rPr>
+          <w:rStyle w:val="b2eff"/>
+          <w:sz w:val="24"/>
+          <w:szCs w:val="24"/>
+        </w:rPr>
+      </w:pPr>
+      <w:r>
+        <w:rPr>
+          <w:rStyle w:val="b2eff"/>
+          <w:sz w:val="24"/>
+          <w:szCs w:val="24"/>
+        </w:rPr>
+        <w:lastRenderedPageBreak/>
+        <w:t xml:space="preserve">ON emp.fk_department_id = </w:t>
+      </w:r>
+      <w:proofErr w:type="gramStart"/>
+      <w:r>
+        <w:rPr>
+          <w:rStyle w:val="b2eff"/>
+          <w:sz w:val="24"/>
+          <w:szCs w:val="24"/>
+        </w:rPr>
+        <w:t>dept.department</w:t>
+      </w:r>
+      <w:proofErr w:type="gramEnd"/>
+      <w:r>
+        <w:rPr>
+          <w:rStyle w:val="b2eff"/>
+          <w:sz w:val="24"/>
+          <w:szCs w:val="24"/>
+        </w:rPr>
+        <w:t>_id</w:t>
+      </w:r>
+    </w:p>
+    <w:p>
+      <w:pPr>
+        <w:rPr>
+          <w:rStyle w:val="b2eff"/>
+          <w:sz w:val="24"/>
+          <w:szCs w:val="24"/>
+        </w:rPr>
+      </w:pPr>
+      <w:r>
+        <w:rPr>
+          <w:rStyle w:val="b2eff"/>
+          <w:sz w:val="24"/>
+          <w:szCs w:val="24"/>
+        </w:rPr>
+        <w:t>INNER JOIN dev_schema.job as job</w:t>
+      </w:r>
+    </w:p>
+    <w:p>
+      <w:pPr>
+        <w:rPr>
+          <w:rStyle w:val="b2eff"/>
+          <w:sz w:val="24"/>
+          <w:szCs w:val="24"/>
+        </w:rPr>
+      </w:pPr>
+      <w:r>
+        <w:rPr>
+          <w:rStyle w:val="b2eff"/>
+          <w:sz w:val="24"/>
+          <w:szCs w:val="24"/>
+        </w:rPr>
+        <w:t>ON emp.fk_job_id = job.job_id;</w:t>
+      </w:r>
+    </w:p>
+    <w:p>
+      <w:pPr>
+        <w:rPr>
+          <w:rStyle w:val="b2eff"/>
+          <w:sz w:val="24"/>
+          <w:szCs w:val="24"/>
+        </w:rPr>
+      </w:pPr>
+    </w:p>
+    <w:p>
+      <w:pPr>
+        <w:rPr>
+          <w:rStyle w:val="b2eff"/>
+          <w:sz w:val="24"/>
+          <w:szCs w:val="24"/>
+        </w:rPr>
+      </w:pPr>
+      <w:r>
+        <w:rPr>
+          <w:noProof/>
+        </w:rPr>
+        <w:drawing>
+          <wp:inline distT="0" distB="0" distL="0" distR="0" wp14:anchorId="64919115" wp14:editId="3B678711">
+            <wp:extent cx="5731510" cy="2680970"/>
+            <wp:effectExtent l="0" t="0" r="2540" b="5080"/>
+            <wp:docPr id="238146452" name="Picture 1"/>
+            <wp:cNvGraphicFramePr>
+              <a:graphicFrameLocks xmlns:a="http://schemas.openxmlformats.org/drawingml/2006/main" noChangeAspect="1"/>
+            </wp:cNvGraphicFramePr>
+            <a:graphic xmlns:a="http://schemas.openxmlformats.org/drawingml/2006/main">
+              <a:graphicData uri="http://schemas.openxmlformats.org/drawingml/2006/picture">
+                <pic:pic xmlns:pic="http://schemas.openxmlformats.org/drawingml/2006/picture">
+                  <pic:nvPicPr>
+                    <pic:cNvPr id="238146452" name=""/>
+                    <pic:cNvPicPr/>
+                  </pic:nvPicPr>
+                  <pic:blipFill>
+                    <a:blip r:embed="rId10"/>
+                    <a:stretch>
+                      <a:fillRect/>
+                    </a:stretch>
+                  </pic:blipFill>
+                  <pic:spPr>
+                    <a:xfrm>
+                      <a:off x="0" y="0"/>
+                      <a:ext cx="5731510" cy="2680970"/>
+                    </a:xfrm>
+                    <a:prstGeom prst="rect">
+                      <a:avLst/>
+                    </a:prstGeom>
+                  </pic:spPr>
+                </pic:pic>
+              </a:graphicData>
+            </a:graphic>
+          </wp:inline>
+        </w:drawing>
+      </w:r>
+    </w:p>
+    <w:p>
+      <w:pPr>
+        <w:rPr>
+          <w:rStyle w:val="b2eff"/>
+          <w:sz w:val="24"/>
+          <w:szCs w:val="24"/>
+        </w:rPr>
+      </w:pPr>
+    </w:p>
+    <w:p>
+      <w:pPr>
+        <w:rPr>
+          <w:rStyle w:val="b2eff"/>
+          <w:b/>
+          <w:bCs/>
+          <w:sz w:val="24"/>
+          <w:szCs w:val="24"/>
+        </w:rPr>
+      </w:pPr>
+      <w:r>
+        <w:rPr>
+          <w:rStyle w:val="b2eff"/>
+          <w:b/>
+          <w:bCs/>
+          <w:sz w:val="24"/>
+          <w:szCs w:val="24"/>
+        </w:rPr>
+        <w:t>-- Write a sql query to fetch employee id, employee name, employee salary, employee department name, employee job title, And max salary as per the department along with the count of employees per department</w:t>
+      </w:r>
+    </w:p>
+    <w:p>
+      <w:pPr>
+        <w:rPr>
+          <w:rStyle w:val="b2eff"/>
+          <w:sz w:val="24"/>
+          <w:szCs w:val="24"/>
+        </w:rPr>
+      </w:pPr>
+    </w:p>
+    <w:p>
+      <w:pPr>
+        <w:rPr>
+          <w:rStyle w:val="b2eff"/>
+          <w:sz w:val="24"/>
+          <w:szCs w:val="24"/>
+        </w:rPr>
+      </w:pPr>
+      <w:r>
+        <w:rPr>
+          <w:rStyle w:val="b2eff"/>
+          <w:sz w:val="24"/>
+          <w:szCs w:val="24"/>
+        </w:rPr>
+        <w:t xml:space="preserve">SELECT </w:t>
+      </w:r>
+      <w:proofErr w:type="gramStart"/>
+      <w:r>
+        <w:rPr>
+          <w:rStyle w:val="b2eff"/>
+          <w:sz w:val="24"/>
+          <w:szCs w:val="24"/>
+        </w:rPr>
+        <w:t>emp.employee</w:t>
+      </w:r>
+      <w:proofErr w:type="gramEnd"/>
+      <w:r>
+        <w:rPr>
+          <w:rStyle w:val="b2eff"/>
+          <w:sz w:val="24"/>
+          <w:szCs w:val="24"/>
+        </w:rPr>
+        <w:t xml:space="preserve">_id, emp.first_name, emp.last_name, emp.salary, dept.department_name, job.job_title, </w:t>
+      </w:r>
+    </w:p>
+    <w:p>
+      <w:pPr>
+        <w:rPr>
+          <w:rStyle w:val="b2eff"/>
+          <w:sz w:val="24"/>
+          <w:szCs w:val="24"/>
+        </w:rPr>
+      </w:pPr>
+      <w:proofErr w:type="gramStart"/>
+      <w:r>
+        <w:rPr>
+          <w:rStyle w:val="b2eff"/>
+          <w:sz w:val="24"/>
+          <w:szCs w:val="24"/>
+        </w:rPr>
+        <w:t>MAX(</w:t>
+      </w:r>
+      <w:proofErr w:type="gramEnd"/>
+      <w:r>
+        <w:rPr>
+          <w:rStyle w:val="b2eff"/>
+          <w:sz w:val="24"/>
+          <w:szCs w:val="24"/>
+        </w:rPr>
+        <w:t>emp.salary) OVER (PARTITION BY dept.department_id ORDER BY emp.salary DESC) AS max_salary_per_department,</w:t>
+      </w:r>
+    </w:p>
+    <w:p>
+      <w:pPr>
+        <w:rPr>
+          <w:rStyle w:val="b2eff"/>
+          <w:sz w:val="24"/>
+          <w:szCs w:val="24"/>
+        </w:rPr>
+      </w:pPr>
+      <w:proofErr w:type="gramStart"/>
+      <w:r>
+        <w:rPr>
+          <w:rStyle w:val="b2eff"/>
+          <w:sz w:val="24"/>
+          <w:szCs w:val="24"/>
+        </w:rPr>
+        <w:t>COUNT(</w:t>
+      </w:r>
+      <w:proofErr w:type="gramEnd"/>
+      <w:r>
+        <w:rPr>
+          <w:rStyle w:val="b2eff"/>
+          <w:sz w:val="24"/>
+          <w:szCs w:val="24"/>
+        </w:rPr>
+        <w:t xml:space="preserve">*) OVER (PARTITION BY dept.department_id) as </w:t>
+      </w:r>
+      <w:proofErr w:type="spellStart"/>
+      <w:r>
+        <w:rPr>
+          <w:rStyle w:val="b2eff"/>
+          <w:sz w:val="24"/>
+          <w:szCs w:val="24"/>
+        </w:rPr>
+        <w:t>total_no_of_emp_per_dept</w:t>
+      </w:r>
+      <w:proofErr w:type="spellEnd"/>
+    </w:p>
+    <w:p>
+      <w:pPr>
+        <w:rPr>
+          <w:rStyle w:val="b2eff"/>
+          <w:sz w:val="24"/>
+          <w:szCs w:val="24"/>
+        </w:rPr>
+      </w:pPr>
+      <w:r>
+        <w:rPr>
+          <w:rStyle w:val="b2eff"/>
+          <w:sz w:val="24"/>
+          <w:szCs w:val="24"/>
+        </w:rPr>
+        <w:t>FROM</w:t>
+      </w:r>
+    </w:p>
+    <w:p>
+      <w:pPr>
+        <w:rPr>
+          <w:rStyle w:val="b2eff"/>
+          <w:sz w:val="24"/>
+          <w:szCs w:val="24"/>
+        </w:rPr>
+      </w:pPr>
+      <w:r>
+        <w:rPr>
+          <w:rStyle w:val="b2eff"/>
+          <w:sz w:val="24"/>
+          <w:szCs w:val="24"/>
+        </w:rPr>
+        <w:t>dev_</w:t>
+      </w:r>
+      <w:proofErr w:type="gramStart"/>
+      <w:r>
+        <w:rPr>
+          <w:rStyle w:val="b2eff"/>
+          <w:sz w:val="24"/>
+          <w:szCs w:val="24"/>
+        </w:rPr>
+        <w:t>schema.employee</w:t>
+      </w:r>
+      <w:proofErr w:type="gramEnd"/>
+      <w:r>
+        <w:rPr>
+          <w:rStyle w:val="b2eff"/>
+          <w:sz w:val="24"/>
+          <w:szCs w:val="24"/>
+        </w:rPr>
+        <w:t xml:space="preserve"> as emp INNER JOIN dev_schema.department as dept</w:t>
+      </w:r>
+    </w:p>
+    <w:p>
+      <w:pPr>
+        <w:rPr>
+          <w:rStyle w:val="b2eff"/>
+          <w:sz w:val="24"/>
+          <w:szCs w:val="24"/>
+        </w:rPr>
+      </w:pPr>
+      <w:r>
+        <w:rPr>
+          <w:rStyle w:val="b2eff"/>
+          <w:sz w:val="24"/>
+          <w:szCs w:val="24"/>
+        </w:rPr>
+        <w:t xml:space="preserve">ON emp.fk_department_id = </w:t>
+      </w:r>
+      <w:proofErr w:type="gramStart"/>
+      <w:r>
+        <w:rPr>
+          <w:rStyle w:val="b2eff"/>
+          <w:sz w:val="24"/>
+          <w:szCs w:val="24"/>
+        </w:rPr>
+        <w:t>dept.department</w:t>
+      </w:r>
+      <w:proofErr w:type="gramEnd"/>
+      <w:r>
+        <w:rPr>
+          <w:rStyle w:val="b2eff"/>
+          <w:sz w:val="24"/>
+          <w:szCs w:val="24"/>
+        </w:rPr>
+        <w:t>_id</w:t>
+      </w:r>
+    </w:p>
+    <w:p>
+      <w:pPr>
+        <w:rPr>
+          <w:rStyle w:val="b2eff"/>
+          <w:sz w:val="24"/>
+          <w:szCs w:val="24"/>
+        </w:rPr>
+      </w:pPr>
+      <w:r>
+        <w:rPr>
+          <w:rStyle w:val="b2eff"/>
+          <w:sz w:val="24"/>
+          <w:szCs w:val="24"/>
+        </w:rPr>
+        <w:t>INNER JOIN dev_schema.job as job</w:t>
+      </w:r>
+    </w:p>
+    <w:p>
+      <w:pPr>
+        <w:rPr>
+          <w:rStyle w:val="b2eff"/>
+          <w:sz w:val="24"/>
+          <w:szCs w:val="24"/>
+        </w:rPr>
+      </w:pPr>
+      <w:r>
+        <w:rPr>
+          <w:rStyle w:val="b2eff"/>
+          <w:sz w:val="24"/>
+          <w:szCs w:val="24"/>
+        </w:rPr>
+        <w:t>ON emp.fk_job_id = job.job_id;</w:t>
+      </w:r>
+    </w:p>
+    <w:p>
+      <w:pPr>
+        <w:rPr>
+          <w:rStyle w:val="b2eff"/>
+          <w:sz w:val="24"/>
+          <w:szCs w:val="24"/>
+        </w:rPr>
+      </w:pPr>
+    </w:p>
+    <w:p>
+      <w:pPr>
+        <w:rPr>
+          <w:rStyle w:val="b2eff"/>
+          <w:sz w:val="24"/>
+          <w:szCs w:val="24"/>
+        </w:rPr>
+      </w:pPr>
+      <w:r>
+        <w:rPr>
+          <w:noProof/>
+        </w:rPr>
+        <w:lastRenderedPageBreak/>
+        <w:drawing>
+          <wp:inline distT="0" distB="0" distL="0" distR="0" wp14:anchorId="247D5CB3" wp14:editId="6CF27024">
+            <wp:extent cx="5731510" cy="2315845"/>
+            <wp:effectExtent l="0" t="0" r="2540" b="8255"/>
+            <wp:docPr id="158741293" name="Picture 1"/>
+            <wp:cNvGraphicFramePr>
+              <a:graphicFrameLocks xmlns:a="http://schemas.openxmlformats.org/drawingml/2006/main" noChangeAspect="1"/>
+            </wp:cNvGraphicFramePr>
+            <a:graphic xmlns:a="http://schemas.openxmlformats.org/drawingml/2006/main">
+              <a:graphicData uri="http://schemas.openxmlformats.org/drawingml/2006/picture">
+                <pic:pic xmlns:pic="http://schemas.openxmlformats.org/drawingml/2006/picture">
+                  <pic:nvPicPr>
+                    <pic:cNvPr id="158741293" name=""/>
+                    <pic:cNvPicPr/>
+                  </pic:nvPicPr>
+                  <pic:blipFill>
+                    <a:blip r:embed="rId11"/>
+                    <a:stretch>
+                      <a:fillRect/>
+                    </a:stretch>
+                  </pic:blipFill>
+                  <pic:spPr>
+                    <a:xfrm>
+                      <a:off x="0" y="0"/>
+                      <a:ext cx="5731510" cy="2315845"/>
                     </a:xfrm>
                     <a:prstGeom prst="rect">
                       <a:avLst/>

</xml_diff>

<commit_message>
lag, lead, row_number window functions added
</commit_message>
<xml_diff>
--- a/notes/18. Windows Functions.docx
+++ b/notes/18. Windows Functions.docx
@@ -2967,7 +2967,59 @@
           <w:sz w:val="32"/>
           <w:szCs w:val="32"/>
         </w:rPr>
-        <w:t>-- Rank:</w:t>
+        <w:t>1]</w:t>
+      </w:r>
+      <w:r>
+        <w:rPr>
+          <w:rStyle w:val="b2eff"/>
+          <w:b/>
+          <w:bCs/>
+          <w:sz w:val="32"/>
+          <w:szCs w:val="32"/>
+        </w:rPr>
+        <w:t xml:space="preserve"> </w:t>
+      </w:r>
+      <w:proofErr w:type="gramStart"/>
+      <w:r>
+        <w:rPr>
+          <w:rStyle w:val="b2eff"/>
+          <w:b/>
+          <w:bCs/>
+          <w:sz w:val="32"/>
+          <w:szCs w:val="32"/>
+        </w:rPr>
+        <w:t>Rank</w:t>
+      </w:r>
+      <w:r>
+        <w:rPr>
+          <w:rStyle w:val="b2eff"/>
+          <w:b/>
+          <w:bCs/>
+          <w:sz w:val="32"/>
+          <w:szCs w:val="32"/>
+        </w:rPr>
+        <w:t>(</w:t>
+      </w:r>
+      <w:proofErr w:type="gramEnd"/>
+      <w:r>
+        <w:rPr>
+          <w:rStyle w:val="b2eff"/>
+          <w:b/>
+          <w:bCs/>
+          <w:sz w:val="32"/>
+          <w:szCs w:val="32"/>
+        </w:rPr>
+        <w:t>)</w:t>
+      </w:r>
+      <w:r>
+        <w:rPr>
+          <w:rStyle w:val="b2eff"/>
+          <w:b/>
+          <w:bCs/>
+          <w:sz w:val="32"/>
+          <w:szCs w:val="32"/>
+        </w:rPr>
+        <w:t>:</w:t>
       </w:r>
     </w:p>
     <w:p>
@@ -3375,23 +3427,7 @@
           <w:sz w:val="32"/>
           <w:szCs w:val="32"/>
         </w:rPr>
-        <w:t xml:space="preserve"> </w:t>
-      </w:r>
-      <w:r>
-        <w:rPr>
-          <w:rFonts w:asciiTheme="minorHAnsi" w:hAnsiTheme="minorHAnsi" w:cstheme="minorHAnsi"/>
-          <w:sz w:val="32"/>
-          <w:szCs w:val="32"/>
-        </w:rPr>
-        <w:t>analyse</w:t>
-      </w:r>
-      <w:r>
-        <w:rPr>
-          <w:rFonts w:asciiTheme="minorHAnsi" w:hAnsiTheme="minorHAnsi" w:cstheme="minorHAnsi"/>
-          <w:sz w:val="32"/>
-          <w:szCs w:val="32"/>
-        </w:rPr>
-        <w:t xml:space="preserve"> the above syntax:</w:t>
+        <w:t xml:space="preserve"> analyse the above syntax:</w:t>
       </w:r>
     </w:p>
     <w:p>
@@ -3495,18 +3531,7 @@
           <w:lang w:eastAsia="en-IN"/>
           <w14:ligatures w14:val="none"/>
         </w:rPr>
-        <w:t xml:space="preserve">-- </w:t>
-      </w:r>
-      <w:r>
-        <w:rPr>
-          <w:rFonts w:eastAsia="Times New Roman" w:cstheme="minorHAnsi"/>
-          <w:kern w:val="0"/>
-          <w:sz w:val="24"/>
-          <w:szCs w:val="24"/>
-          <w:lang w:eastAsia="en-IN"/>
-          <w14:ligatures w14:val="none"/>
-        </w:rPr>
-        <w:t xml:space="preserve">SELECT first_name, last_name, </w:t>
+        <w:t xml:space="preserve">-- SELECT first_name, last_name, </w:t>
       </w:r>
       <w:proofErr w:type="gramStart"/>
       <w:r>
@@ -4245,19 +4270,3912 @@
         <w:spacing w:after="0" w:line="240" w:lineRule="auto"/>
         <w:rPr>
           <w:rFonts w:eastAsia="Times New Roman" w:cstheme="minorHAnsi"/>
-          <w:kern w:val="0"/>
-          <w:sz w:val="24"/>
-          <w:szCs w:val="24"/>
-          <w:lang w:eastAsia="en-IN"/>
-          <w14:ligatures w14:val="none"/>
-        </w:rPr>
-      </w:pPr>
-    </w:p>
-    <w:p>
-      <w:pPr>
-        <w:rPr>
-          <w:sz w:val="32"/>
-          <w:szCs w:val="32"/>
+          <w:b/>
+          <w:bCs/>
+          <w:kern w:val="0"/>
+          <w:sz w:val="32"/>
+          <w:szCs w:val="32"/>
+          <w:lang w:eastAsia="en-IN"/>
+          <w14:ligatures w14:val="none"/>
+        </w:rPr>
+      </w:pPr>
+      <w:r>
+        <w:rPr>
+          <w:rFonts w:eastAsia="Times New Roman" w:cstheme="minorHAnsi"/>
+          <w:b/>
+          <w:bCs/>
+          <w:kern w:val="0"/>
+          <w:sz w:val="32"/>
+          <w:szCs w:val="32"/>
+          <w:lang w:eastAsia="en-IN"/>
+          <w14:ligatures w14:val="none"/>
+        </w:rPr>
+        <w:lastRenderedPageBreak/>
+        <w:t>2]</w:t>
+      </w:r>
+      <w:r>
+        <w:rPr>
+          <w:rFonts w:eastAsia="Times New Roman" w:cstheme="minorHAnsi"/>
+          <w:b/>
+          <w:bCs/>
+          <w:kern w:val="0"/>
+          <w:sz w:val="32"/>
+          <w:szCs w:val="32"/>
+          <w:lang w:eastAsia="en-IN"/>
+          <w14:ligatures w14:val="none"/>
+        </w:rPr>
+        <w:t xml:space="preserve"> DESNSE_</w:t>
+      </w:r>
+      <w:proofErr w:type="gramStart"/>
+      <w:r>
+        <w:rPr>
+          <w:rFonts w:eastAsia="Times New Roman" w:cstheme="minorHAnsi"/>
+          <w:b/>
+          <w:bCs/>
+          <w:kern w:val="0"/>
+          <w:sz w:val="32"/>
+          <w:szCs w:val="32"/>
+          <w:lang w:eastAsia="en-IN"/>
+          <w14:ligatures w14:val="none"/>
+        </w:rPr>
+        <w:t>RANK(</w:t>
+      </w:r>
+      <w:proofErr w:type="gramEnd"/>
+      <w:r>
+        <w:rPr>
+          <w:rFonts w:eastAsia="Times New Roman" w:cstheme="minorHAnsi"/>
+          <w:b/>
+          <w:bCs/>
+          <w:kern w:val="0"/>
+          <w:sz w:val="32"/>
+          <w:szCs w:val="32"/>
+          <w:lang w:eastAsia="en-IN"/>
+          <w14:ligatures w14:val="none"/>
+        </w:rPr>
+        <w:t>):</w:t>
+      </w:r>
+    </w:p>
+    <w:p>
+      <w:pPr>
+        <w:tabs>
+          <w:tab w:val="left" w:pos="916"/>
+          <w:tab w:val="left" w:pos="1832"/>
+          <w:tab w:val="left" w:pos="2748"/>
+          <w:tab w:val="left" w:pos="3664"/>
+          <w:tab w:val="left" w:pos="4580"/>
+          <w:tab w:val="left" w:pos="5496"/>
+          <w:tab w:val="left" w:pos="6412"/>
+          <w:tab w:val="left" w:pos="7328"/>
+          <w:tab w:val="left" w:pos="8244"/>
+          <w:tab w:val="left" w:pos="9160"/>
+          <w:tab w:val="left" w:pos="10076"/>
+          <w:tab w:val="left" w:pos="10992"/>
+          <w:tab w:val="left" w:pos="11908"/>
+          <w:tab w:val="left" w:pos="12824"/>
+          <w:tab w:val="left" w:pos="13740"/>
+          <w:tab w:val="left" w:pos="14656"/>
+        </w:tabs>
+        <w:spacing w:after="0" w:line="240" w:lineRule="auto"/>
+        <w:rPr>
+          <w:rFonts w:eastAsia="Times New Roman" w:cstheme="minorHAnsi"/>
+          <w:b/>
+          <w:bCs/>
+          <w:kern w:val="0"/>
+          <w:sz w:val="32"/>
+          <w:szCs w:val="32"/>
+          <w:lang w:eastAsia="en-IN"/>
+          <w14:ligatures w14:val="none"/>
+        </w:rPr>
+      </w:pPr>
+    </w:p>
+    <w:p>
+      <w:pPr>
+        <w:tabs>
+          <w:tab w:val="left" w:pos="916"/>
+          <w:tab w:val="left" w:pos="1832"/>
+          <w:tab w:val="left" w:pos="2748"/>
+          <w:tab w:val="left" w:pos="3664"/>
+          <w:tab w:val="left" w:pos="4580"/>
+          <w:tab w:val="left" w:pos="5496"/>
+          <w:tab w:val="left" w:pos="6412"/>
+          <w:tab w:val="left" w:pos="7328"/>
+          <w:tab w:val="left" w:pos="8244"/>
+          <w:tab w:val="left" w:pos="9160"/>
+          <w:tab w:val="left" w:pos="10076"/>
+          <w:tab w:val="left" w:pos="10992"/>
+          <w:tab w:val="left" w:pos="11908"/>
+          <w:tab w:val="left" w:pos="12824"/>
+          <w:tab w:val="left" w:pos="13740"/>
+          <w:tab w:val="left" w:pos="14656"/>
+        </w:tabs>
+        <w:spacing w:after="0" w:line="240" w:lineRule="auto"/>
+        <w:rPr>
+          <w:rFonts w:cstheme="minorHAnsi"/>
+          <w:sz w:val="32"/>
+          <w:szCs w:val="32"/>
+        </w:rPr>
+      </w:pPr>
+      <w:r>
+        <w:rPr>
+          <w:rFonts w:eastAsia="Times New Roman" w:cstheme="minorHAnsi"/>
+          <w:kern w:val="0"/>
+          <w:sz w:val="32"/>
+          <w:szCs w:val="32"/>
+          <w:lang w:eastAsia="en-IN"/>
+          <w14:ligatures w14:val="none"/>
+        </w:rPr>
+        <w:t xml:space="preserve">-- </w:t>
+      </w:r>
+      <w:r>
+        <w:rPr>
+          <w:rFonts w:cstheme="minorHAnsi"/>
+          <w:sz w:val="32"/>
+          <w:szCs w:val="32"/>
+        </w:rPr>
+        <w:t xml:space="preserve">The PostgreSQL </w:t>
+      </w:r>
+      <w:r>
+        <w:rPr>
+          <w:rStyle w:val="HTMLCode"/>
+          <w:rFonts w:asciiTheme="minorHAnsi" w:eastAsiaTheme="minorHAnsi" w:hAnsiTheme="minorHAnsi" w:cstheme="minorHAnsi"/>
+          <w:sz w:val="32"/>
+          <w:szCs w:val="32"/>
+        </w:rPr>
+        <w:t>dense_</w:t>
+      </w:r>
+      <w:proofErr w:type="gramStart"/>
+      <w:r>
+        <w:rPr>
+          <w:rStyle w:val="HTMLCode"/>
+          <w:rFonts w:asciiTheme="minorHAnsi" w:eastAsiaTheme="minorHAnsi" w:hAnsiTheme="minorHAnsi" w:cstheme="minorHAnsi"/>
+          <w:sz w:val="32"/>
+          <w:szCs w:val="32"/>
+        </w:rPr>
+        <w:t>rank(</w:t>
+      </w:r>
+      <w:proofErr w:type="gramEnd"/>
+      <w:r>
+        <w:rPr>
+          <w:rStyle w:val="HTMLCode"/>
+          <w:rFonts w:asciiTheme="minorHAnsi" w:eastAsiaTheme="minorHAnsi" w:hAnsiTheme="minorHAnsi" w:cstheme="minorHAnsi"/>
+          <w:sz w:val="32"/>
+          <w:szCs w:val="32"/>
+        </w:rPr>
+        <w:t>)</w:t>
+      </w:r>
+      <w:r>
+        <w:rPr>
+          <w:rFonts w:cstheme="minorHAnsi"/>
+          <w:sz w:val="32"/>
+          <w:szCs w:val="32"/>
+        </w:rPr>
+        <w:t xml:space="preserve"> function returns the rank within the partition in which the current row is located, starting at 1, with no gap.</w:t>
+      </w:r>
+    </w:p>
+    <w:p>
+      <w:pPr>
+        <w:tabs>
+          <w:tab w:val="left" w:pos="916"/>
+          <w:tab w:val="left" w:pos="1832"/>
+          <w:tab w:val="left" w:pos="2748"/>
+          <w:tab w:val="left" w:pos="3664"/>
+          <w:tab w:val="left" w:pos="4580"/>
+          <w:tab w:val="left" w:pos="5496"/>
+          <w:tab w:val="left" w:pos="6412"/>
+          <w:tab w:val="left" w:pos="7328"/>
+          <w:tab w:val="left" w:pos="8244"/>
+          <w:tab w:val="left" w:pos="9160"/>
+          <w:tab w:val="left" w:pos="10076"/>
+          <w:tab w:val="left" w:pos="10992"/>
+          <w:tab w:val="left" w:pos="11908"/>
+          <w:tab w:val="left" w:pos="12824"/>
+          <w:tab w:val="left" w:pos="13740"/>
+          <w:tab w:val="left" w:pos="14656"/>
+        </w:tabs>
+        <w:spacing w:after="0" w:line="240" w:lineRule="auto"/>
+        <w:rPr>
+          <w:rFonts w:cstheme="minorHAnsi"/>
+          <w:sz w:val="32"/>
+          <w:szCs w:val="32"/>
+        </w:rPr>
+      </w:pPr>
+      <w:r>
+        <w:rPr>
+          <w:rFonts w:cstheme="minorHAnsi"/>
+          <w:sz w:val="32"/>
+          <w:szCs w:val="32"/>
+        </w:rPr>
+        <w:t xml:space="preserve">-- That is, the same value has the same rank, but the rank of the next different value increases in order. For example, if there are 2 first places, then the rank of third place is </w:t>
+      </w:r>
+      <w:r>
+        <w:rPr>
+          <w:rStyle w:val="HTMLCode"/>
+          <w:rFonts w:asciiTheme="minorHAnsi" w:eastAsiaTheme="minorHAnsi" w:hAnsiTheme="minorHAnsi" w:cstheme="minorHAnsi"/>
+          <w:sz w:val="32"/>
+          <w:szCs w:val="32"/>
+        </w:rPr>
+        <w:t>2</w:t>
+      </w:r>
+      <w:r>
+        <w:rPr>
+          <w:rFonts w:cstheme="minorHAnsi"/>
+          <w:sz w:val="32"/>
+          <w:szCs w:val="32"/>
+        </w:rPr>
+        <w:t xml:space="preserve">. This is different from the </w:t>
+      </w:r>
+      <w:proofErr w:type="gramStart"/>
+      <w:r>
+        <w:rPr>
+          <w:rStyle w:val="HTMLCode"/>
+          <w:rFonts w:asciiTheme="minorHAnsi" w:eastAsiaTheme="minorHAnsi" w:hAnsiTheme="minorHAnsi" w:cstheme="minorHAnsi"/>
+          <w:color w:val="000000" w:themeColor="text1"/>
+          <w:sz w:val="32"/>
+          <w:szCs w:val="32"/>
+          <w14:shadow w14:blurRad="38100" w14:dist="19050" w14:dir="2700000" w14:sx="100000" w14:sy="100000" w14:kx="0" w14:ky="0" w14:algn="tl">
+            <w14:schemeClr w14:val="dk1">
+              <w14:alpha w14:val="60000"/>
+            </w14:schemeClr>
+          </w14:shadow>
+          <w14:textOutline w14:w="0" w14:cap="flat" w14:cmpd="sng" w14:algn="ctr">
+            <w14:noFill/>
+            <w14:prstDash w14:val="solid"/>
+            <w14:round/>
+          </w14:textOutline>
+        </w:rPr>
+        <w:t>rank</w:t>
+      </w:r>
+      <w:r>
+        <w:rPr>
+          <w:rStyle w:val="HTMLCode"/>
+          <w:rFonts w:asciiTheme="minorHAnsi" w:eastAsiaTheme="minorHAnsi" w:hAnsiTheme="minorHAnsi" w:cstheme="minorHAnsi"/>
+          <w:color w:val="000000" w:themeColor="text1"/>
+          <w:sz w:val="32"/>
+          <w:szCs w:val="32"/>
+          <w14:shadow w14:blurRad="38100" w14:dist="19050" w14:dir="2700000" w14:sx="100000" w14:sy="100000" w14:kx="0" w14:ky="0" w14:algn="tl">
+            <w14:schemeClr w14:val="dk1">
+              <w14:alpha w14:val="60000"/>
+            </w14:schemeClr>
+          </w14:shadow>
+          <w14:textOutline w14:w="0" w14:cap="flat" w14:cmpd="sng" w14:algn="ctr">
+            <w14:noFill/>
+            <w14:prstDash w14:val="solid"/>
+            <w14:round/>
+          </w14:textOutline>
+        </w:rPr>
+        <w:t>(</w:t>
+      </w:r>
+      <w:proofErr w:type="gramEnd"/>
+      <w:r>
+        <w:rPr>
+          <w:rStyle w:val="HTMLCode"/>
+          <w:rFonts w:asciiTheme="minorHAnsi" w:eastAsiaTheme="minorHAnsi" w:hAnsiTheme="minorHAnsi" w:cstheme="minorHAnsi"/>
+          <w:color w:val="000000" w:themeColor="text1"/>
+          <w:sz w:val="32"/>
+          <w:szCs w:val="32"/>
+          <w14:shadow w14:blurRad="38100" w14:dist="19050" w14:dir="2700000" w14:sx="100000" w14:sy="100000" w14:kx="0" w14:ky="0" w14:algn="tl">
+            <w14:schemeClr w14:val="dk1">
+              <w14:alpha w14:val="60000"/>
+            </w14:schemeClr>
+          </w14:shadow>
+          <w14:textOutline w14:w="0" w14:cap="flat" w14:cmpd="sng" w14:algn="ctr">
+            <w14:noFill/>
+            <w14:prstDash w14:val="solid"/>
+            <w14:round/>
+          </w14:textOutline>
+        </w:rPr>
+        <w:t>)</w:t>
+      </w:r>
+      <w:r>
+        <w:rPr>
+          <w:rFonts w:cstheme="minorHAnsi"/>
+          <w:sz w:val="32"/>
+          <w:szCs w:val="32"/>
+        </w:rPr>
+        <w:t xml:space="preserve"> function.</w:t>
+      </w:r>
+    </w:p>
+    <w:p>
+      <w:pPr>
+        <w:tabs>
+          <w:tab w:val="left" w:pos="916"/>
+          <w:tab w:val="left" w:pos="1832"/>
+          <w:tab w:val="left" w:pos="2748"/>
+          <w:tab w:val="left" w:pos="3664"/>
+          <w:tab w:val="left" w:pos="4580"/>
+          <w:tab w:val="left" w:pos="5496"/>
+          <w:tab w:val="left" w:pos="6412"/>
+          <w:tab w:val="left" w:pos="7328"/>
+          <w:tab w:val="left" w:pos="8244"/>
+          <w:tab w:val="left" w:pos="9160"/>
+          <w:tab w:val="left" w:pos="10076"/>
+          <w:tab w:val="left" w:pos="10992"/>
+          <w:tab w:val="left" w:pos="11908"/>
+          <w:tab w:val="left" w:pos="12824"/>
+          <w:tab w:val="left" w:pos="13740"/>
+          <w:tab w:val="left" w:pos="14656"/>
+        </w:tabs>
+        <w:spacing w:after="0" w:line="240" w:lineRule="auto"/>
+        <w:rPr>
+          <w:rFonts w:cstheme="minorHAnsi"/>
+          <w:sz w:val="32"/>
+          <w:szCs w:val="32"/>
+        </w:rPr>
+      </w:pPr>
+      <w:r>
+        <w:rPr>
+          <w:rFonts w:cstheme="minorHAnsi"/>
+          <w:sz w:val="32"/>
+          <w:szCs w:val="32"/>
+        </w:rPr>
+        <w:t xml:space="preserve">-- Here is the syntax of the PostgreSQL </w:t>
+      </w:r>
+      <w:r>
+        <w:rPr>
+          <w:rStyle w:val="HTMLCode"/>
+          <w:rFonts w:asciiTheme="minorHAnsi" w:eastAsiaTheme="minorHAnsi" w:hAnsiTheme="minorHAnsi" w:cstheme="minorHAnsi"/>
+          <w:sz w:val="32"/>
+          <w:szCs w:val="32"/>
+        </w:rPr>
+        <w:t>dense_</w:t>
+      </w:r>
+      <w:proofErr w:type="gramStart"/>
+      <w:r>
+        <w:rPr>
+          <w:rStyle w:val="HTMLCode"/>
+          <w:rFonts w:asciiTheme="minorHAnsi" w:eastAsiaTheme="minorHAnsi" w:hAnsiTheme="minorHAnsi" w:cstheme="minorHAnsi"/>
+          <w:sz w:val="32"/>
+          <w:szCs w:val="32"/>
+        </w:rPr>
+        <w:t>rank(</w:t>
+      </w:r>
+      <w:proofErr w:type="gramEnd"/>
+      <w:r>
+        <w:rPr>
+          <w:rStyle w:val="HTMLCode"/>
+          <w:rFonts w:asciiTheme="minorHAnsi" w:eastAsiaTheme="minorHAnsi" w:hAnsiTheme="minorHAnsi" w:cstheme="minorHAnsi"/>
+          <w:sz w:val="32"/>
+          <w:szCs w:val="32"/>
+        </w:rPr>
+        <w:t>)</w:t>
+      </w:r>
+      <w:r>
+        <w:rPr>
+          <w:rFonts w:cstheme="minorHAnsi"/>
+          <w:sz w:val="32"/>
+          <w:szCs w:val="32"/>
+        </w:rPr>
+        <w:t xml:space="preserve"> function:</w:t>
+      </w:r>
+    </w:p>
+    <w:p>
+      <w:pPr>
+        <w:tabs>
+          <w:tab w:val="left" w:pos="916"/>
+          <w:tab w:val="left" w:pos="1832"/>
+          <w:tab w:val="left" w:pos="2748"/>
+          <w:tab w:val="left" w:pos="3664"/>
+          <w:tab w:val="left" w:pos="4580"/>
+          <w:tab w:val="left" w:pos="5496"/>
+          <w:tab w:val="left" w:pos="6412"/>
+          <w:tab w:val="left" w:pos="7328"/>
+          <w:tab w:val="left" w:pos="8244"/>
+          <w:tab w:val="left" w:pos="9160"/>
+          <w:tab w:val="left" w:pos="10076"/>
+          <w:tab w:val="left" w:pos="10992"/>
+          <w:tab w:val="left" w:pos="11908"/>
+          <w:tab w:val="left" w:pos="12824"/>
+          <w:tab w:val="left" w:pos="13740"/>
+          <w:tab w:val="left" w:pos="14656"/>
+        </w:tabs>
+        <w:spacing w:after="0" w:line="240" w:lineRule="auto"/>
+        <w:rPr>
+          <w:rFonts w:cstheme="minorHAnsi"/>
+          <w:sz w:val="32"/>
+          <w:szCs w:val="32"/>
+        </w:rPr>
+      </w:pPr>
+    </w:p>
+    <w:p>
+      <w:pPr>
+        <w:pStyle w:val="HTMLPreformatted"/>
+        <w:rPr>
+          <w:rStyle w:val="w"/>
+          <w:rFonts w:asciiTheme="minorHAnsi" w:hAnsiTheme="minorHAnsi" w:cstheme="minorHAnsi"/>
+          <w:sz w:val="24"/>
+          <w:szCs w:val="24"/>
+        </w:rPr>
+      </w:pPr>
+      <w:r>
+        <w:rPr>
+          <w:rStyle w:val="n"/>
+          <w:rFonts w:asciiTheme="minorHAnsi" w:hAnsiTheme="minorHAnsi" w:cstheme="minorHAnsi"/>
+          <w:sz w:val="24"/>
+          <w:szCs w:val="24"/>
+        </w:rPr>
+        <w:t>dense_</w:t>
+      </w:r>
+      <w:proofErr w:type="gramStart"/>
+      <w:r>
+        <w:rPr>
+          <w:rStyle w:val="n"/>
+          <w:rFonts w:asciiTheme="minorHAnsi" w:hAnsiTheme="minorHAnsi" w:cstheme="minorHAnsi"/>
+          <w:sz w:val="24"/>
+          <w:szCs w:val="24"/>
+        </w:rPr>
+        <w:t>rank</w:t>
+      </w:r>
+      <w:r>
+        <w:rPr>
+          <w:rStyle w:val="p"/>
+          <w:rFonts w:asciiTheme="minorHAnsi" w:hAnsiTheme="minorHAnsi" w:cstheme="minorHAnsi"/>
+          <w:sz w:val="24"/>
+          <w:szCs w:val="24"/>
+        </w:rPr>
+        <w:t>(</w:t>
+      </w:r>
+      <w:proofErr w:type="gramEnd"/>
+      <w:r>
+        <w:rPr>
+          <w:rStyle w:val="p"/>
+          <w:rFonts w:asciiTheme="minorHAnsi" w:hAnsiTheme="minorHAnsi" w:cstheme="minorHAnsi"/>
+          <w:sz w:val="24"/>
+          <w:szCs w:val="24"/>
+        </w:rPr>
+        <w:t>)</w:t>
+      </w:r>
+    </w:p>
+    <w:p>
+      <w:pPr>
+        <w:pStyle w:val="HTMLPreformatted"/>
+        <w:rPr>
+          <w:rStyle w:val="w"/>
+          <w:rFonts w:asciiTheme="minorHAnsi" w:hAnsiTheme="minorHAnsi" w:cstheme="minorHAnsi"/>
+          <w:sz w:val="24"/>
+          <w:szCs w:val="24"/>
+        </w:rPr>
+      </w:pPr>
+      <w:r>
+        <w:rPr>
+          <w:rStyle w:val="n"/>
+          <w:rFonts w:asciiTheme="minorHAnsi" w:hAnsiTheme="minorHAnsi" w:cstheme="minorHAnsi"/>
+          <w:sz w:val="24"/>
+          <w:szCs w:val="24"/>
+        </w:rPr>
+        <w:t>OVER</w:t>
+      </w:r>
+      <w:r>
+        <w:rPr>
+          <w:rStyle w:val="w"/>
+          <w:rFonts w:asciiTheme="minorHAnsi" w:hAnsiTheme="minorHAnsi" w:cstheme="minorHAnsi"/>
+          <w:sz w:val="24"/>
+          <w:szCs w:val="24"/>
+        </w:rPr>
+        <w:t xml:space="preserve"> </w:t>
+      </w:r>
+      <w:r>
+        <w:rPr>
+          <w:rStyle w:val="p"/>
+          <w:rFonts w:asciiTheme="minorHAnsi" w:hAnsiTheme="minorHAnsi" w:cstheme="minorHAnsi"/>
+          <w:sz w:val="24"/>
+          <w:szCs w:val="24"/>
+        </w:rPr>
+        <w:t>(</w:t>
+      </w:r>
+    </w:p>
+    <w:p>
+      <w:pPr>
+        <w:pStyle w:val="HTMLPreformatted"/>
+        <w:rPr>
+          <w:rStyle w:val="w"/>
+          <w:rFonts w:asciiTheme="minorHAnsi" w:hAnsiTheme="minorHAnsi" w:cstheme="minorHAnsi"/>
+          <w:sz w:val="24"/>
+          <w:szCs w:val="24"/>
+        </w:rPr>
+      </w:pPr>
+      <w:r>
+        <w:rPr>
+          <w:rStyle w:val="w"/>
+          <w:rFonts w:asciiTheme="minorHAnsi" w:hAnsiTheme="minorHAnsi" w:cstheme="minorHAnsi"/>
+          <w:sz w:val="24"/>
+          <w:szCs w:val="24"/>
+        </w:rPr>
+        <w:t xml:space="preserve">  </w:t>
+      </w:r>
+      <w:r>
+        <w:rPr>
+          <w:rStyle w:val="p"/>
+          <w:rFonts w:asciiTheme="minorHAnsi" w:hAnsiTheme="minorHAnsi" w:cstheme="minorHAnsi"/>
+          <w:sz w:val="24"/>
+          <w:szCs w:val="24"/>
+        </w:rPr>
+        <w:t>[</w:t>
+      </w:r>
+      <w:r>
+        <w:rPr>
+          <w:rStyle w:val="n"/>
+          <w:rFonts w:asciiTheme="minorHAnsi" w:hAnsiTheme="minorHAnsi" w:cstheme="minorHAnsi"/>
+          <w:sz w:val="24"/>
+          <w:szCs w:val="24"/>
+        </w:rPr>
+        <w:t>PARTITION</w:t>
+      </w:r>
+      <w:r>
+        <w:rPr>
+          <w:rStyle w:val="w"/>
+          <w:rFonts w:asciiTheme="minorHAnsi" w:hAnsiTheme="minorHAnsi" w:cstheme="minorHAnsi"/>
+          <w:sz w:val="24"/>
+          <w:szCs w:val="24"/>
+        </w:rPr>
+        <w:t xml:space="preserve"> </w:t>
+      </w:r>
+      <w:r>
+        <w:rPr>
+          <w:rStyle w:val="k"/>
+          <w:rFonts w:asciiTheme="minorHAnsi" w:hAnsiTheme="minorHAnsi" w:cstheme="minorHAnsi"/>
+          <w:sz w:val="24"/>
+          <w:szCs w:val="24"/>
+        </w:rPr>
+        <w:t>BY</w:t>
+      </w:r>
+      <w:r>
+        <w:rPr>
+          <w:rStyle w:val="w"/>
+          <w:rFonts w:asciiTheme="minorHAnsi" w:hAnsiTheme="minorHAnsi" w:cstheme="minorHAnsi"/>
+          <w:sz w:val="24"/>
+          <w:szCs w:val="24"/>
+        </w:rPr>
+        <w:t xml:space="preserve"> </w:t>
+      </w:r>
+      <w:r>
+        <w:rPr>
+          <w:rStyle w:val="n"/>
+          <w:rFonts w:asciiTheme="minorHAnsi" w:hAnsiTheme="minorHAnsi" w:cstheme="minorHAnsi"/>
+          <w:sz w:val="24"/>
+          <w:szCs w:val="24"/>
+        </w:rPr>
+        <w:t>partition_column_list</w:t>
+      </w:r>
+      <w:r>
+        <w:rPr>
+          <w:rStyle w:val="p"/>
+          <w:rFonts w:asciiTheme="minorHAnsi" w:hAnsiTheme="minorHAnsi" w:cstheme="minorHAnsi"/>
+          <w:sz w:val="24"/>
+          <w:szCs w:val="24"/>
+        </w:rPr>
+        <w:t>]</w:t>
+      </w:r>
+    </w:p>
+    <w:p>
+      <w:pPr>
+        <w:pStyle w:val="HTMLPreformatted"/>
+        <w:rPr>
+          <w:rStyle w:val="w"/>
+          <w:rFonts w:asciiTheme="minorHAnsi" w:hAnsiTheme="minorHAnsi" w:cstheme="minorHAnsi"/>
+          <w:sz w:val="24"/>
+          <w:szCs w:val="24"/>
+        </w:rPr>
+      </w:pPr>
+      <w:r>
+        <w:rPr>
+          <w:rStyle w:val="w"/>
+          <w:rFonts w:asciiTheme="minorHAnsi" w:hAnsiTheme="minorHAnsi" w:cstheme="minorHAnsi"/>
+          <w:sz w:val="24"/>
+          <w:szCs w:val="24"/>
+        </w:rPr>
+        <w:t xml:space="preserve">  </w:t>
+      </w:r>
+      <w:r>
+        <w:rPr>
+          <w:rStyle w:val="p"/>
+          <w:rFonts w:asciiTheme="minorHAnsi" w:hAnsiTheme="minorHAnsi" w:cstheme="minorHAnsi"/>
+          <w:sz w:val="24"/>
+          <w:szCs w:val="24"/>
+        </w:rPr>
+        <w:t>[</w:t>
+      </w:r>
+      <w:r>
+        <w:rPr>
+          <w:rStyle w:val="k"/>
+          <w:rFonts w:asciiTheme="minorHAnsi" w:hAnsiTheme="minorHAnsi" w:cstheme="minorHAnsi"/>
+          <w:sz w:val="24"/>
+          <w:szCs w:val="24"/>
+        </w:rPr>
+        <w:t>ORDER</w:t>
+      </w:r>
+      <w:r>
+        <w:rPr>
+          <w:rStyle w:val="w"/>
+          <w:rFonts w:asciiTheme="minorHAnsi" w:hAnsiTheme="minorHAnsi" w:cstheme="minorHAnsi"/>
+          <w:sz w:val="24"/>
+          <w:szCs w:val="24"/>
+        </w:rPr>
+        <w:t xml:space="preserve"> </w:t>
+      </w:r>
+      <w:r>
+        <w:rPr>
+          <w:rStyle w:val="k"/>
+          <w:rFonts w:asciiTheme="minorHAnsi" w:hAnsiTheme="minorHAnsi" w:cstheme="minorHAnsi"/>
+          <w:sz w:val="24"/>
+          <w:szCs w:val="24"/>
+        </w:rPr>
+        <w:t>BY</w:t>
+      </w:r>
+      <w:r>
+        <w:rPr>
+          <w:rStyle w:val="w"/>
+          <w:rFonts w:asciiTheme="minorHAnsi" w:hAnsiTheme="minorHAnsi" w:cstheme="minorHAnsi"/>
+          <w:sz w:val="24"/>
+          <w:szCs w:val="24"/>
+        </w:rPr>
+        <w:t xml:space="preserve"> </w:t>
+      </w:r>
+      <w:r>
+        <w:rPr>
+          <w:rStyle w:val="n"/>
+          <w:rFonts w:asciiTheme="minorHAnsi" w:hAnsiTheme="minorHAnsi" w:cstheme="minorHAnsi"/>
+          <w:sz w:val="24"/>
+          <w:szCs w:val="24"/>
+        </w:rPr>
+        <w:t>order_column_list</w:t>
+      </w:r>
+      <w:r>
+        <w:rPr>
+          <w:rStyle w:val="p"/>
+          <w:rFonts w:asciiTheme="minorHAnsi" w:hAnsiTheme="minorHAnsi" w:cstheme="minorHAnsi"/>
+          <w:sz w:val="24"/>
+          <w:szCs w:val="24"/>
+        </w:rPr>
+        <w:t>]</w:t>
+      </w:r>
+    </w:p>
+    <w:p>
+      <w:pPr>
+        <w:pStyle w:val="HTMLPreformatted"/>
+        <w:rPr>
+          <w:rStyle w:val="p"/>
+          <w:rFonts w:asciiTheme="minorHAnsi" w:hAnsiTheme="minorHAnsi" w:cstheme="minorHAnsi"/>
+          <w:sz w:val="24"/>
+          <w:szCs w:val="24"/>
+        </w:rPr>
+      </w:pPr>
+      <w:r>
+        <w:rPr>
+          <w:rStyle w:val="p"/>
+          <w:rFonts w:asciiTheme="minorHAnsi" w:hAnsiTheme="minorHAnsi" w:cstheme="minorHAnsi"/>
+          <w:sz w:val="24"/>
+          <w:szCs w:val="24"/>
+        </w:rPr>
+        <w:t>)</w:t>
+      </w:r>
+    </w:p>
+    <w:p>
+      <w:pPr>
+        <w:pStyle w:val="HTMLPreformatted"/>
+        <w:rPr>
+          <w:rStyle w:val="p"/>
+          <w:rFonts w:asciiTheme="minorHAnsi" w:hAnsiTheme="minorHAnsi" w:cstheme="minorHAnsi"/>
+          <w:sz w:val="24"/>
+          <w:szCs w:val="24"/>
+        </w:rPr>
+      </w:pPr>
+    </w:p>
+    <w:p>
+      <w:pPr>
+        <w:pStyle w:val="HTMLPreformatted"/>
+        <w:rPr>
+          <w:rFonts w:asciiTheme="minorHAnsi" w:hAnsiTheme="minorHAnsi" w:cstheme="minorHAnsi"/>
+          <w:b/>
+          <w:bCs/>
+          <w:sz w:val="24"/>
+          <w:szCs w:val="24"/>
+        </w:rPr>
+      </w:pPr>
+      <w:r>
+        <w:rPr>
+          <w:rFonts w:asciiTheme="minorHAnsi" w:hAnsiTheme="minorHAnsi" w:cstheme="minorHAnsi"/>
+          <w:b/>
+          <w:bCs/>
+          <w:sz w:val="24"/>
+          <w:szCs w:val="24"/>
+        </w:rPr>
+        <w:t>-- Assign the rank to each employee based on their salary in descending order</w:t>
+      </w:r>
+    </w:p>
+    <w:p>
+      <w:pPr>
+        <w:pStyle w:val="HTMLPreformatted"/>
+        <w:rPr>
+          <w:rFonts w:asciiTheme="minorHAnsi" w:hAnsiTheme="minorHAnsi" w:cstheme="minorHAnsi"/>
+          <w:sz w:val="24"/>
+          <w:szCs w:val="24"/>
+        </w:rPr>
+      </w:pPr>
+    </w:p>
+    <w:p>
+      <w:pPr>
+        <w:pStyle w:val="HTMLPreformatted"/>
+        <w:rPr>
+          <w:rFonts w:asciiTheme="minorHAnsi" w:hAnsiTheme="minorHAnsi" w:cstheme="minorHAnsi"/>
+          <w:sz w:val="24"/>
+          <w:szCs w:val="24"/>
+        </w:rPr>
+      </w:pPr>
+      <w:r>
+        <w:rPr>
+          <w:rFonts w:asciiTheme="minorHAnsi" w:hAnsiTheme="minorHAnsi" w:cstheme="minorHAnsi"/>
+          <w:sz w:val="24"/>
+          <w:szCs w:val="24"/>
+        </w:rPr>
+        <w:t>SELECT employee_id, first_name, last_name, salary,</w:t>
+      </w:r>
+    </w:p>
+    <w:p>
+      <w:pPr>
+        <w:pStyle w:val="HTMLPreformatted"/>
+        <w:rPr>
+          <w:rFonts w:asciiTheme="minorHAnsi" w:hAnsiTheme="minorHAnsi" w:cstheme="minorHAnsi"/>
+          <w:sz w:val="24"/>
+          <w:szCs w:val="24"/>
+        </w:rPr>
+      </w:pPr>
+      <w:proofErr w:type="gramStart"/>
+      <w:r>
+        <w:rPr>
+          <w:rFonts w:asciiTheme="minorHAnsi" w:hAnsiTheme="minorHAnsi" w:cstheme="minorHAnsi"/>
+          <w:sz w:val="24"/>
+          <w:szCs w:val="24"/>
+        </w:rPr>
+        <w:t>RANK(</w:t>
+      </w:r>
+      <w:proofErr w:type="gramEnd"/>
+      <w:r>
+        <w:rPr>
+          <w:rFonts w:asciiTheme="minorHAnsi" w:hAnsiTheme="minorHAnsi" w:cstheme="minorHAnsi"/>
+          <w:sz w:val="24"/>
+          <w:szCs w:val="24"/>
+        </w:rPr>
+        <w:t>) OVER (ORDER BY salary DESC) AS ranked,</w:t>
+      </w:r>
+    </w:p>
+    <w:p>
+      <w:pPr>
+        <w:pStyle w:val="HTMLPreformatted"/>
+        <w:rPr>
+          <w:rFonts w:asciiTheme="minorHAnsi" w:hAnsiTheme="minorHAnsi" w:cstheme="minorHAnsi"/>
+          <w:sz w:val="24"/>
+          <w:szCs w:val="24"/>
+        </w:rPr>
+      </w:pPr>
+      <w:r>
+        <w:rPr>
+          <w:rFonts w:asciiTheme="minorHAnsi" w:hAnsiTheme="minorHAnsi" w:cstheme="minorHAnsi"/>
+          <w:sz w:val="24"/>
+          <w:szCs w:val="24"/>
+        </w:rPr>
+        <w:t>DENSE_</w:t>
+      </w:r>
+      <w:proofErr w:type="gramStart"/>
+      <w:r>
+        <w:rPr>
+          <w:rFonts w:asciiTheme="minorHAnsi" w:hAnsiTheme="minorHAnsi" w:cstheme="minorHAnsi"/>
+          <w:sz w:val="24"/>
+          <w:szCs w:val="24"/>
+        </w:rPr>
+        <w:t>RANK(</w:t>
+      </w:r>
+      <w:proofErr w:type="gramEnd"/>
+      <w:r>
+        <w:rPr>
+          <w:rFonts w:asciiTheme="minorHAnsi" w:hAnsiTheme="minorHAnsi" w:cstheme="minorHAnsi"/>
+          <w:sz w:val="24"/>
+          <w:szCs w:val="24"/>
+        </w:rPr>
+        <w:t>) OVER (ORDER BY salary DESC) dense_ranked</w:t>
+      </w:r>
+    </w:p>
+    <w:p>
+      <w:pPr>
+        <w:pStyle w:val="HTMLPreformatted"/>
+        <w:rPr>
+          <w:rFonts w:asciiTheme="minorHAnsi" w:hAnsiTheme="minorHAnsi" w:cstheme="minorHAnsi"/>
+          <w:sz w:val="24"/>
+          <w:szCs w:val="24"/>
+        </w:rPr>
+      </w:pPr>
+      <w:r>
+        <w:rPr>
+          <w:rFonts w:asciiTheme="minorHAnsi" w:hAnsiTheme="minorHAnsi" w:cstheme="minorHAnsi"/>
+          <w:sz w:val="24"/>
+          <w:szCs w:val="24"/>
+        </w:rPr>
+        <w:t>FROM dev_</w:t>
+      </w:r>
+      <w:proofErr w:type="gramStart"/>
+      <w:r>
+        <w:rPr>
+          <w:rFonts w:asciiTheme="minorHAnsi" w:hAnsiTheme="minorHAnsi" w:cstheme="minorHAnsi"/>
+          <w:sz w:val="24"/>
+          <w:szCs w:val="24"/>
+        </w:rPr>
+        <w:t>schema.employee</w:t>
+      </w:r>
+      <w:proofErr w:type="gramEnd"/>
+      <w:r>
+        <w:rPr>
+          <w:rFonts w:asciiTheme="minorHAnsi" w:hAnsiTheme="minorHAnsi" w:cstheme="minorHAnsi"/>
+          <w:sz w:val="24"/>
+          <w:szCs w:val="24"/>
+        </w:rPr>
+        <w:t>;</w:t>
+      </w:r>
+    </w:p>
+    <w:p>
+      <w:pPr>
+        <w:pStyle w:val="HTMLPreformatted"/>
+        <w:rPr>
+          <w:rFonts w:asciiTheme="minorHAnsi" w:hAnsiTheme="minorHAnsi" w:cstheme="minorHAnsi"/>
+          <w:sz w:val="24"/>
+          <w:szCs w:val="24"/>
+        </w:rPr>
+      </w:pPr>
+    </w:p>
+    <w:p>
+      <w:pPr>
+        <w:pStyle w:val="HTMLPreformatted"/>
+        <w:rPr>
+          <w:rFonts w:asciiTheme="minorHAnsi" w:hAnsiTheme="minorHAnsi" w:cstheme="minorHAnsi"/>
+          <w:sz w:val="24"/>
+          <w:szCs w:val="24"/>
+        </w:rPr>
+      </w:pPr>
+      <w:r>
+        <w:rPr>
+          <w:noProof/>
+        </w:rPr>
+        <w:lastRenderedPageBreak/>
+        <w:drawing>
+          <wp:inline distT="0" distB="0" distL="0" distR="0" wp14:anchorId="6397D069" wp14:editId="700A634B">
+            <wp:extent cx="5731510" cy="3843655"/>
+            <wp:effectExtent l="0" t="0" r="2540" b="4445"/>
+            <wp:docPr id="972323855" name="Picture 1"/>
+            <wp:cNvGraphicFramePr>
+              <a:graphicFrameLocks xmlns:a="http://schemas.openxmlformats.org/drawingml/2006/main" noChangeAspect="1"/>
+            </wp:cNvGraphicFramePr>
+            <a:graphic xmlns:a="http://schemas.openxmlformats.org/drawingml/2006/main">
+              <a:graphicData uri="http://schemas.openxmlformats.org/drawingml/2006/picture">
+                <pic:pic xmlns:pic="http://schemas.openxmlformats.org/drawingml/2006/picture">
+                  <pic:nvPicPr>
+                    <pic:cNvPr id="972323855" name=""/>
+                    <pic:cNvPicPr/>
+                  </pic:nvPicPr>
+                  <pic:blipFill>
+                    <a:blip r:embed="rId16"/>
+                    <a:stretch>
+                      <a:fillRect/>
+                    </a:stretch>
+                  </pic:blipFill>
+                  <pic:spPr>
+                    <a:xfrm>
+                      <a:off x="0" y="0"/>
+                      <a:ext cx="5731510" cy="3843655"/>
+                    </a:xfrm>
+                    <a:prstGeom prst="rect">
+                      <a:avLst/>
+                    </a:prstGeom>
+                  </pic:spPr>
+                </pic:pic>
+              </a:graphicData>
+            </a:graphic>
+          </wp:inline>
+        </w:drawing>
+      </w:r>
+    </w:p>
+    <w:p>
+      <w:pPr>
+        <w:pStyle w:val="HTMLPreformatted"/>
+        <w:rPr>
+          <w:rFonts w:asciiTheme="minorHAnsi" w:hAnsiTheme="minorHAnsi" w:cstheme="minorHAnsi"/>
+          <w:sz w:val="24"/>
+          <w:szCs w:val="24"/>
+        </w:rPr>
+      </w:pPr>
+    </w:p>
+    <w:p>
+      <w:pPr>
+        <w:pStyle w:val="HTMLPreformatted"/>
+        <w:rPr>
+          <w:rFonts w:asciiTheme="minorHAnsi" w:hAnsiTheme="minorHAnsi" w:cstheme="minorHAnsi"/>
+          <w:b/>
+          <w:bCs/>
+          <w:sz w:val="24"/>
+          <w:szCs w:val="24"/>
+        </w:rPr>
+      </w:pPr>
+      <w:r>
+        <w:rPr>
+          <w:rFonts w:asciiTheme="minorHAnsi" w:hAnsiTheme="minorHAnsi" w:cstheme="minorHAnsi"/>
+          <w:b/>
+          <w:bCs/>
+          <w:sz w:val="24"/>
+          <w:szCs w:val="24"/>
+        </w:rPr>
+        <w:t>-- Write a SQL query to find the employees with the second highest salary</w:t>
+      </w:r>
+    </w:p>
+    <w:p>
+      <w:pPr>
+        <w:pStyle w:val="HTMLPreformatted"/>
+        <w:rPr>
+          <w:rFonts w:asciiTheme="minorHAnsi" w:hAnsiTheme="minorHAnsi" w:cstheme="minorHAnsi"/>
+          <w:sz w:val="24"/>
+          <w:szCs w:val="24"/>
+        </w:rPr>
+      </w:pPr>
+    </w:p>
+    <w:p>
+      <w:pPr>
+        <w:pStyle w:val="HTMLPreformatted"/>
+        <w:ind w:left="720"/>
+        <w:rPr>
+          <w:rFonts w:asciiTheme="minorHAnsi" w:hAnsiTheme="minorHAnsi" w:cstheme="minorHAnsi"/>
+          <w:sz w:val="24"/>
+          <w:szCs w:val="24"/>
+        </w:rPr>
+      </w:pPr>
+      <w:r>
+        <w:rPr>
+          <w:rFonts w:asciiTheme="minorHAnsi" w:hAnsiTheme="minorHAnsi" w:cstheme="minorHAnsi"/>
+          <w:sz w:val="24"/>
+          <w:szCs w:val="24"/>
+        </w:rPr>
+        <w:t>SELECT employee_id, first_name, last_name, salary FROM</w:t>
+      </w:r>
+    </w:p>
+    <w:p>
+      <w:pPr>
+        <w:pStyle w:val="HTMLPreformatted"/>
+        <w:ind w:left="916"/>
+        <w:rPr>
+          <w:rFonts w:asciiTheme="minorHAnsi" w:hAnsiTheme="minorHAnsi" w:cstheme="minorHAnsi"/>
+          <w:sz w:val="24"/>
+          <w:szCs w:val="24"/>
+        </w:rPr>
+      </w:pPr>
+      <w:r>
+        <w:rPr>
+          <w:rFonts w:asciiTheme="minorHAnsi" w:hAnsiTheme="minorHAnsi" w:cstheme="minorHAnsi"/>
+          <w:sz w:val="24"/>
+          <w:szCs w:val="24"/>
+        </w:rPr>
+        <w:t>(</w:t>
+      </w:r>
+    </w:p>
+    <w:p>
+      <w:pPr>
+        <w:pStyle w:val="HTMLPreformatted"/>
+        <w:ind w:left="916"/>
+        <w:rPr>
+          <w:rFonts w:asciiTheme="minorHAnsi" w:hAnsiTheme="minorHAnsi" w:cstheme="minorHAnsi"/>
+          <w:sz w:val="24"/>
+          <w:szCs w:val="24"/>
+        </w:rPr>
+      </w:pPr>
+      <w:r>
+        <w:rPr>
+          <w:rFonts w:asciiTheme="minorHAnsi" w:hAnsiTheme="minorHAnsi" w:cstheme="minorHAnsi"/>
+          <w:sz w:val="24"/>
+          <w:szCs w:val="24"/>
+        </w:rPr>
+        <w:tab/>
+        <w:t>SELECT employee_id, first_name, last_name, salary,</w:t>
+      </w:r>
+    </w:p>
+    <w:p>
+      <w:pPr>
+        <w:pStyle w:val="HTMLPreformatted"/>
+        <w:ind w:left="916"/>
+        <w:rPr>
+          <w:rFonts w:asciiTheme="minorHAnsi" w:hAnsiTheme="minorHAnsi" w:cstheme="minorHAnsi"/>
+          <w:sz w:val="24"/>
+          <w:szCs w:val="24"/>
+        </w:rPr>
+      </w:pPr>
+      <w:r>
+        <w:rPr>
+          <w:rFonts w:asciiTheme="minorHAnsi" w:hAnsiTheme="minorHAnsi" w:cstheme="minorHAnsi"/>
+          <w:sz w:val="24"/>
+          <w:szCs w:val="24"/>
+        </w:rPr>
+        <w:tab/>
+        <w:t>DENSE_</w:t>
+      </w:r>
+      <w:proofErr w:type="gramStart"/>
+      <w:r>
+        <w:rPr>
+          <w:rFonts w:asciiTheme="minorHAnsi" w:hAnsiTheme="minorHAnsi" w:cstheme="minorHAnsi"/>
+          <w:sz w:val="24"/>
+          <w:szCs w:val="24"/>
+        </w:rPr>
+        <w:t>RANK(</w:t>
+      </w:r>
+      <w:proofErr w:type="gramEnd"/>
+      <w:r>
+        <w:rPr>
+          <w:rFonts w:asciiTheme="minorHAnsi" w:hAnsiTheme="minorHAnsi" w:cstheme="minorHAnsi"/>
+          <w:sz w:val="24"/>
+          <w:szCs w:val="24"/>
+        </w:rPr>
+        <w:t>) OVER (ORDER BY salary DESC) AS rk</w:t>
+      </w:r>
+    </w:p>
+    <w:p>
+      <w:pPr>
+        <w:pStyle w:val="HTMLPreformatted"/>
+        <w:ind w:left="916"/>
+        <w:rPr>
+          <w:rFonts w:asciiTheme="minorHAnsi" w:hAnsiTheme="minorHAnsi" w:cstheme="minorHAnsi"/>
+          <w:sz w:val="24"/>
+          <w:szCs w:val="24"/>
+        </w:rPr>
+      </w:pPr>
+      <w:r>
+        <w:rPr>
+          <w:rFonts w:asciiTheme="minorHAnsi" w:hAnsiTheme="minorHAnsi" w:cstheme="minorHAnsi"/>
+          <w:sz w:val="24"/>
+          <w:szCs w:val="24"/>
+        </w:rPr>
+        <w:tab/>
+        <w:t>FROM dev_</w:t>
+      </w:r>
+      <w:proofErr w:type="gramStart"/>
+      <w:r>
+        <w:rPr>
+          <w:rFonts w:asciiTheme="minorHAnsi" w:hAnsiTheme="minorHAnsi" w:cstheme="minorHAnsi"/>
+          <w:sz w:val="24"/>
+          <w:szCs w:val="24"/>
+        </w:rPr>
+        <w:t>schema.employee</w:t>
+      </w:r>
+      <w:proofErr w:type="gramEnd"/>
+    </w:p>
+    <w:p>
+      <w:pPr>
+        <w:pStyle w:val="HTMLPreformatted"/>
+        <w:ind w:left="916"/>
+        <w:rPr>
+          <w:rFonts w:asciiTheme="minorHAnsi" w:hAnsiTheme="minorHAnsi" w:cstheme="minorHAnsi"/>
+          <w:sz w:val="24"/>
+          <w:szCs w:val="24"/>
+        </w:rPr>
+      </w:pPr>
+      <w:r>
+        <w:rPr>
+          <w:rFonts w:asciiTheme="minorHAnsi" w:hAnsiTheme="minorHAnsi" w:cstheme="minorHAnsi"/>
+          <w:sz w:val="24"/>
+          <w:szCs w:val="24"/>
+        </w:rPr>
+        <w:t>) AS subq</w:t>
+      </w:r>
+    </w:p>
+    <w:p>
+      <w:pPr>
+        <w:pStyle w:val="HTMLPreformatted"/>
+        <w:ind w:left="720"/>
+        <w:rPr>
+          <w:rFonts w:asciiTheme="minorHAnsi" w:hAnsiTheme="minorHAnsi" w:cstheme="minorHAnsi"/>
+          <w:sz w:val="24"/>
+          <w:szCs w:val="24"/>
+        </w:rPr>
+      </w:pPr>
+      <w:r>
+        <w:rPr>
+          <w:rFonts w:asciiTheme="minorHAnsi" w:hAnsiTheme="minorHAnsi" w:cstheme="minorHAnsi"/>
+          <w:sz w:val="24"/>
+          <w:szCs w:val="24"/>
+        </w:rPr>
+        <w:t>WHERE rk = 2;</w:t>
+      </w:r>
+    </w:p>
+    <w:p>
+      <w:pPr>
+        <w:pStyle w:val="HTMLPreformatted"/>
+        <w:rPr>
+          <w:rFonts w:asciiTheme="minorHAnsi" w:hAnsiTheme="minorHAnsi" w:cstheme="minorHAnsi"/>
+          <w:sz w:val="24"/>
+          <w:szCs w:val="24"/>
+        </w:rPr>
+      </w:pPr>
+    </w:p>
+    <w:p>
+      <w:pPr>
+        <w:pStyle w:val="HTMLPreformatted"/>
+        <w:rPr>
+          <w:rFonts w:asciiTheme="minorHAnsi" w:hAnsiTheme="minorHAnsi" w:cstheme="minorHAnsi"/>
+          <w:sz w:val="24"/>
+          <w:szCs w:val="24"/>
+        </w:rPr>
+      </w:pPr>
+      <w:r>
+        <w:rPr>
+          <w:noProof/>
+        </w:rPr>
+        <w:drawing>
+          <wp:inline distT="0" distB="0" distL="0" distR="0" wp14:anchorId="2B7D23DF" wp14:editId="550D63A1">
+            <wp:extent cx="5731510" cy="1426845"/>
+            <wp:effectExtent l="0" t="0" r="2540" b="1905"/>
+            <wp:docPr id="559429823" name="Picture 1"/>
+            <wp:cNvGraphicFramePr>
+              <a:graphicFrameLocks xmlns:a="http://schemas.openxmlformats.org/drawingml/2006/main" noChangeAspect="1"/>
+            </wp:cNvGraphicFramePr>
+            <a:graphic xmlns:a="http://schemas.openxmlformats.org/drawingml/2006/main">
+              <a:graphicData uri="http://schemas.openxmlformats.org/drawingml/2006/picture">
+                <pic:pic xmlns:pic="http://schemas.openxmlformats.org/drawingml/2006/picture">
+                  <pic:nvPicPr>
+                    <pic:cNvPr id="559429823" name=""/>
+                    <pic:cNvPicPr/>
+                  </pic:nvPicPr>
+                  <pic:blipFill>
+                    <a:blip r:embed="rId17"/>
+                    <a:stretch>
+                      <a:fillRect/>
+                    </a:stretch>
+                  </pic:blipFill>
+                  <pic:spPr>
+                    <a:xfrm>
+                      <a:off x="0" y="0"/>
+                      <a:ext cx="5731510" cy="1426845"/>
+                    </a:xfrm>
+                    <a:prstGeom prst="rect">
+                      <a:avLst/>
+                    </a:prstGeom>
+                  </pic:spPr>
+                </pic:pic>
+              </a:graphicData>
+            </a:graphic>
+          </wp:inline>
+        </w:drawing>
+      </w:r>
+    </w:p>
+    <w:p>
+      <w:pPr>
+        <w:tabs>
+          <w:tab w:val="left" w:pos="916"/>
+          <w:tab w:val="left" w:pos="1832"/>
+          <w:tab w:val="left" w:pos="2748"/>
+          <w:tab w:val="left" w:pos="3664"/>
+          <w:tab w:val="left" w:pos="4580"/>
+          <w:tab w:val="left" w:pos="5496"/>
+          <w:tab w:val="left" w:pos="6412"/>
+          <w:tab w:val="left" w:pos="7328"/>
+          <w:tab w:val="left" w:pos="8244"/>
+          <w:tab w:val="left" w:pos="9160"/>
+          <w:tab w:val="left" w:pos="10076"/>
+          <w:tab w:val="left" w:pos="10992"/>
+          <w:tab w:val="left" w:pos="11908"/>
+          <w:tab w:val="left" w:pos="12824"/>
+          <w:tab w:val="left" w:pos="13740"/>
+          <w:tab w:val="left" w:pos="14656"/>
+        </w:tabs>
+        <w:spacing w:after="0" w:line="240" w:lineRule="auto"/>
+        <w:rPr>
+          <w:rFonts w:eastAsia="Times New Roman" w:cstheme="minorHAnsi"/>
+          <w:kern w:val="0"/>
+          <w:sz w:val="32"/>
+          <w:szCs w:val="32"/>
+          <w:lang w:eastAsia="en-IN"/>
+          <w14:ligatures w14:val="none"/>
+        </w:rPr>
+      </w:pPr>
+    </w:p>
+    <w:p>
+      <w:pPr>
+        <w:rPr>
+          <w:sz w:val="32"/>
+          <w:szCs w:val="32"/>
+        </w:rPr>
+      </w:pPr>
+    </w:p>
+    <w:p>
+      <w:pPr>
+        <w:rPr>
+          <w:b/>
+          <w:bCs/>
+          <w:sz w:val="32"/>
+          <w:szCs w:val="32"/>
+        </w:rPr>
+      </w:pPr>
+      <w:r>
+        <w:rPr>
+          <w:b/>
+          <w:bCs/>
+          <w:sz w:val="32"/>
+          <w:szCs w:val="32"/>
+        </w:rPr>
+        <w:t>3]</w:t>
+      </w:r>
+      <w:r>
+        <w:rPr>
+          <w:b/>
+          <w:bCs/>
+          <w:sz w:val="32"/>
+          <w:szCs w:val="32"/>
+        </w:rPr>
+        <w:t xml:space="preserve"> </w:t>
+      </w:r>
+      <w:proofErr w:type="gramStart"/>
+      <w:r>
+        <w:rPr>
+          <w:b/>
+          <w:bCs/>
+          <w:sz w:val="32"/>
+          <w:szCs w:val="32"/>
+        </w:rPr>
+        <w:t>LAG(</w:t>
+      </w:r>
+      <w:proofErr w:type="gramEnd"/>
+      <w:r>
+        <w:rPr>
+          <w:b/>
+          <w:bCs/>
+          <w:sz w:val="32"/>
+          <w:szCs w:val="32"/>
+        </w:rPr>
+        <w:t>):</w:t>
+      </w:r>
+    </w:p>
+    <w:p>
+      <w:pPr>
+        <w:rPr>
+          <w:b/>
+          <w:bCs/>
+          <w:sz w:val="32"/>
+          <w:szCs w:val="32"/>
+        </w:rPr>
+      </w:pPr>
+    </w:p>
+    <w:p>
+      <w:pPr>
+        <w:rPr>
+          <w:sz w:val="32"/>
+          <w:szCs w:val="32"/>
+        </w:rPr>
+      </w:pPr>
+      <w:r>
+        <w:rPr>
+          <w:sz w:val="32"/>
+          <w:szCs w:val="32"/>
+        </w:rPr>
+        <w:lastRenderedPageBreak/>
+        <w:t xml:space="preserve">-- </w:t>
+      </w:r>
+      <w:r>
+        <w:rPr>
+          <w:sz w:val="32"/>
+          <w:szCs w:val="32"/>
+        </w:rPr>
+        <w:t xml:space="preserve">In PostgreSQL, the </w:t>
+      </w:r>
+      <w:proofErr w:type="gramStart"/>
+      <w:r>
+        <w:rPr>
+          <w:sz w:val="32"/>
+          <w:szCs w:val="32"/>
+        </w:rPr>
+        <w:t>LAG(</w:t>
+      </w:r>
+      <w:proofErr w:type="gramEnd"/>
+      <w:r>
+        <w:rPr>
+          <w:sz w:val="32"/>
+          <w:szCs w:val="32"/>
+        </w:rPr>
+        <w:t>) function is used to access a row that comes exactly before the current row at a specific physical offset.</w:t>
+      </w:r>
+    </w:p>
+    <w:p>
+      <w:pPr>
+        <w:rPr>
+          <w:sz w:val="32"/>
+          <w:szCs w:val="32"/>
+        </w:rPr>
+      </w:pPr>
+      <w:r>
+        <w:rPr>
+          <w:sz w:val="32"/>
+          <w:szCs w:val="32"/>
+        </w:rPr>
+        <w:t xml:space="preserve">-- The </w:t>
+      </w:r>
+      <w:proofErr w:type="gramStart"/>
+      <w:r>
+        <w:rPr>
+          <w:sz w:val="32"/>
+          <w:szCs w:val="32"/>
+        </w:rPr>
+        <w:t>LAG(</w:t>
+      </w:r>
+      <w:proofErr w:type="gramEnd"/>
+      <w:r>
+        <w:rPr>
+          <w:sz w:val="32"/>
+          <w:szCs w:val="32"/>
+        </w:rPr>
+        <w:t>) comes in handy while comparing the values of the current row with the previous row.</w:t>
+      </w:r>
+    </w:p>
+    <w:p>
+      <w:pPr>
+        <w:pStyle w:val="HTMLPreformatted"/>
+        <w:rPr>
+          <w:rStyle w:val="Strong"/>
+          <w:rFonts w:asciiTheme="minorHAnsi" w:hAnsiTheme="minorHAnsi" w:cstheme="minorHAnsi"/>
+          <w:sz w:val="32"/>
+          <w:szCs w:val="32"/>
+        </w:rPr>
+      </w:pPr>
+      <w:r>
+        <w:rPr>
+          <w:sz w:val="32"/>
+          <w:szCs w:val="32"/>
+        </w:rPr>
+        <w:t xml:space="preserve">-- </w:t>
+      </w:r>
+      <w:r>
+        <w:rPr>
+          <w:rStyle w:val="Strong"/>
+          <w:rFonts w:asciiTheme="minorHAnsi" w:hAnsiTheme="minorHAnsi" w:cstheme="minorHAnsi"/>
+          <w:sz w:val="32"/>
+          <w:szCs w:val="32"/>
+        </w:rPr>
+        <w:t>Syntax:</w:t>
+      </w:r>
+    </w:p>
+    <w:p>
+      <w:pPr>
+        <w:pStyle w:val="HTMLPreformatted"/>
+        <w:rPr>
+          <w:rFonts w:asciiTheme="minorHAnsi" w:hAnsiTheme="minorHAnsi" w:cstheme="minorHAnsi"/>
+          <w:sz w:val="32"/>
+          <w:szCs w:val="32"/>
+        </w:rPr>
+      </w:pPr>
+    </w:p>
+    <w:p>
+      <w:pPr>
+        <w:pStyle w:val="HTMLPreformatted"/>
+        <w:rPr>
+          <w:rFonts w:asciiTheme="minorHAnsi" w:hAnsiTheme="minorHAnsi" w:cstheme="minorHAnsi"/>
+          <w:sz w:val="24"/>
+          <w:szCs w:val="24"/>
+        </w:rPr>
+      </w:pPr>
+      <w:proofErr w:type="gramStart"/>
+      <w:r>
+        <w:rPr>
+          <w:rFonts w:asciiTheme="minorHAnsi" w:hAnsiTheme="minorHAnsi" w:cstheme="minorHAnsi"/>
+          <w:sz w:val="24"/>
+          <w:szCs w:val="24"/>
+        </w:rPr>
+        <w:t>LAG(</w:t>
+      </w:r>
+      <w:proofErr w:type="gramEnd"/>
+      <w:r>
+        <w:rPr>
+          <w:rFonts w:asciiTheme="minorHAnsi" w:hAnsiTheme="minorHAnsi" w:cstheme="minorHAnsi"/>
+          <w:sz w:val="24"/>
+          <w:szCs w:val="24"/>
+        </w:rPr>
+        <w:t xml:space="preserve">expression [, offset [, default_value]]) </w:t>
+      </w:r>
+    </w:p>
+    <w:p>
+      <w:pPr>
+        <w:pStyle w:val="HTMLPreformatted"/>
+        <w:rPr>
+          <w:rFonts w:asciiTheme="minorHAnsi" w:hAnsiTheme="minorHAnsi" w:cstheme="minorHAnsi"/>
+          <w:sz w:val="24"/>
+          <w:szCs w:val="24"/>
+        </w:rPr>
+      </w:pPr>
+      <w:r>
+        <w:rPr>
+          <w:rFonts w:asciiTheme="minorHAnsi" w:hAnsiTheme="minorHAnsi" w:cstheme="minorHAnsi"/>
+          <w:sz w:val="24"/>
+          <w:szCs w:val="24"/>
+        </w:rPr>
+        <w:t>OVER (</w:t>
+      </w:r>
+    </w:p>
+    <w:p>
+      <w:pPr>
+        <w:pStyle w:val="HTMLPreformatted"/>
+        <w:rPr>
+          <w:rFonts w:asciiTheme="minorHAnsi" w:hAnsiTheme="minorHAnsi" w:cstheme="minorHAnsi"/>
+          <w:sz w:val="24"/>
+          <w:szCs w:val="24"/>
+        </w:rPr>
+      </w:pPr>
+      <w:r>
+        <w:rPr>
+          <w:rFonts w:asciiTheme="minorHAnsi" w:hAnsiTheme="minorHAnsi" w:cstheme="minorHAnsi"/>
+          <w:sz w:val="24"/>
+          <w:szCs w:val="24"/>
+        </w:rPr>
+        <w:t xml:space="preserve">    [PARTITION BY partition_expression, </w:t>
+      </w:r>
+      <w:proofErr w:type="gramStart"/>
+      <w:r>
+        <w:rPr>
+          <w:rFonts w:asciiTheme="minorHAnsi" w:hAnsiTheme="minorHAnsi" w:cstheme="minorHAnsi"/>
+          <w:sz w:val="24"/>
+          <w:szCs w:val="24"/>
+        </w:rPr>
+        <w:t>... ]</w:t>
+      </w:r>
+      <w:proofErr w:type="gramEnd"/>
+    </w:p>
+    <w:p>
+      <w:pPr>
+        <w:pStyle w:val="HTMLPreformatted"/>
+        <w:rPr>
+          <w:rFonts w:asciiTheme="minorHAnsi" w:hAnsiTheme="minorHAnsi" w:cstheme="minorHAnsi"/>
+          <w:sz w:val="24"/>
+          <w:szCs w:val="24"/>
+        </w:rPr>
+      </w:pPr>
+      <w:r>
+        <w:rPr>
+          <w:rFonts w:asciiTheme="minorHAnsi" w:hAnsiTheme="minorHAnsi" w:cstheme="minorHAnsi"/>
+          <w:sz w:val="24"/>
+          <w:szCs w:val="24"/>
+        </w:rPr>
+        <w:t xml:space="preserve">    ORDER BY sort_expression [ASC | DESC], ...</w:t>
+      </w:r>
+    </w:p>
+    <w:p>
+      <w:pPr>
+        <w:pStyle w:val="HTMLPreformatted"/>
+        <w:rPr>
+          <w:rFonts w:asciiTheme="minorHAnsi" w:hAnsiTheme="minorHAnsi" w:cstheme="minorHAnsi"/>
+          <w:sz w:val="24"/>
+          <w:szCs w:val="24"/>
+        </w:rPr>
+      </w:pPr>
+      <w:r>
+        <w:rPr>
+          <w:rFonts w:asciiTheme="minorHAnsi" w:hAnsiTheme="minorHAnsi" w:cstheme="minorHAnsi"/>
+          <w:sz w:val="24"/>
+          <w:szCs w:val="24"/>
+        </w:rPr>
+        <w:t>)</w:t>
+      </w:r>
+    </w:p>
+    <w:p>
+      <w:pPr>
+        <w:rPr>
+          <w:sz w:val="32"/>
+          <w:szCs w:val="32"/>
+        </w:rPr>
+      </w:pPr>
+    </w:p>
+    <w:p>
+      <w:pPr>
+        <w:rPr>
+          <w:rFonts w:cstheme="minorHAnsi"/>
+          <w:sz w:val="32"/>
+          <w:szCs w:val="32"/>
+        </w:rPr>
+      </w:pPr>
+      <w:r>
+        <w:rPr>
+          <w:sz w:val="32"/>
+          <w:szCs w:val="32"/>
+        </w:rPr>
+        <w:t xml:space="preserve">-- </w:t>
+      </w:r>
+      <w:r>
+        <w:rPr>
+          <w:rFonts w:cstheme="minorHAnsi"/>
+          <w:sz w:val="32"/>
+          <w:szCs w:val="32"/>
+        </w:rPr>
+        <w:t xml:space="preserve">The following statement uses the PostgreSQL </w:t>
+      </w:r>
+      <w:proofErr w:type="gramStart"/>
+      <w:r>
+        <w:rPr>
+          <w:rStyle w:val="HTMLCode"/>
+          <w:rFonts w:asciiTheme="minorHAnsi" w:eastAsiaTheme="minorHAnsi" w:hAnsiTheme="minorHAnsi" w:cstheme="minorHAnsi"/>
+          <w:sz w:val="32"/>
+          <w:szCs w:val="32"/>
+        </w:rPr>
+        <w:t>lag(</w:t>
+      </w:r>
+      <w:proofErr w:type="gramEnd"/>
+      <w:r>
+        <w:rPr>
+          <w:rStyle w:val="HTMLCode"/>
+          <w:rFonts w:asciiTheme="minorHAnsi" w:eastAsiaTheme="minorHAnsi" w:hAnsiTheme="minorHAnsi" w:cstheme="minorHAnsi"/>
+          <w:sz w:val="32"/>
+          <w:szCs w:val="32"/>
+        </w:rPr>
+        <w:t>)</w:t>
+      </w:r>
+      <w:r>
+        <w:rPr>
+          <w:rFonts w:cstheme="minorHAnsi"/>
+          <w:sz w:val="32"/>
+          <w:szCs w:val="32"/>
+        </w:rPr>
+        <w:t xml:space="preserve"> function to add a </w:t>
+      </w:r>
+      <w:r>
+        <w:rPr>
+          <w:rStyle w:val="HTMLCode"/>
+          <w:rFonts w:asciiTheme="minorHAnsi" w:eastAsiaTheme="minorHAnsi" w:hAnsiTheme="minorHAnsi" w:cstheme="minorHAnsi"/>
+          <w:sz w:val="32"/>
+          <w:szCs w:val="32"/>
+        </w:rPr>
+        <w:t>next_quarter_revenue</w:t>
+      </w:r>
+      <w:r>
+        <w:rPr>
+          <w:rFonts w:cstheme="minorHAnsi"/>
+          <w:sz w:val="32"/>
+          <w:szCs w:val="32"/>
+        </w:rPr>
+        <w:t xml:space="preserve"> column for comparing the revenue of the current quarter and the next quarter:</w:t>
+      </w:r>
+    </w:p>
+    <w:p>
+      <w:pPr>
+        <w:rPr>
+          <w:rFonts w:cstheme="minorHAnsi"/>
+          <w:sz w:val="32"/>
+          <w:szCs w:val="32"/>
+        </w:rPr>
+      </w:pPr>
+    </w:p>
+    <w:p>
+      <w:pPr>
+        <w:rPr>
+          <w:sz w:val="24"/>
+          <w:szCs w:val="24"/>
+        </w:rPr>
+      </w:pPr>
+      <w:r>
+        <w:rPr>
+          <w:sz w:val="24"/>
+          <w:szCs w:val="24"/>
+        </w:rPr>
+        <w:t>SELECT *,</w:t>
+      </w:r>
+    </w:p>
+    <w:p>
+      <w:pPr>
+        <w:rPr>
+          <w:sz w:val="24"/>
+          <w:szCs w:val="24"/>
+        </w:rPr>
+      </w:pPr>
+      <w:r>
+        <w:rPr>
+          <w:sz w:val="24"/>
+          <w:szCs w:val="24"/>
+        </w:rPr>
+        <w:t xml:space="preserve">  </w:t>
+      </w:r>
+      <w:proofErr w:type="gramStart"/>
+      <w:r>
+        <w:rPr>
+          <w:sz w:val="24"/>
+          <w:szCs w:val="24"/>
+        </w:rPr>
+        <w:t>lag(</w:t>
+      </w:r>
+      <w:proofErr w:type="gramEnd"/>
+      <w:r>
+        <w:rPr>
+          <w:sz w:val="24"/>
+          <w:szCs w:val="24"/>
+        </w:rPr>
+        <w:t>revenue, 1) OVER (</w:t>
+      </w:r>
+    </w:p>
+    <w:p>
+      <w:pPr>
+        <w:rPr>
+          <w:sz w:val="24"/>
+          <w:szCs w:val="24"/>
+        </w:rPr>
+      </w:pPr>
+      <w:r>
+        <w:rPr>
+          <w:sz w:val="24"/>
+          <w:szCs w:val="24"/>
+        </w:rPr>
+        <w:t xml:space="preserve">    PARTITION BY year</w:t>
+      </w:r>
+    </w:p>
+    <w:p>
+      <w:pPr>
+        <w:rPr>
+          <w:sz w:val="24"/>
+          <w:szCs w:val="24"/>
+        </w:rPr>
+      </w:pPr>
+      <w:r>
+        <w:rPr>
+          <w:sz w:val="24"/>
+          <w:szCs w:val="24"/>
+        </w:rPr>
+        <w:t xml:space="preserve">    ORDER BY quarter DESC</w:t>
+      </w:r>
+    </w:p>
+    <w:p>
+      <w:pPr>
+        <w:rPr>
+          <w:sz w:val="24"/>
+          <w:szCs w:val="24"/>
+        </w:rPr>
+      </w:pPr>
+      <w:r>
+        <w:rPr>
+          <w:sz w:val="24"/>
+          <w:szCs w:val="24"/>
+        </w:rPr>
+        <w:t xml:space="preserve">  ) next_quarter_revenue</w:t>
+      </w:r>
+    </w:p>
+    <w:p>
+      <w:pPr>
+        <w:rPr>
+          <w:sz w:val="24"/>
+          <w:szCs w:val="24"/>
+        </w:rPr>
+      </w:pPr>
+      <w:r>
+        <w:rPr>
+          <w:sz w:val="24"/>
+          <w:szCs w:val="24"/>
+        </w:rPr>
+        <w:t>FROM tax_revenue;</w:t>
+      </w:r>
+    </w:p>
+    <w:p>
+      <w:pPr>
+        <w:rPr>
+          <w:sz w:val="24"/>
+          <w:szCs w:val="24"/>
+        </w:rPr>
+      </w:pPr>
+      <w:r>
+        <w:rPr>
+          <w:noProof/>
+        </w:rPr>
+        <w:drawing>
+          <wp:inline distT="0" distB="0" distL="0" distR="0" wp14:anchorId="5FF20C53" wp14:editId="15D9A8DA">
+            <wp:extent cx="5731510" cy="2559685"/>
+            <wp:effectExtent l="0" t="0" r="2540" b="0"/>
+            <wp:docPr id="378648699" name="Picture 1"/>
+            <wp:cNvGraphicFramePr>
+              <a:graphicFrameLocks xmlns:a="http://schemas.openxmlformats.org/drawingml/2006/main" noChangeAspect="1"/>
+            </wp:cNvGraphicFramePr>
+            <a:graphic xmlns:a="http://schemas.openxmlformats.org/drawingml/2006/main">
+              <a:graphicData uri="http://schemas.openxmlformats.org/drawingml/2006/picture">
+                <pic:pic xmlns:pic="http://schemas.openxmlformats.org/drawingml/2006/picture">
+                  <pic:nvPicPr>
+                    <pic:cNvPr id="378648699" name=""/>
+                    <pic:cNvPicPr/>
+                  </pic:nvPicPr>
+                  <pic:blipFill>
+                    <a:blip r:embed="rId18"/>
+                    <a:stretch>
+                      <a:fillRect/>
+                    </a:stretch>
+                  </pic:blipFill>
+                  <pic:spPr>
+                    <a:xfrm>
+                      <a:off x="0" y="0"/>
+                      <a:ext cx="5731510" cy="2559685"/>
+                    </a:xfrm>
+                    <a:prstGeom prst="rect">
+                      <a:avLst/>
+                    </a:prstGeom>
+                  </pic:spPr>
+                </pic:pic>
+              </a:graphicData>
+            </a:graphic>
+          </wp:inline>
+        </w:drawing>
+      </w:r>
+    </w:p>
+    <w:p>
+      <w:pPr>
+        <w:pStyle w:val="NormalWeb"/>
+        <w:rPr>
+          <w:rFonts w:asciiTheme="minorHAnsi" w:hAnsiTheme="minorHAnsi" w:cstheme="minorHAnsi"/>
+          <w:sz w:val="32"/>
+          <w:szCs w:val="32"/>
+        </w:rPr>
+      </w:pPr>
+      <w:r>
+        <w:rPr>
+          <w:rFonts w:asciiTheme="minorHAnsi" w:hAnsiTheme="minorHAnsi" w:cstheme="minorHAnsi"/>
+          <w:sz w:val="32"/>
+          <w:szCs w:val="32"/>
+        </w:rPr>
+        <w:lastRenderedPageBreak/>
+        <w:t>-- In the OVER clause,</w:t>
+      </w:r>
+    </w:p>
+    <w:p>
+      <w:pPr>
+        <w:numPr>
+          <w:ilvl w:val="0"/>
+          <w:numId w:val="3"/>
+        </w:numPr>
+        <w:spacing w:before="100" w:beforeAutospacing="1" w:after="100" w:afterAutospacing="1" w:line="240" w:lineRule="auto"/>
+        <w:rPr>
+          <w:rFonts w:eastAsia="Times New Roman" w:cstheme="minorHAnsi"/>
+          <w:kern w:val="0"/>
+          <w:sz w:val="32"/>
+          <w:szCs w:val="32"/>
+          <w:lang w:eastAsia="en-IN"/>
+          <w14:ligatures w14:val="none"/>
+        </w:rPr>
+      </w:pPr>
+      <w:r>
+        <w:rPr>
+          <w:rFonts w:eastAsia="Times New Roman" w:cstheme="minorHAnsi"/>
+          <w:kern w:val="0"/>
+          <w:sz w:val="32"/>
+          <w:szCs w:val="32"/>
+          <w:lang w:eastAsia="en-IN"/>
+          <w14:ligatures w14:val="none"/>
+        </w:rPr>
+        <w:t>The PARTITION BY year partitions all rows by year.</w:t>
+      </w:r>
+    </w:p>
+    <w:p>
+      <w:pPr>
+        <w:numPr>
+          <w:ilvl w:val="0"/>
+          <w:numId w:val="3"/>
+        </w:numPr>
+        <w:spacing w:before="100" w:beforeAutospacing="1" w:after="100" w:afterAutospacing="1" w:line="240" w:lineRule="auto"/>
+        <w:rPr>
+          <w:rFonts w:eastAsia="Times New Roman" w:cstheme="minorHAnsi"/>
+          <w:kern w:val="0"/>
+          <w:sz w:val="32"/>
+          <w:szCs w:val="32"/>
+          <w:lang w:eastAsia="en-IN"/>
+          <w14:ligatures w14:val="none"/>
+        </w:rPr>
+      </w:pPr>
+      <w:r>
+        <w:rPr>
+          <w:rFonts w:eastAsia="Times New Roman" w:cstheme="minorHAnsi"/>
+          <w:kern w:val="0"/>
+          <w:sz w:val="32"/>
+          <w:szCs w:val="32"/>
+          <w:lang w:eastAsia="en-IN"/>
+          <w14:ligatures w14:val="none"/>
+        </w:rPr>
+        <w:t>The ORDER BY quarter DESC sort the rows within each partition in descending order by quarter.</w:t>
+      </w:r>
+    </w:p>
+    <w:p>
+      <w:pPr>
+        <w:numPr>
+          <w:ilvl w:val="0"/>
+          <w:numId w:val="3"/>
+        </w:numPr>
+        <w:spacing w:before="100" w:beforeAutospacing="1" w:after="100" w:afterAutospacing="1" w:line="240" w:lineRule="auto"/>
+        <w:rPr>
+          <w:rFonts w:eastAsia="Times New Roman" w:cstheme="minorHAnsi"/>
+          <w:kern w:val="0"/>
+          <w:sz w:val="32"/>
+          <w:szCs w:val="32"/>
+          <w:lang w:eastAsia="en-IN"/>
+          <w14:ligatures w14:val="none"/>
+        </w:rPr>
+      </w:pPr>
+      <w:r>
+        <w:rPr>
+          <w:rFonts w:eastAsia="Times New Roman" w:cstheme="minorHAnsi"/>
+          <w:kern w:val="0"/>
+          <w:sz w:val="32"/>
+          <w:szCs w:val="32"/>
+          <w:lang w:eastAsia="en-IN"/>
+          <w14:ligatures w14:val="none"/>
+        </w:rPr>
+        <w:t xml:space="preserve">The </w:t>
+      </w:r>
+      <w:proofErr w:type="gramStart"/>
+      <w:r>
+        <w:rPr>
+          <w:rFonts w:eastAsia="Times New Roman" w:cstheme="minorHAnsi"/>
+          <w:kern w:val="0"/>
+          <w:sz w:val="32"/>
+          <w:szCs w:val="32"/>
+          <w:lang w:eastAsia="en-IN"/>
+          <w14:ligatures w14:val="none"/>
+        </w:rPr>
+        <w:t>lag(</w:t>
+      </w:r>
+      <w:proofErr w:type="gramEnd"/>
+      <w:r>
+        <w:rPr>
+          <w:rFonts w:eastAsia="Times New Roman" w:cstheme="minorHAnsi"/>
+          <w:kern w:val="0"/>
+          <w:sz w:val="32"/>
+          <w:szCs w:val="32"/>
+          <w:lang w:eastAsia="en-IN"/>
+          <w14:ligatures w14:val="none"/>
+        </w:rPr>
+        <w:t>revenue, 1) returns the revenue (revenue) from the previous row (1) for within the partition where the current row is located.</w:t>
+      </w:r>
+    </w:p>
+    <w:p>
+      <w:pPr>
+        <w:spacing w:before="100" w:beforeAutospacing="1" w:after="100" w:afterAutospacing="1" w:line="240" w:lineRule="auto"/>
+        <w:rPr>
+          <w:rFonts w:cstheme="minorHAnsi"/>
+          <w:sz w:val="32"/>
+          <w:szCs w:val="32"/>
+        </w:rPr>
+      </w:pPr>
+      <w:r>
+        <w:rPr>
+          <w:rFonts w:eastAsia="Times New Roman" w:cstheme="minorHAnsi"/>
+          <w:kern w:val="0"/>
+          <w:sz w:val="32"/>
+          <w:szCs w:val="32"/>
+          <w:lang w:eastAsia="en-IN"/>
+          <w14:ligatures w14:val="none"/>
+        </w:rPr>
+        <w:t xml:space="preserve">-- </w:t>
+      </w:r>
+      <w:proofErr w:type="gramStart"/>
+      <w:r>
+        <w:rPr>
+          <w:rFonts w:cstheme="minorHAnsi"/>
+          <w:sz w:val="32"/>
+          <w:szCs w:val="32"/>
+        </w:rPr>
+        <w:t>So</w:t>
+      </w:r>
+      <w:proofErr w:type="gramEnd"/>
+      <w:r>
+        <w:rPr>
+          <w:rFonts w:cstheme="minorHAnsi"/>
+          <w:sz w:val="32"/>
+          <w:szCs w:val="32"/>
+        </w:rPr>
+        <w:t xml:space="preserve"> the value of the </w:t>
+      </w:r>
+      <w:r>
+        <w:rPr>
+          <w:rStyle w:val="HTMLCode"/>
+          <w:rFonts w:asciiTheme="minorHAnsi" w:eastAsiaTheme="minorHAnsi" w:hAnsiTheme="minorHAnsi" w:cstheme="minorHAnsi"/>
+          <w:sz w:val="32"/>
+          <w:szCs w:val="32"/>
+        </w:rPr>
+        <w:t>next_quarter_revenue</w:t>
+      </w:r>
+      <w:r>
+        <w:rPr>
+          <w:rFonts w:cstheme="minorHAnsi"/>
+          <w:sz w:val="32"/>
+          <w:szCs w:val="32"/>
+        </w:rPr>
+        <w:t xml:space="preserve"> column is the revenue of the next quarter of the current row.</w:t>
+      </w:r>
+    </w:p>
+    <w:p>
+      <w:pPr>
+        <w:spacing w:before="100" w:beforeAutospacing="1" w:after="100" w:afterAutospacing="1" w:line="240" w:lineRule="auto"/>
+        <w:rPr>
+          <w:rFonts w:cstheme="minorHAnsi"/>
+          <w:sz w:val="32"/>
+          <w:szCs w:val="32"/>
+        </w:rPr>
+      </w:pPr>
+      <w:r>
+        <w:rPr>
+          <w:rFonts w:cstheme="minorHAnsi"/>
+          <w:sz w:val="32"/>
+          <w:szCs w:val="32"/>
+        </w:rPr>
+        <w:t xml:space="preserve">-- And the value of the </w:t>
+      </w:r>
+      <w:r>
+        <w:rPr>
+          <w:rStyle w:val="HTMLCode"/>
+          <w:rFonts w:asciiTheme="minorHAnsi" w:eastAsiaTheme="minorHAnsi" w:hAnsiTheme="minorHAnsi" w:cstheme="minorHAnsi"/>
+          <w:sz w:val="32"/>
+          <w:szCs w:val="32"/>
+        </w:rPr>
+        <w:t>next_quarter_revenue</w:t>
+      </w:r>
+      <w:r>
+        <w:rPr>
+          <w:rFonts w:cstheme="minorHAnsi"/>
+          <w:sz w:val="32"/>
+          <w:szCs w:val="32"/>
+        </w:rPr>
+        <w:t xml:space="preserve"> column in the first row of each partition is null.</w:t>
+      </w:r>
+    </w:p>
+    <w:p>
+      <w:pPr>
+        <w:spacing w:before="100" w:beforeAutospacing="1" w:after="100" w:afterAutospacing="1" w:line="240" w:lineRule="auto"/>
+        <w:rPr>
+          <w:rFonts w:cstheme="minorHAnsi"/>
+          <w:sz w:val="32"/>
+          <w:szCs w:val="32"/>
+        </w:rPr>
+      </w:pPr>
+      <w:r>
+        <w:rPr>
+          <w:rFonts w:cstheme="minorHAnsi"/>
+          <w:sz w:val="32"/>
+          <w:szCs w:val="32"/>
+        </w:rPr>
+        <w:t xml:space="preserve">-- </w:t>
+      </w:r>
+      <w:r>
+        <w:rPr>
+          <w:rFonts w:cstheme="minorHAnsi"/>
+          <w:sz w:val="32"/>
+          <w:szCs w:val="32"/>
+        </w:rPr>
+        <w:t xml:space="preserve">You can specify a default value for nulls ​​in the </w:t>
+      </w:r>
+      <w:r>
+        <w:rPr>
+          <w:rStyle w:val="HTMLCode"/>
+          <w:rFonts w:asciiTheme="minorHAnsi" w:eastAsiaTheme="minorHAnsi" w:hAnsiTheme="minorHAnsi" w:cstheme="minorHAnsi"/>
+          <w:sz w:val="32"/>
+          <w:szCs w:val="32"/>
+        </w:rPr>
+        <w:t>next_quarter_revenue</w:t>
+      </w:r>
+      <w:r>
+        <w:rPr>
+          <w:rFonts w:cstheme="minorHAnsi"/>
+          <w:sz w:val="32"/>
+          <w:szCs w:val="32"/>
+        </w:rPr>
+        <w:t xml:space="preserve"> column. The following statement is used </w:t>
+      </w:r>
+      <w:r>
+        <w:rPr>
+          <w:rStyle w:val="HTMLCode"/>
+          <w:rFonts w:asciiTheme="minorHAnsi" w:eastAsiaTheme="minorHAnsi" w:hAnsiTheme="minorHAnsi" w:cstheme="minorHAnsi"/>
+          <w:sz w:val="32"/>
+          <w:szCs w:val="32"/>
+        </w:rPr>
+        <w:t>0</w:t>
+      </w:r>
+      <w:r>
+        <w:rPr>
+          <w:rFonts w:cstheme="minorHAnsi"/>
+          <w:sz w:val="32"/>
+          <w:szCs w:val="32"/>
+        </w:rPr>
+        <w:t xml:space="preserve"> as a default value:</w:t>
+      </w:r>
+    </w:p>
+    <w:p>
+      <w:pPr>
+        <w:pStyle w:val="HTMLPreformatted"/>
+        <w:rPr>
+          <w:rStyle w:val="w"/>
+          <w:rFonts w:asciiTheme="minorHAnsi" w:hAnsiTheme="minorHAnsi" w:cstheme="minorHAnsi"/>
+          <w:sz w:val="24"/>
+          <w:szCs w:val="24"/>
+        </w:rPr>
+      </w:pPr>
+      <w:r>
+        <w:rPr>
+          <w:rStyle w:val="k"/>
+          <w:rFonts w:asciiTheme="minorHAnsi" w:hAnsiTheme="minorHAnsi" w:cstheme="minorHAnsi"/>
+          <w:sz w:val="24"/>
+          <w:szCs w:val="24"/>
+        </w:rPr>
+        <w:t>SELECT</w:t>
+      </w:r>
+      <w:r>
+        <w:rPr>
+          <w:rStyle w:val="w"/>
+          <w:rFonts w:asciiTheme="minorHAnsi" w:hAnsiTheme="minorHAnsi" w:cstheme="minorHAnsi"/>
+          <w:sz w:val="24"/>
+          <w:szCs w:val="24"/>
+        </w:rPr>
+        <w:t xml:space="preserve"> </w:t>
+      </w:r>
+      <w:r>
+        <w:rPr>
+          <w:rStyle w:val="o"/>
+          <w:rFonts w:asciiTheme="minorHAnsi" w:hAnsiTheme="minorHAnsi" w:cstheme="minorHAnsi"/>
+          <w:sz w:val="24"/>
+          <w:szCs w:val="24"/>
+        </w:rPr>
+        <w:t>*</w:t>
+      </w:r>
+      <w:r>
+        <w:rPr>
+          <w:rStyle w:val="p"/>
+          <w:rFonts w:asciiTheme="minorHAnsi" w:hAnsiTheme="minorHAnsi" w:cstheme="minorHAnsi"/>
+          <w:sz w:val="24"/>
+          <w:szCs w:val="24"/>
+        </w:rPr>
+        <w:t>,</w:t>
+      </w:r>
+    </w:p>
+    <w:p>
+      <w:pPr>
+        <w:pStyle w:val="HTMLPreformatted"/>
+        <w:rPr>
+          <w:rStyle w:val="w"/>
+          <w:rFonts w:asciiTheme="minorHAnsi" w:hAnsiTheme="minorHAnsi" w:cstheme="minorHAnsi"/>
+          <w:sz w:val="24"/>
+          <w:szCs w:val="24"/>
+        </w:rPr>
+      </w:pPr>
+      <w:r>
+        <w:rPr>
+          <w:rStyle w:val="w"/>
+          <w:rFonts w:asciiTheme="minorHAnsi" w:hAnsiTheme="minorHAnsi" w:cstheme="minorHAnsi"/>
+          <w:sz w:val="24"/>
+          <w:szCs w:val="24"/>
+        </w:rPr>
+        <w:t xml:space="preserve">  </w:t>
+      </w:r>
+      <w:proofErr w:type="gramStart"/>
+      <w:r>
+        <w:rPr>
+          <w:rStyle w:val="n"/>
+          <w:rFonts w:asciiTheme="minorHAnsi" w:hAnsiTheme="minorHAnsi" w:cstheme="minorHAnsi"/>
+          <w:sz w:val="24"/>
+          <w:szCs w:val="24"/>
+        </w:rPr>
+        <w:t>lag</w:t>
+      </w:r>
+      <w:r>
+        <w:rPr>
+          <w:rStyle w:val="p"/>
+          <w:rFonts w:asciiTheme="minorHAnsi" w:hAnsiTheme="minorHAnsi" w:cstheme="minorHAnsi"/>
+          <w:sz w:val="24"/>
+          <w:szCs w:val="24"/>
+        </w:rPr>
+        <w:t>(</w:t>
+      </w:r>
+      <w:proofErr w:type="gramEnd"/>
+      <w:r>
+        <w:rPr>
+          <w:rStyle w:val="n"/>
+          <w:rFonts w:asciiTheme="minorHAnsi" w:hAnsiTheme="minorHAnsi" w:cstheme="minorHAnsi"/>
+          <w:sz w:val="24"/>
+          <w:szCs w:val="24"/>
+        </w:rPr>
+        <w:t>revenue</w:t>
+      </w:r>
+      <w:r>
+        <w:rPr>
+          <w:rStyle w:val="p"/>
+          <w:rFonts w:asciiTheme="minorHAnsi" w:hAnsiTheme="minorHAnsi" w:cstheme="minorHAnsi"/>
+          <w:sz w:val="24"/>
+          <w:szCs w:val="24"/>
+        </w:rPr>
+        <w:t>,</w:t>
+      </w:r>
+      <w:r>
+        <w:rPr>
+          <w:rStyle w:val="w"/>
+          <w:rFonts w:asciiTheme="minorHAnsi" w:hAnsiTheme="minorHAnsi" w:cstheme="minorHAnsi"/>
+          <w:sz w:val="24"/>
+          <w:szCs w:val="24"/>
+        </w:rPr>
+        <w:t xml:space="preserve"> </w:t>
+      </w:r>
+      <w:r>
+        <w:rPr>
+          <w:rStyle w:val="mi"/>
+          <w:rFonts w:asciiTheme="minorHAnsi" w:hAnsiTheme="minorHAnsi" w:cstheme="minorHAnsi"/>
+          <w:sz w:val="24"/>
+          <w:szCs w:val="24"/>
+        </w:rPr>
+        <w:t>1</w:t>
+      </w:r>
+      <w:r>
+        <w:rPr>
+          <w:rStyle w:val="p"/>
+          <w:rFonts w:asciiTheme="minorHAnsi" w:hAnsiTheme="minorHAnsi" w:cstheme="minorHAnsi"/>
+          <w:sz w:val="24"/>
+          <w:szCs w:val="24"/>
+        </w:rPr>
+        <w:t>,</w:t>
+      </w:r>
+      <w:r>
+        <w:rPr>
+          <w:rStyle w:val="w"/>
+          <w:rFonts w:asciiTheme="minorHAnsi" w:hAnsiTheme="minorHAnsi" w:cstheme="minorHAnsi"/>
+          <w:sz w:val="24"/>
+          <w:szCs w:val="24"/>
+        </w:rPr>
+        <w:t xml:space="preserve"> </w:t>
+      </w:r>
+      <w:r>
+        <w:rPr>
+          <w:rStyle w:val="mi"/>
+          <w:rFonts w:asciiTheme="minorHAnsi" w:hAnsiTheme="minorHAnsi" w:cstheme="minorHAnsi"/>
+          <w:sz w:val="24"/>
+          <w:szCs w:val="24"/>
+        </w:rPr>
+        <w:t>0</w:t>
+      </w:r>
+      <w:r>
+        <w:rPr>
+          <w:rStyle w:val="p"/>
+          <w:rFonts w:asciiTheme="minorHAnsi" w:hAnsiTheme="minorHAnsi" w:cstheme="minorHAnsi"/>
+          <w:sz w:val="24"/>
+          <w:szCs w:val="24"/>
+        </w:rPr>
+        <w:t>)</w:t>
+      </w:r>
+      <w:r>
+        <w:rPr>
+          <w:rStyle w:val="w"/>
+          <w:rFonts w:asciiTheme="minorHAnsi" w:hAnsiTheme="minorHAnsi" w:cstheme="minorHAnsi"/>
+          <w:sz w:val="24"/>
+          <w:szCs w:val="24"/>
+        </w:rPr>
+        <w:t xml:space="preserve"> </w:t>
+      </w:r>
+      <w:r>
+        <w:rPr>
+          <w:rStyle w:val="n"/>
+          <w:rFonts w:asciiTheme="minorHAnsi" w:hAnsiTheme="minorHAnsi" w:cstheme="minorHAnsi"/>
+          <w:sz w:val="24"/>
+          <w:szCs w:val="24"/>
+        </w:rPr>
+        <w:t>OVER</w:t>
+      </w:r>
+      <w:r>
+        <w:rPr>
+          <w:rStyle w:val="w"/>
+          <w:rFonts w:asciiTheme="minorHAnsi" w:hAnsiTheme="minorHAnsi" w:cstheme="minorHAnsi"/>
+          <w:sz w:val="24"/>
+          <w:szCs w:val="24"/>
+        </w:rPr>
+        <w:t xml:space="preserve"> </w:t>
+      </w:r>
+      <w:r>
+        <w:rPr>
+          <w:rStyle w:val="p"/>
+          <w:rFonts w:asciiTheme="minorHAnsi" w:hAnsiTheme="minorHAnsi" w:cstheme="minorHAnsi"/>
+          <w:sz w:val="24"/>
+          <w:szCs w:val="24"/>
+        </w:rPr>
+        <w:t>(</w:t>
+      </w:r>
+    </w:p>
+    <w:p>
+      <w:pPr>
+        <w:pStyle w:val="HTMLPreformatted"/>
+        <w:rPr>
+          <w:rStyle w:val="w"/>
+          <w:rFonts w:asciiTheme="minorHAnsi" w:hAnsiTheme="minorHAnsi" w:cstheme="minorHAnsi"/>
+          <w:sz w:val="24"/>
+          <w:szCs w:val="24"/>
+        </w:rPr>
+      </w:pPr>
+      <w:r>
+        <w:rPr>
+          <w:rStyle w:val="w"/>
+          <w:rFonts w:asciiTheme="minorHAnsi" w:hAnsiTheme="minorHAnsi" w:cstheme="minorHAnsi"/>
+          <w:sz w:val="24"/>
+          <w:szCs w:val="24"/>
+        </w:rPr>
+        <w:t xml:space="preserve">    </w:t>
+      </w:r>
+      <w:r>
+        <w:rPr>
+          <w:rStyle w:val="n"/>
+          <w:rFonts w:asciiTheme="minorHAnsi" w:hAnsiTheme="minorHAnsi" w:cstheme="minorHAnsi"/>
+          <w:sz w:val="24"/>
+          <w:szCs w:val="24"/>
+        </w:rPr>
+        <w:t>PARTITION</w:t>
+      </w:r>
+      <w:r>
+        <w:rPr>
+          <w:rStyle w:val="w"/>
+          <w:rFonts w:asciiTheme="minorHAnsi" w:hAnsiTheme="minorHAnsi" w:cstheme="minorHAnsi"/>
+          <w:sz w:val="24"/>
+          <w:szCs w:val="24"/>
+        </w:rPr>
+        <w:t xml:space="preserve"> </w:t>
+      </w:r>
+      <w:r>
+        <w:rPr>
+          <w:rStyle w:val="k"/>
+          <w:rFonts w:asciiTheme="minorHAnsi" w:hAnsiTheme="minorHAnsi" w:cstheme="minorHAnsi"/>
+          <w:sz w:val="24"/>
+          <w:szCs w:val="24"/>
+        </w:rPr>
+        <w:t>BY</w:t>
+      </w:r>
+      <w:r>
+        <w:rPr>
+          <w:rStyle w:val="w"/>
+          <w:rFonts w:asciiTheme="minorHAnsi" w:hAnsiTheme="minorHAnsi" w:cstheme="minorHAnsi"/>
+          <w:sz w:val="24"/>
+          <w:szCs w:val="24"/>
+        </w:rPr>
+        <w:t xml:space="preserve"> </w:t>
+      </w:r>
+      <w:r>
+        <w:rPr>
+          <w:rStyle w:val="k"/>
+          <w:rFonts w:asciiTheme="minorHAnsi" w:hAnsiTheme="minorHAnsi" w:cstheme="minorHAnsi"/>
+          <w:sz w:val="24"/>
+          <w:szCs w:val="24"/>
+        </w:rPr>
+        <w:t>year</w:t>
+      </w:r>
+    </w:p>
+    <w:p>
+      <w:pPr>
+        <w:pStyle w:val="HTMLPreformatted"/>
+        <w:rPr>
+          <w:rStyle w:val="w"/>
+          <w:rFonts w:asciiTheme="minorHAnsi" w:hAnsiTheme="minorHAnsi" w:cstheme="minorHAnsi"/>
+          <w:sz w:val="24"/>
+          <w:szCs w:val="24"/>
+        </w:rPr>
+      </w:pPr>
+      <w:r>
+        <w:rPr>
+          <w:rStyle w:val="w"/>
+          <w:rFonts w:asciiTheme="minorHAnsi" w:hAnsiTheme="minorHAnsi" w:cstheme="minorHAnsi"/>
+          <w:sz w:val="24"/>
+          <w:szCs w:val="24"/>
+        </w:rPr>
+        <w:t xml:space="preserve">    </w:t>
+      </w:r>
+      <w:r>
+        <w:rPr>
+          <w:rStyle w:val="k"/>
+          <w:rFonts w:asciiTheme="minorHAnsi" w:hAnsiTheme="minorHAnsi" w:cstheme="minorHAnsi"/>
+          <w:sz w:val="24"/>
+          <w:szCs w:val="24"/>
+        </w:rPr>
+        <w:t>ORDER</w:t>
+      </w:r>
+      <w:r>
+        <w:rPr>
+          <w:rStyle w:val="w"/>
+          <w:rFonts w:asciiTheme="minorHAnsi" w:hAnsiTheme="minorHAnsi" w:cstheme="minorHAnsi"/>
+          <w:sz w:val="24"/>
+          <w:szCs w:val="24"/>
+        </w:rPr>
+        <w:t xml:space="preserve"> </w:t>
+      </w:r>
+      <w:r>
+        <w:rPr>
+          <w:rStyle w:val="k"/>
+          <w:rFonts w:asciiTheme="minorHAnsi" w:hAnsiTheme="minorHAnsi" w:cstheme="minorHAnsi"/>
+          <w:sz w:val="24"/>
+          <w:szCs w:val="24"/>
+        </w:rPr>
+        <w:t>BY</w:t>
+      </w:r>
+      <w:r>
+        <w:rPr>
+          <w:rStyle w:val="w"/>
+          <w:rFonts w:asciiTheme="minorHAnsi" w:hAnsiTheme="minorHAnsi" w:cstheme="minorHAnsi"/>
+          <w:sz w:val="24"/>
+          <w:szCs w:val="24"/>
+        </w:rPr>
+        <w:t xml:space="preserve"> </w:t>
+      </w:r>
+      <w:r>
+        <w:rPr>
+          <w:rStyle w:val="n"/>
+          <w:rFonts w:asciiTheme="minorHAnsi" w:hAnsiTheme="minorHAnsi" w:cstheme="minorHAnsi"/>
+          <w:sz w:val="24"/>
+          <w:szCs w:val="24"/>
+        </w:rPr>
+        <w:t>quarter</w:t>
+      </w:r>
+      <w:r>
+        <w:rPr>
+          <w:rStyle w:val="w"/>
+          <w:rFonts w:asciiTheme="minorHAnsi" w:hAnsiTheme="minorHAnsi" w:cstheme="minorHAnsi"/>
+          <w:sz w:val="24"/>
+          <w:szCs w:val="24"/>
+        </w:rPr>
+        <w:t xml:space="preserve"> </w:t>
+      </w:r>
+      <w:r>
+        <w:rPr>
+          <w:rStyle w:val="k"/>
+          <w:rFonts w:asciiTheme="minorHAnsi" w:hAnsiTheme="minorHAnsi" w:cstheme="minorHAnsi"/>
+          <w:sz w:val="24"/>
+          <w:szCs w:val="24"/>
+        </w:rPr>
+        <w:t>DESC</w:t>
+      </w:r>
+    </w:p>
+    <w:p>
+      <w:pPr>
+        <w:pStyle w:val="HTMLPreformatted"/>
+        <w:rPr>
+          <w:rStyle w:val="w"/>
+          <w:rFonts w:asciiTheme="minorHAnsi" w:hAnsiTheme="minorHAnsi" w:cstheme="minorHAnsi"/>
+          <w:sz w:val="24"/>
+          <w:szCs w:val="24"/>
+        </w:rPr>
+      </w:pPr>
+      <w:r>
+        <w:rPr>
+          <w:rStyle w:val="w"/>
+          <w:rFonts w:asciiTheme="minorHAnsi" w:hAnsiTheme="minorHAnsi" w:cstheme="minorHAnsi"/>
+          <w:sz w:val="24"/>
+          <w:szCs w:val="24"/>
+        </w:rPr>
+        <w:t xml:space="preserve">  </w:t>
+      </w:r>
+      <w:r>
+        <w:rPr>
+          <w:rStyle w:val="p"/>
+          <w:rFonts w:asciiTheme="minorHAnsi" w:hAnsiTheme="minorHAnsi" w:cstheme="minorHAnsi"/>
+          <w:sz w:val="24"/>
+          <w:szCs w:val="24"/>
+        </w:rPr>
+        <w:t>)</w:t>
+      </w:r>
+      <w:r>
+        <w:rPr>
+          <w:rStyle w:val="w"/>
+          <w:rFonts w:asciiTheme="minorHAnsi" w:hAnsiTheme="minorHAnsi" w:cstheme="minorHAnsi"/>
+          <w:sz w:val="24"/>
+          <w:szCs w:val="24"/>
+        </w:rPr>
+        <w:t xml:space="preserve"> </w:t>
+      </w:r>
+      <w:r>
+        <w:rPr>
+          <w:rStyle w:val="n"/>
+          <w:rFonts w:asciiTheme="minorHAnsi" w:hAnsiTheme="minorHAnsi" w:cstheme="minorHAnsi"/>
+          <w:sz w:val="24"/>
+          <w:szCs w:val="24"/>
+        </w:rPr>
+        <w:t>next_quarter_revenue</w:t>
+      </w:r>
+    </w:p>
+    <w:p>
+      <w:pPr>
+        <w:pStyle w:val="HTMLPreformatted"/>
+        <w:rPr>
+          <w:rStyle w:val="p"/>
+          <w:rFonts w:asciiTheme="minorHAnsi" w:hAnsiTheme="minorHAnsi" w:cstheme="minorHAnsi"/>
+          <w:sz w:val="24"/>
+          <w:szCs w:val="24"/>
+        </w:rPr>
+      </w:pPr>
+      <w:r>
+        <w:rPr>
+          <w:rStyle w:val="k"/>
+          <w:rFonts w:asciiTheme="minorHAnsi" w:hAnsiTheme="minorHAnsi" w:cstheme="minorHAnsi"/>
+          <w:sz w:val="24"/>
+          <w:szCs w:val="24"/>
+        </w:rPr>
+        <w:t>FROM</w:t>
+      </w:r>
+      <w:r>
+        <w:rPr>
+          <w:rStyle w:val="w"/>
+          <w:rFonts w:asciiTheme="minorHAnsi" w:hAnsiTheme="minorHAnsi" w:cstheme="minorHAnsi"/>
+          <w:sz w:val="24"/>
+          <w:szCs w:val="24"/>
+        </w:rPr>
+        <w:t xml:space="preserve"> </w:t>
+      </w:r>
+      <w:r>
+        <w:rPr>
+          <w:rStyle w:val="n"/>
+          <w:rFonts w:asciiTheme="minorHAnsi" w:hAnsiTheme="minorHAnsi" w:cstheme="minorHAnsi"/>
+          <w:sz w:val="24"/>
+          <w:szCs w:val="24"/>
+        </w:rPr>
+        <w:t>tax_revenue</w:t>
+      </w:r>
+      <w:r>
+        <w:rPr>
+          <w:rStyle w:val="p"/>
+          <w:rFonts w:asciiTheme="minorHAnsi" w:hAnsiTheme="minorHAnsi" w:cstheme="minorHAnsi"/>
+          <w:sz w:val="24"/>
+          <w:szCs w:val="24"/>
+        </w:rPr>
+        <w:t>;</w:t>
+      </w:r>
+    </w:p>
+    <w:p>
+      <w:pPr>
+        <w:pStyle w:val="HTMLPreformatted"/>
+        <w:rPr>
+          <w:rStyle w:val="p"/>
+          <w:rFonts w:asciiTheme="minorHAnsi" w:hAnsiTheme="minorHAnsi" w:cstheme="minorHAnsi"/>
+          <w:sz w:val="24"/>
+          <w:szCs w:val="24"/>
+        </w:rPr>
+      </w:pPr>
+    </w:p>
+    <w:p>
+      <w:pPr>
+        <w:pStyle w:val="HTMLPreformatted"/>
+        <w:rPr>
+          <w:rFonts w:asciiTheme="minorHAnsi" w:hAnsiTheme="minorHAnsi" w:cstheme="minorHAnsi"/>
+          <w:sz w:val="24"/>
+          <w:szCs w:val="24"/>
+        </w:rPr>
+      </w:pPr>
+      <w:r>
+        <w:rPr>
+          <w:noProof/>
+        </w:rPr>
+        <w:drawing>
+          <wp:inline distT="0" distB="0" distL="0" distR="0" wp14:anchorId="551A5933" wp14:editId="20408DA8">
+            <wp:extent cx="5731510" cy="2578100"/>
+            <wp:effectExtent l="0" t="0" r="2540" b="0"/>
+            <wp:docPr id="1494030563" name="Picture 1"/>
+            <wp:cNvGraphicFramePr>
+              <a:graphicFrameLocks xmlns:a="http://schemas.openxmlformats.org/drawingml/2006/main" noChangeAspect="1"/>
+            </wp:cNvGraphicFramePr>
+            <a:graphic xmlns:a="http://schemas.openxmlformats.org/drawingml/2006/main">
+              <a:graphicData uri="http://schemas.openxmlformats.org/drawingml/2006/picture">
+                <pic:pic xmlns:pic="http://schemas.openxmlformats.org/drawingml/2006/picture">
+                  <pic:nvPicPr>
+                    <pic:cNvPr id="1494030563" name=""/>
+                    <pic:cNvPicPr/>
+                  </pic:nvPicPr>
+                  <pic:blipFill>
+                    <a:blip r:embed="rId19"/>
+                    <a:stretch>
+                      <a:fillRect/>
+                    </a:stretch>
+                  </pic:blipFill>
+                  <pic:spPr>
+                    <a:xfrm>
+                      <a:off x="0" y="0"/>
+                      <a:ext cx="5731510" cy="2578100"/>
+                    </a:xfrm>
+                    <a:prstGeom prst="rect">
+                      <a:avLst/>
+                    </a:prstGeom>
+                  </pic:spPr>
+                </pic:pic>
+              </a:graphicData>
+            </a:graphic>
+          </wp:inline>
+        </w:drawing>
+      </w:r>
+    </w:p>
+    <w:p>
+      <w:pPr>
+        <w:pStyle w:val="HTMLPreformatted"/>
+        <w:rPr>
+          <w:rFonts w:asciiTheme="minorHAnsi" w:hAnsiTheme="minorHAnsi" w:cstheme="minorHAnsi"/>
+          <w:sz w:val="24"/>
+          <w:szCs w:val="24"/>
+        </w:rPr>
+      </w:pPr>
+    </w:p>
+    <w:p>
+      <w:pPr>
+        <w:pStyle w:val="HTMLPreformatted"/>
+        <w:rPr>
+          <w:rFonts w:asciiTheme="minorHAnsi" w:hAnsiTheme="minorHAnsi" w:cstheme="minorHAnsi"/>
+          <w:b/>
+          <w:bCs/>
+          <w:sz w:val="32"/>
+          <w:szCs w:val="32"/>
+        </w:rPr>
+      </w:pPr>
+      <w:r>
+        <w:rPr>
+          <w:rFonts w:asciiTheme="minorHAnsi" w:hAnsiTheme="minorHAnsi" w:cstheme="minorHAnsi"/>
+          <w:b/>
+          <w:bCs/>
+          <w:sz w:val="32"/>
+          <w:szCs w:val="32"/>
+        </w:rPr>
+        <w:t>4]</w:t>
+      </w:r>
+      <w:r>
+        <w:rPr>
+          <w:rFonts w:asciiTheme="minorHAnsi" w:hAnsiTheme="minorHAnsi" w:cstheme="minorHAnsi"/>
+          <w:b/>
+          <w:bCs/>
+          <w:sz w:val="32"/>
+          <w:szCs w:val="32"/>
+        </w:rPr>
+        <w:t xml:space="preserve"> </w:t>
+      </w:r>
+      <w:proofErr w:type="gramStart"/>
+      <w:r>
+        <w:rPr>
+          <w:rFonts w:asciiTheme="minorHAnsi" w:hAnsiTheme="minorHAnsi" w:cstheme="minorHAnsi"/>
+          <w:b/>
+          <w:bCs/>
+          <w:sz w:val="32"/>
+          <w:szCs w:val="32"/>
+        </w:rPr>
+        <w:t>LEAD(</w:t>
+      </w:r>
+      <w:proofErr w:type="gramEnd"/>
+      <w:r>
+        <w:rPr>
+          <w:rFonts w:asciiTheme="minorHAnsi" w:hAnsiTheme="minorHAnsi" w:cstheme="minorHAnsi"/>
+          <w:b/>
+          <w:bCs/>
+          <w:sz w:val="32"/>
+          <w:szCs w:val="32"/>
+        </w:rPr>
+        <w:t>):</w:t>
+      </w:r>
+    </w:p>
+    <w:p>
+      <w:pPr>
+        <w:pStyle w:val="HTMLPreformatted"/>
+        <w:rPr>
+          <w:rFonts w:asciiTheme="minorHAnsi" w:hAnsiTheme="minorHAnsi" w:cstheme="minorHAnsi"/>
+          <w:color w:val="000000"/>
+          <w:sz w:val="32"/>
+          <w:szCs w:val="32"/>
+          <w:shd w:val="clear" w:color="auto" w:fill="FFFFFF"/>
+        </w:rPr>
+      </w:pPr>
+      <w:r>
+        <w:rPr>
+          <w:rFonts w:asciiTheme="minorHAnsi" w:hAnsiTheme="minorHAnsi" w:cstheme="minorHAnsi"/>
+          <w:sz w:val="32"/>
+          <w:szCs w:val="32"/>
+        </w:rPr>
+        <w:lastRenderedPageBreak/>
+        <w:t xml:space="preserve">-- </w:t>
+      </w:r>
+      <w:r>
+        <w:rPr>
+          <w:rFonts w:asciiTheme="minorHAnsi" w:hAnsiTheme="minorHAnsi" w:cstheme="minorHAnsi"/>
+          <w:sz w:val="32"/>
+          <w:szCs w:val="32"/>
+        </w:rPr>
+        <w:t xml:space="preserve">In PostgreSQL, the </w:t>
+      </w:r>
+      <w:proofErr w:type="gramStart"/>
+      <w:r>
+        <w:rPr>
+          <w:rFonts w:asciiTheme="minorHAnsi" w:hAnsiTheme="minorHAnsi" w:cstheme="minorHAnsi"/>
+          <w:sz w:val="32"/>
+          <w:szCs w:val="32"/>
+        </w:rPr>
+        <w:t>LEAD(</w:t>
+      </w:r>
+      <w:proofErr w:type="gramEnd"/>
+      <w:r>
+        <w:rPr>
+          <w:rFonts w:asciiTheme="minorHAnsi" w:hAnsiTheme="minorHAnsi" w:cstheme="minorHAnsi"/>
+          <w:sz w:val="32"/>
+          <w:szCs w:val="32"/>
+        </w:rPr>
+        <w:t>)</w:t>
+      </w:r>
+      <w:r>
+        <w:rPr>
+          <w:rFonts w:asciiTheme="minorHAnsi" w:hAnsiTheme="minorHAnsi" w:cstheme="minorHAnsi"/>
+          <w:color w:val="000000"/>
+          <w:sz w:val="32"/>
+          <w:szCs w:val="32"/>
+          <w:shd w:val="clear" w:color="auto" w:fill="FFFFFF"/>
+        </w:rPr>
+        <w:t xml:space="preserve"> function is used to access a row that follows the current row, at a specific physical offset and is generally used for comparing the value of the current row with the value of the next row following the current row.</w:t>
+      </w:r>
+    </w:p>
+    <w:p>
+      <w:pPr>
+        <w:pStyle w:val="HTMLPreformatted"/>
+        <w:rPr>
+          <w:rStyle w:val="Strong"/>
+          <w:rFonts w:asciiTheme="minorHAnsi" w:hAnsiTheme="minorHAnsi" w:cstheme="minorHAnsi"/>
+          <w:sz w:val="32"/>
+          <w:szCs w:val="32"/>
+        </w:rPr>
+      </w:pPr>
+      <w:r>
+        <w:rPr>
+          <w:rFonts w:asciiTheme="minorHAnsi" w:hAnsiTheme="minorHAnsi" w:cstheme="minorHAnsi"/>
+          <w:color w:val="000000"/>
+          <w:sz w:val="32"/>
+          <w:szCs w:val="32"/>
+          <w:shd w:val="clear" w:color="auto" w:fill="FFFFFF"/>
+        </w:rPr>
+        <w:t xml:space="preserve">-- </w:t>
+      </w:r>
+      <w:r>
+        <w:rPr>
+          <w:rStyle w:val="Strong"/>
+          <w:rFonts w:asciiTheme="minorHAnsi" w:hAnsiTheme="minorHAnsi" w:cstheme="minorHAnsi"/>
+          <w:sz w:val="32"/>
+          <w:szCs w:val="32"/>
+        </w:rPr>
+        <w:t>Syntax:</w:t>
+      </w:r>
+    </w:p>
+    <w:p>
+      <w:pPr>
+        <w:pStyle w:val="HTMLPreformatted"/>
+        <w:rPr>
+          <w:rFonts w:asciiTheme="minorHAnsi" w:hAnsiTheme="minorHAnsi" w:cstheme="minorHAnsi"/>
+          <w:sz w:val="32"/>
+          <w:szCs w:val="32"/>
+        </w:rPr>
+      </w:pPr>
+    </w:p>
+    <w:p>
+      <w:pPr>
+        <w:pStyle w:val="HTMLPreformatted"/>
+        <w:rPr>
+          <w:rFonts w:asciiTheme="minorHAnsi" w:hAnsiTheme="minorHAnsi" w:cstheme="minorHAnsi"/>
+          <w:sz w:val="24"/>
+          <w:szCs w:val="24"/>
+        </w:rPr>
+      </w:pPr>
+      <w:proofErr w:type="gramStart"/>
+      <w:r>
+        <w:rPr>
+          <w:rFonts w:asciiTheme="minorHAnsi" w:hAnsiTheme="minorHAnsi" w:cstheme="minorHAnsi"/>
+          <w:sz w:val="24"/>
+          <w:szCs w:val="24"/>
+        </w:rPr>
+        <w:t>LEAD(</w:t>
+      </w:r>
+      <w:proofErr w:type="gramEnd"/>
+      <w:r>
+        <w:rPr>
+          <w:rFonts w:asciiTheme="minorHAnsi" w:hAnsiTheme="minorHAnsi" w:cstheme="minorHAnsi"/>
+          <w:sz w:val="24"/>
+          <w:szCs w:val="24"/>
+        </w:rPr>
+        <w:t xml:space="preserve">expression [, offset [, default_value]]) </w:t>
+      </w:r>
+    </w:p>
+    <w:p>
+      <w:pPr>
+        <w:pStyle w:val="HTMLPreformatted"/>
+        <w:rPr>
+          <w:rFonts w:asciiTheme="minorHAnsi" w:hAnsiTheme="minorHAnsi" w:cstheme="minorHAnsi"/>
+          <w:sz w:val="24"/>
+          <w:szCs w:val="24"/>
+        </w:rPr>
+      </w:pPr>
+      <w:r>
+        <w:rPr>
+          <w:rFonts w:asciiTheme="minorHAnsi" w:hAnsiTheme="minorHAnsi" w:cstheme="minorHAnsi"/>
+          <w:sz w:val="24"/>
+          <w:szCs w:val="24"/>
+        </w:rPr>
+        <w:t>OVER (</w:t>
+      </w:r>
+    </w:p>
+    <w:p>
+      <w:pPr>
+        <w:pStyle w:val="HTMLPreformatted"/>
+        <w:rPr>
+          <w:rFonts w:asciiTheme="minorHAnsi" w:hAnsiTheme="minorHAnsi" w:cstheme="minorHAnsi"/>
+          <w:sz w:val="24"/>
+          <w:szCs w:val="24"/>
+        </w:rPr>
+      </w:pPr>
+      <w:r>
+        <w:rPr>
+          <w:rFonts w:asciiTheme="minorHAnsi" w:hAnsiTheme="minorHAnsi" w:cstheme="minorHAnsi"/>
+          <w:sz w:val="24"/>
+          <w:szCs w:val="24"/>
+        </w:rPr>
+        <w:t xml:space="preserve">    [PARTITION BY partition_expression, </w:t>
+      </w:r>
+      <w:proofErr w:type="gramStart"/>
+      <w:r>
+        <w:rPr>
+          <w:rFonts w:asciiTheme="minorHAnsi" w:hAnsiTheme="minorHAnsi" w:cstheme="minorHAnsi"/>
+          <w:sz w:val="24"/>
+          <w:szCs w:val="24"/>
+        </w:rPr>
+        <w:t>... ]</w:t>
+      </w:r>
+      <w:proofErr w:type="gramEnd"/>
+    </w:p>
+    <w:p>
+      <w:pPr>
+        <w:pStyle w:val="HTMLPreformatted"/>
+        <w:rPr>
+          <w:rFonts w:asciiTheme="minorHAnsi" w:hAnsiTheme="minorHAnsi" w:cstheme="minorHAnsi"/>
+          <w:sz w:val="24"/>
+          <w:szCs w:val="24"/>
+        </w:rPr>
+      </w:pPr>
+      <w:r>
+        <w:rPr>
+          <w:rFonts w:asciiTheme="minorHAnsi" w:hAnsiTheme="minorHAnsi" w:cstheme="minorHAnsi"/>
+          <w:sz w:val="24"/>
+          <w:szCs w:val="24"/>
+        </w:rPr>
+        <w:t xml:space="preserve">    ORDER BY sort_expression [ASC | DESC], ...</w:t>
+      </w:r>
+    </w:p>
+    <w:p>
+      <w:pPr>
+        <w:pStyle w:val="HTMLPreformatted"/>
+        <w:rPr>
+          <w:rFonts w:asciiTheme="minorHAnsi" w:hAnsiTheme="minorHAnsi" w:cstheme="minorHAnsi"/>
+          <w:sz w:val="24"/>
+          <w:szCs w:val="24"/>
+        </w:rPr>
+      </w:pPr>
+      <w:r>
+        <w:rPr>
+          <w:rFonts w:asciiTheme="minorHAnsi" w:hAnsiTheme="minorHAnsi" w:cstheme="minorHAnsi"/>
+          <w:sz w:val="24"/>
+          <w:szCs w:val="24"/>
+        </w:rPr>
+        <w:t>)</w:t>
+      </w:r>
+    </w:p>
+    <w:p>
+      <w:pPr>
+        <w:pStyle w:val="HTMLPreformatted"/>
+        <w:rPr>
+          <w:rFonts w:asciiTheme="minorHAnsi" w:hAnsiTheme="minorHAnsi" w:cstheme="minorHAnsi"/>
+          <w:sz w:val="24"/>
+          <w:szCs w:val="24"/>
+        </w:rPr>
+      </w:pPr>
+    </w:p>
+    <w:p>
+      <w:pPr>
+        <w:pStyle w:val="HTMLPreformatted"/>
+        <w:rPr>
+          <w:rFonts w:asciiTheme="minorHAnsi" w:hAnsiTheme="minorHAnsi" w:cstheme="minorHAnsi"/>
+          <w:sz w:val="32"/>
+          <w:szCs w:val="32"/>
+        </w:rPr>
+      </w:pPr>
+      <w:r>
+        <w:rPr>
+          <w:rFonts w:asciiTheme="minorHAnsi" w:hAnsiTheme="minorHAnsi" w:cstheme="minorHAnsi"/>
+          <w:sz w:val="32"/>
+          <w:szCs w:val="32"/>
+        </w:rPr>
+        <w:t xml:space="preserve">-- </w:t>
+      </w:r>
+      <w:r>
+        <w:rPr>
+          <w:rFonts w:asciiTheme="minorHAnsi" w:hAnsiTheme="minorHAnsi" w:cstheme="minorHAnsi"/>
+          <w:sz w:val="32"/>
+          <w:szCs w:val="32"/>
+        </w:rPr>
+        <w:t xml:space="preserve">The following statement uses a PostgreSQL </w:t>
+      </w:r>
+      <w:proofErr w:type="gramStart"/>
+      <w:r>
+        <w:rPr>
+          <w:rStyle w:val="HTMLCode"/>
+          <w:rFonts w:asciiTheme="minorHAnsi" w:hAnsiTheme="minorHAnsi" w:cstheme="minorHAnsi"/>
+          <w:sz w:val="32"/>
+          <w:szCs w:val="32"/>
+        </w:rPr>
+        <w:t>lead(</w:t>
+      </w:r>
+      <w:proofErr w:type="gramEnd"/>
+      <w:r>
+        <w:rPr>
+          <w:rStyle w:val="HTMLCode"/>
+          <w:rFonts w:asciiTheme="minorHAnsi" w:hAnsiTheme="minorHAnsi" w:cstheme="minorHAnsi"/>
+          <w:sz w:val="32"/>
+          <w:szCs w:val="32"/>
+        </w:rPr>
+        <w:t>)</w:t>
+      </w:r>
+      <w:r>
+        <w:rPr>
+          <w:rFonts w:asciiTheme="minorHAnsi" w:hAnsiTheme="minorHAnsi" w:cstheme="minorHAnsi"/>
+          <w:sz w:val="32"/>
+          <w:szCs w:val="32"/>
+        </w:rPr>
+        <w:t xml:space="preserve"> function to add a </w:t>
+      </w:r>
+      <w:r>
+        <w:rPr>
+          <w:rStyle w:val="HTMLCode"/>
+          <w:rFonts w:asciiTheme="minorHAnsi" w:hAnsiTheme="minorHAnsi" w:cstheme="minorHAnsi"/>
+          <w:sz w:val="32"/>
+          <w:szCs w:val="32"/>
+        </w:rPr>
+        <w:t>last_quarter_revenue</w:t>
+      </w:r>
+      <w:r>
+        <w:rPr>
+          <w:rFonts w:asciiTheme="minorHAnsi" w:hAnsiTheme="minorHAnsi" w:cstheme="minorHAnsi"/>
+          <w:sz w:val="32"/>
+          <w:szCs w:val="32"/>
+        </w:rPr>
+        <w:t xml:space="preserve"> column to compare current quarter and previous quarter earnings:</w:t>
+      </w:r>
+    </w:p>
+    <w:p>
+      <w:pPr>
+        <w:pStyle w:val="HTMLPreformatted"/>
+        <w:rPr>
+          <w:rFonts w:asciiTheme="minorHAnsi" w:hAnsiTheme="minorHAnsi" w:cstheme="minorHAnsi"/>
+          <w:sz w:val="32"/>
+          <w:szCs w:val="32"/>
+        </w:rPr>
+      </w:pPr>
+    </w:p>
+    <w:p>
+      <w:pPr>
+        <w:pStyle w:val="HTMLPreformatted"/>
+        <w:rPr>
+          <w:rStyle w:val="w"/>
+          <w:rFonts w:asciiTheme="minorHAnsi" w:hAnsiTheme="minorHAnsi" w:cstheme="minorHAnsi"/>
+          <w:sz w:val="24"/>
+          <w:szCs w:val="24"/>
+        </w:rPr>
+      </w:pPr>
+      <w:r>
+        <w:rPr>
+          <w:rStyle w:val="k"/>
+          <w:rFonts w:asciiTheme="minorHAnsi" w:hAnsiTheme="minorHAnsi" w:cstheme="minorHAnsi"/>
+          <w:sz w:val="24"/>
+          <w:szCs w:val="24"/>
+        </w:rPr>
+        <w:t>SELECT</w:t>
+      </w:r>
+      <w:r>
+        <w:rPr>
+          <w:rStyle w:val="w"/>
+          <w:rFonts w:asciiTheme="minorHAnsi" w:hAnsiTheme="minorHAnsi" w:cstheme="minorHAnsi"/>
+          <w:sz w:val="24"/>
+          <w:szCs w:val="24"/>
+        </w:rPr>
+        <w:t xml:space="preserve"> </w:t>
+      </w:r>
+      <w:r>
+        <w:rPr>
+          <w:rStyle w:val="o"/>
+          <w:rFonts w:asciiTheme="minorHAnsi" w:hAnsiTheme="minorHAnsi" w:cstheme="minorHAnsi"/>
+          <w:sz w:val="24"/>
+          <w:szCs w:val="24"/>
+        </w:rPr>
+        <w:t>*</w:t>
+      </w:r>
+      <w:r>
+        <w:rPr>
+          <w:rStyle w:val="p"/>
+          <w:rFonts w:asciiTheme="minorHAnsi" w:hAnsiTheme="minorHAnsi" w:cstheme="minorHAnsi"/>
+          <w:sz w:val="24"/>
+          <w:szCs w:val="24"/>
+        </w:rPr>
+        <w:t>,</w:t>
+      </w:r>
+    </w:p>
+    <w:p>
+      <w:pPr>
+        <w:pStyle w:val="HTMLPreformatted"/>
+        <w:rPr>
+          <w:rStyle w:val="w"/>
+          <w:rFonts w:asciiTheme="minorHAnsi" w:hAnsiTheme="minorHAnsi" w:cstheme="minorHAnsi"/>
+          <w:sz w:val="24"/>
+          <w:szCs w:val="24"/>
+        </w:rPr>
+      </w:pPr>
+      <w:r>
+        <w:rPr>
+          <w:rStyle w:val="w"/>
+          <w:rFonts w:asciiTheme="minorHAnsi" w:hAnsiTheme="minorHAnsi" w:cstheme="minorHAnsi"/>
+          <w:sz w:val="24"/>
+          <w:szCs w:val="24"/>
+        </w:rPr>
+        <w:t xml:space="preserve">  </w:t>
+      </w:r>
+      <w:proofErr w:type="gramStart"/>
+      <w:r>
+        <w:rPr>
+          <w:rStyle w:val="n"/>
+          <w:rFonts w:asciiTheme="minorHAnsi" w:hAnsiTheme="minorHAnsi" w:cstheme="minorHAnsi"/>
+          <w:sz w:val="24"/>
+          <w:szCs w:val="24"/>
+        </w:rPr>
+        <w:t>lead</w:t>
+      </w:r>
+      <w:r>
+        <w:rPr>
+          <w:rStyle w:val="p"/>
+          <w:rFonts w:asciiTheme="minorHAnsi" w:hAnsiTheme="minorHAnsi" w:cstheme="minorHAnsi"/>
+          <w:sz w:val="24"/>
+          <w:szCs w:val="24"/>
+        </w:rPr>
+        <w:t>(</w:t>
+      </w:r>
+      <w:proofErr w:type="gramEnd"/>
+      <w:r>
+        <w:rPr>
+          <w:rStyle w:val="n"/>
+          <w:rFonts w:asciiTheme="minorHAnsi" w:hAnsiTheme="minorHAnsi" w:cstheme="minorHAnsi"/>
+          <w:sz w:val="24"/>
+          <w:szCs w:val="24"/>
+        </w:rPr>
+        <w:t>revenue</w:t>
+      </w:r>
+      <w:r>
+        <w:rPr>
+          <w:rStyle w:val="p"/>
+          <w:rFonts w:asciiTheme="minorHAnsi" w:hAnsiTheme="minorHAnsi" w:cstheme="minorHAnsi"/>
+          <w:sz w:val="24"/>
+          <w:szCs w:val="24"/>
+        </w:rPr>
+        <w:t>,</w:t>
+      </w:r>
+      <w:r>
+        <w:rPr>
+          <w:rStyle w:val="w"/>
+          <w:rFonts w:asciiTheme="minorHAnsi" w:hAnsiTheme="minorHAnsi" w:cstheme="minorHAnsi"/>
+          <w:sz w:val="24"/>
+          <w:szCs w:val="24"/>
+        </w:rPr>
+        <w:t xml:space="preserve"> </w:t>
+      </w:r>
+      <w:r>
+        <w:rPr>
+          <w:rStyle w:val="mi"/>
+          <w:rFonts w:asciiTheme="minorHAnsi" w:hAnsiTheme="minorHAnsi" w:cstheme="minorHAnsi"/>
+          <w:sz w:val="24"/>
+          <w:szCs w:val="24"/>
+        </w:rPr>
+        <w:t>1</w:t>
+      </w:r>
+      <w:r>
+        <w:rPr>
+          <w:rStyle w:val="p"/>
+          <w:rFonts w:asciiTheme="minorHAnsi" w:hAnsiTheme="minorHAnsi" w:cstheme="minorHAnsi"/>
+          <w:sz w:val="24"/>
+          <w:szCs w:val="24"/>
+        </w:rPr>
+        <w:t>)</w:t>
+      </w:r>
+      <w:r>
+        <w:rPr>
+          <w:rStyle w:val="w"/>
+          <w:rFonts w:asciiTheme="minorHAnsi" w:hAnsiTheme="minorHAnsi" w:cstheme="minorHAnsi"/>
+          <w:sz w:val="24"/>
+          <w:szCs w:val="24"/>
+        </w:rPr>
+        <w:t xml:space="preserve"> </w:t>
+      </w:r>
+      <w:r>
+        <w:rPr>
+          <w:rStyle w:val="n"/>
+          <w:rFonts w:asciiTheme="minorHAnsi" w:hAnsiTheme="minorHAnsi" w:cstheme="minorHAnsi"/>
+          <w:sz w:val="24"/>
+          <w:szCs w:val="24"/>
+        </w:rPr>
+        <w:t>OVER</w:t>
+      </w:r>
+      <w:r>
+        <w:rPr>
+          <w:rStyle w:val="w"/>
+          <w:rFonts w:asciiTheme="minorHAnsi" w:hAnsiTheme="minorHAnsi" w:cstheme="minorHAnsi"/>
+          <w:sz w:val="24"/>
+          <w:szCs w:val="24"/>
+        </w:rPr>
+        <w:t xml:space="preserve"> </w:t>
+      </w:r>
+      <w:r>
+        <w:rPr>
+          <w:rStyle w:val="p"/>
+          <w:rFonts w:asciiTheme="minorHAnsi" w:hAnsiTheme="minorHAnsi" w:cstheme="minorHAnsi"/>
+          <w:sz w:val="24"/>
+          <w:szCs w:val="24"/>
+        </w:rPr>
+        <w:t>(</w:t>
+      </w:r>
+    </w:p>
+    <w:p>
+      <w:pPr>
+        <w:pStyle w:val="HTMLPreformatted"/>
+        <w:rPr>
+          <w:rStyle w:val="w"/>
+          <w:rFonts w:asciiTheme="minorHAnsi" w:hAnsiTheme="minorHAnsi" w:cstheme="minorHAnsi"/>
+          <w:sz w:val="24"/>
+          <w:szCs w:val="24"/>
+        </w:rPr>
+      </w:pPr>
+      <w:r>
+        <w:rPr>
+          <w:rStyle w:val="w"/>
+          <w:rFonts w:asciiTheme="minorHAnsi" w:hAnsiTheme="minorHAnsi" w:cstheme="minorHAnsi"/>
+          <w:sz w:val="24"/>
+          <w:szCs w:val="24"/>
+        </w:rPr>
+        <w:t xml:space="preserve">    </w:t>
+      </w:r>
+      <w:r>
+        <w:rPr>
+          <w:rStyle w:val="n"/>
+          <w:rFonts w:asciiTheme="minorHAnsi" w:hAnsiTheme="minorHAnsi" w:cstheme="minorHAnsi"/>
+          <w:sz w:val="24"/>
+          <w:szCs w:val="24"/>
+        </w:rPr>
+        <w:t>PARTITION</w:t>
+      </w:r>
+      <w:r>
+        <w:rPr>
+          <w:rStyle w:val="w"/>
+          <w:rFonts w:asciiTheme="minorHAnsi" w:hAnsiTheme="minorHAnsi" w:cstheme="minorHAnsi"/>
+          <w:sz w:val="24"/>
+          <w:szCs w:val="24"/>
+        </w:rPr>
+        <w:t xml:space="preserve"> </w:t>
+      </w:r>
+      <w:r>
+        <w:rPr>
+          <w:rStyle w:val="k"/>
+          <w:rFonts w:asciiTheme="minorHAnsi" w:hAnsiTheme="minorHAnsi" w:cstheme="minorHAnsi"/>
+          <w:sz w:val="24"/>
+          <w:szCs w:val="24"/>
+        </w:rPr>
+        <w:t>BY</w:t>
+      </w:r>
+      <w:r>
+        <w:rPr>
+          <w:rStyle w:val="w"/>
+          <w:rFonts w:asciiTheme="minorHAnsi" w:hAnsiTheme="minorHAnsi" w:cstheme="minorHAnsi"/>
+          <w:sz w:val="24"/>
+          <w:szCs w:val="24"/>
+        </w:rPr>
+        <w:t xml:space="preserve"> </w:t>
+      </w:r>
+      <w:r>
+        <w:rPr>
+          <w:rStyle w:val="k"/>
+          <w:rFonts w:asciiTheme="minorHAnsi" w:hAnsiTheme="minorHAnsi" w:cstheme="minorHAnsi"/>
+          <w:sz w:val="24"/>
+          <w:szCs w:val="24"/>
+        </w:rPr>
+        <w:t>year</w:t>
+      </w:r>
+    </w:p>
+    <w:p>
+      <w:pPr>
+        <w:pStyle w:val="HTMLPreformatted"/>
+        <w:rPr>
+          <w:rStyle w:val="w"/>
+          <w:rFonts w:asciiTheme="minorHAnsi" w:hAnsiTheme="minorHAnsi" w:cstheme="minorHAnsi"/>
+          <w:sz w:val="24"/>
+          <w:szCs w:val="24"/>
+        </w:rPr>
+      </w:pPr>
+      <w:r>
+        <w:rPr>
+          <w:rStyle w:val="w"/>
+          <w:rFonts w:asciiTheme="minorHAnsi" w:hAnsiTheme="minorHAnsi" w:cstheme="minorHAnsi"/>
+          <w:sz w:val="24"/>
+          <w:szCs w:val="24"/>
+        </w:rPr>
+        <w:t xml:space="preserve">    </w:t>
+      </w:r>
+      <w:r>
+        <w:rPr>
+          <w:rStyle w:val="k"/>
+          <w:rFonts w:asciiTheme="minorHAnsi" w:hAnsiTheme="minorHAnsi" w:cstheme="minorHAnsi"/>
+          <w:sz w:val="24"/>
+          <w:szCs w:val="24"/>
+        </w:rPr>
+        <w:t>ORDER</w:t>
+      </w:r>
+      <w:r>
+        <w:rPr>
+          <w:rStyle w:val="w"/>
+          <w:rFonts w:asciiTheme="minorHAnsi" w:hAnsiTheme="minorHAnsi" w:cstheme="minorHAnsi"/>
+          <w:sz w:val="24"/>
+          <w:szCs w:val="24"/>
+        </w:rPr>
+        <w:t xml:space="preserve"> </w:t>
+      </w:r>
+      <w:r>
+        <w:rPr>
+          <w:rStyle w:val="k"/>
+          <w:rFonts w:asciiTheme="minorHAnsi" w:hAnsiTheme="minorHAnsi" w:cstheme="minorHAnsi"/>
+          <w:sz w:val="24"/>
+          <w:szCs w:val="24"/>
+        </w:rPr>
+        <w:t>BY</w:t>
+      </w:r>
+      <w:r>
+        <w:rPr>
+          <w:rStyle w:val="w"/>
+          <w:rFonts w:asciiTheme="minorHAnsi" w:hAnsiTheme="minorHAnsi" w:cstheme="minorHAnsi"/>
+          <w:sz w:val="24"/>
+          <w:szCs w:val="24"/>
+        </w:rPr>
+        <w:t xml:space="preserve"> </w:t>
+      </w:r>
+      <w:r>
+        <w:rPr>
+          <w:rStyle w:val="n"/>
+          <w:rFonts w:asciiTheme="minorHAnsi" w:hAnsiTheme="minorHAnsi" w:cstheme="minorHAnsi"/>
+          <w:sz w:val="24"/>
+          <w:szCs w:val="24"/>
+        </w:rPr>
+        <w:t>quarter</w:t>
+      </w:r>
+      <w:r>
+        <w:rPr>
+          <w:rStyle w:val="w"/>
+          <w:rFonts w:asciiTheme="minorHAnsi" w:hAnsiTheme="minorHAnsi" w:cstheme="minorHAnsi"/>
+          <w:sz w:val="24"/>
+          <w:szCs w:val="24"/>
+        </w:rPr>
+        <w:t xml:space="preserve"> </w:t>
+      </w:r>
+      <w:r>
+        <w:rPr>
+          <w:rStyle w:val="k"/>
+          <w:rFonts w:asciiTheme="minorHAnsi" w:hAnsiTheme="minorHAnsi" w:cstheme="minorHAnsi"/>
+          <w:sz w:val="24"/>
+          <w:szCs w:val="24"/>
+        </w:rPr>
+        <w:t>DESC</w:t>
+      </w:r>
+    </w:p>
+    <w:p>
+      <w:pPr>
+        <w:pStyle w:val="HTMLPreformatted"/>
+        <w:rPr>
+          <w:rStyle w:val="w"/>
+          <w:rFonts w:asciiTheme="minorHAnsi" w:hAnsiTheme="minorHAnsi" w:cstheme="minorHAnsi"/>
+          <w:sz w:val="24"/>
+          <w:szCs w:val="24"/>
+        </w:rPr>
+      </w:pPr>
+      <w:r>
+        <w:rPr>
+          <w:rStyle w:val="w"/>
+          <w:rFonts w:asciiTheme="minorHAnsi" w:hAnsiTheme="minorHAnsi" w:cstheme="minorHAnsi"/>
+          <w:sz w:val="24"/>
+          <w:szCs w:val="24"/>
+        </w:rPr>
+        <w:t xml:space="preserve">  </w:t>
+      </w:r>
+      <w:r>
+        <w:rPr>
+          <w:rStyle w:val="p"/>
+          <w:rFonts w:asciiTheme="minorHAnsi" w:hAnsiTheme="minorHAnsi" w:cstheme="minorHAnsi"/>
+          <w:sz w:val="24"/>
+          <w:szCs w:val="24"/>
+        </w:rPr>
+        <w:t>)</w:t>
+      </w:r>
+      <w:r>
+        <w:rPr>
+          <w:rStyle w:val="w"/>
+          <w:rFonts w:asciiTheme="minorHAnsi" w:hAnsiTheme="minorHAnsi" w:cstheme="minorHAnsi"/>
+          <w:sz w:val="24"/>
+          <w:szCs w:val="24"/>
+        </w:rPr>
+        <w:t xml:space="preserve"> </w:t>
+      </w:r>
+      <w:r>
+        <w:rPr>
+          <w:rStyle w:val="n"/>
+          <w:rFonts w:asciiTheme="minorHAnsi" w:hAnsiTheme="minorHAnsi" w:cstheme="minorHAnsi"/>
+          <w:sz w:val="24"/>
+          <w:szCs w:val="24"/>
+        </w:rPr>
+        <w:t>last_quarter_revenue</w:t>
+      </w:r>
+    </w:p>
+    <w:p>
+      <w:pPr>
+        <w:pStyle w:val="HTMLPreformatted"/>
+        <w:rPr>
+          <w:rStyle w:val="p"/>
+          <w:rFonts w:asciiTheme="minorHAnsi" w:hAnsiTheme="minorHAnsi" w:cstheme="minorHAnsi"/>
+          <w:sz w:val="24"/>
+          <w:szCs w:val="24"/>
+        </w:rPr>
+      </w:pPr>
+      <w:r>
+        <w:rPr>
+          <w:rStyle w:val="k"/>
+          <w:rFonts w:asciiTheme="minorHAnsi" w:hAnsiTheme="minorHAnsi" w:cstheme="minorHAnsi"/>
+          <w:sz w:val="24"/>
+          <w:szCs w:val="24"/>
+        </w:rPr>
+        <w:t>FROM</w:t>
+      </w:r>
+      <w:r>
+        <w:rPr>
+          <w:rStyle w:val="w"/>
+          <w:rFonts w:asciiTheme="minorHAnsi" w:hAnsiTheme="minorHAnsi" w:cstheme="minorHAnsi"/>
+          <w:sz w:val="24"/>
+          <w:szCs w:val="24"/>
+        </w:rPr>
+        <w:t xml:space="preserve"> </w:t>
+      </w:r>
+      <w:r>
+        <w:rPr>
+          <w:rStyle w:val="n"/>
+          <w:rFonts w:asciiTheme="minorHAnsi" w:hAnsiTheme="minorHAnsi" w:cstheme="minorHAnsi"/>
+          <w:sz w:val="24"/>
+          <w:szCs w:val="24"/>
+        </w:rPr>
+        <w:t>tax_revenue</w:t>
+      </w:r>
+      <w:r>
+        <w:rPr>
+          <w:rStyle w:val="p"/>
+          <w:rFonts w:asciiTheme="minorHAnsi" w:hAnsiTheme="minorHAnsi" w:cstheme="minorHAnsi"/>
+          <w:sz w:val="24"/>
+          <w:szCs w:val="24"/>
+        </w:rPr>
+        <w:t>;</w:t>
+      </w:r>
+    </w:p>
+    <w:p>
+      <w:pPr>
+        <w:pStyle w:val="HTMLPreformatted"/>
+        <w:rPr>
+          <w:rStyle w:val="p"/>
+          <w:rFonts w:asciiTheme="minorHAnsi" w:hAnsiTheme="minorHAnsi" w:cstheme="minorHAnsi"/>
+          <w:sz w:val="24"/>
+          <w:szCs w:val="24"/>
+        </w:rPr>
+      </w:pPr>
+    </w:p>
+    <w:p>
+      <w:pPr>
+        <w:pStyle w:val="HTMLPreformatted"/>
+        <w:rPr>
+          <w:rFonts w:asciiTheme="minorHAnsi" w:hAnsiTheme="minorHAnsi" w:cstheme="minorHAnsi"/>
+          <w:sz w:val="24"/>
+          <w:szCs w:val="24"/>
+        </w:rPr>
+      </w:pPr>
+      <w:r>
+        <w:rPr>
+          <w:noProof/>
+        </w:rPr>
+        <w:drawing>
+          <wp:inline distT="0" distB="0" distL="0" distR="0" wp14:anchorId="04428EE0" wp14:editId="691B4CB7">
+            <wp:extent cx="5731510" cy="2635885"/>
+            <wp:effectExtent l="0" t="0" r="2540" b="0"/>
+            <wp:docPr id="2044168364" name="Picture 1"/>
+            <wp:cNvGraphicFramePr>
+              <a:graphicFrameLocks xmlns:a="http://schemas.openxmlformats.org/drawingml/2006/main" noChangeAspect="1"/>
+            </wp:cNvGraphicFramePr>
+            <a:graphic xmlns:a="http://schemas.openxmlformats.org/drawingml/2006/main">
+              <a:graphicData uri="http://schemas.openxmlformats.org/drawingml/2006/picture">
+                <pic:pic xmlns:pic="http://schemas.openxmlformats.org/drawingml/2006/picture">
+                  <pic:nvPicPr>
+                    <pic:cNvPr id="2044168364" name=""/>
+                    <pic:cNvPicPr/>
+                  </pic:nvPicPr>
+                  <pic:blipFill>
+                    <a:blip r:embed="rId20"/>
+                    <a:stretch>
+                      <a:fillRect/>
+                    </a:stretch>
+                  </pic:blipFill>
+                  <pic:spPr>
+                    <a:xfrm>
+                      <a:off x="0" y="0"/>
+                      <a:ext cx="5731510" cy="2635885"/>
+                    </a:xfrm>
+                    <a:prstGeom prst="rect">
+                      <a:avLst/>
+                    </a:prstGeom>
+                  </pic:spPr>
+                </pic:pic>
+              </a:graphicData>
+            </a:graphic>
+          </wp:inline>
+        </w:drawing>
+      </w:r>
+    </w:p>
+    <w:p>
+      <w:pPr>
+        <w:pStyle w:val="HTMLPreformatted"/>
+        <w:rPr>
+          <w:rFonts w:asciiTheme="minorHAnsi" w:hAnsiTheme="minorHAnsi" w:cstheme="minorHAnsi"/>
+          <w:sz w:val="24"/>
+          <w:szCs w:val="24"/>
+        </w:rPr>
+      </w:pPr>
+    </w:p>
+    <w:p>
+      <w:pPr>
+        <w:pStyle w:val="HTMLPreformatted"/>
+        <w:rPr>
+          <w:rFonts w:asciiTheme="minorHAnsi" w:hAnsiTheme="minorHAnsi" w:cstheme="minorHAnsi"/>
+          <w:sz w:val="24"/>
+          <w:szCs w:val="24"/>
+        </w:rPr>
+      </w:pPr>
+    </w:p>
+    <w:p>
+      <w:pPr>
+        <w:pStyle w:val="HTMLPreformatted"/>
+        <w:rPr>
+          <w:rFonts w:asciiTheme="minorHAnsi" w:hAnsiTheme="minorHAnsi" w:cstheme="minorHAnsi"/>
+          <w:sz w:val="32"/>
+          <w:szCs w:val="32"/>
+        </w:rPr>
+      </w:pPr>
+    </w:p>
+    <w:p>
+      <w:pPr>
+        <w:pStyle w:val="HTMLPreformatted"/>
+        <w:rPr>
+          <w:rFonts w:asciiTheme="minorHAnsi" w:hAnsiTheme="minorHAnsi" w:cstheme="minorHAnsi"/>
+          <w:b/>
+          <w:bCs/>
+          <w:sz w:val="32"/>
+          <w:szCs w:val="32"/>
+        </w:rPr>
+      </w:pPr>
+      <w:r>
+        <w:rPr>
+          <w:rFonts w:asciiTheme="minorHAnsi" w:hAnsiTheme="minorHAnsi" w:cstheme="minorHAnsi"/>
+          <w:b/>
+          <w:bCs/>
+          <w:sz w:val="32"/>
+          <w:szCs w:val="32"/>
+        </w:rPr>
+        <w:t>5] ROW_</w:t>
+      </w:r>
+      <w:proofErr w:type="gramStart"/>
+      <w:r>
+        <w:rPr>
+          <w:rFonts w:asciiTheme="minorHAnsi" w:hAnsiTheme="minorHAnsi" w:cstheme="minorHAnsi"/>
+          <w:b/>
+          <w:bCs/>
+          <w:sz w:val="32"/>
+          <w:szCs w:val="32"/>
+        </w:rPr>
+        <w:t>NUMBER(</w:t>
+      </w:r>
+      <w:proofErr w:type="gramEnd"/>
+      <w:r>
+        <w:rPr>
+          <w:rFonts w:asciiTheme="minorHAnsi" w:hAnsiTheme="minorHAnsi" w:cstheme="minorHAnsi"/>
+          <w:b/>
+          <w:bCs/>
+          <w:sz w:val="32"/>
+          <w:szCs w:val="32"/>
+        </w:rPr>
+        <w:t>):</w:t>
+      </w:r>
+    </w:p>
+    <w:p>
+      <w:pPr>
+        <w:pStyle w:val="HTMLPreformatted"/>
+        <w:rPr>
+          <w:rFonts w:asciiTheme="minorHAnsi" w:hAnsiTheme="minorHAnsi" w:cstheme="minorHAnsi"/>
+          <w:b/>
+          <w:bCs/>
+          <w:sz w:val="32"/>
+          <w:szCs w:val="32"/>
+        </w:rPr>
+      </w:pPr>
+    </w:p>
+    <w:p>
+      <w:pPr>
+        <w:pStyle w:val="HTMLPreformatted"/>
+        <w:rPr>
+          <w:rFonts w:asciiTheme="minorHAnsi" w:hAnsiTheme="minorHAnsi" w:cstheme="minorHAnsi"/>
+          <w:sz w:val="32"/>
+          <w:szCs w:val="32"/>
+        </w:rPr>
+      </w:pPr>
+      <w:r>
+        <w:rPr>
+          <w:rFonts w:asciiTheme="minorHAnsi" w:hAnsiTheme="minorHAnsi" w:cstheme="minorHAnsi"/>
+          <w:sz w:val="32"/>
+          <w:szCs w:val="32"/>
+        </w:rPr>
+        <w:lastRenderedPageBreak/>
+        <w:t xml:space="preserve">-- </w:t>
+      </w:r>
+      <w:r>
+        <w:rPr>
+          <w:rFonts w:asciiTheme="minorHAnsi" w:hAnsiTheme="minorHAnsi" w:cstheme="minorHAnsi"/>
+          <w:sz w:val="32"/>
+          <w:szCs w:val="32"/>
+        </w:rPr>
+        <w:t>In PostgreSQL, the ROW_</w:t>
+      </w:r>
+      <w:proofErr w:type="gramStart"/>
+      <w:r>
+        <w:rPr>
+          <w:rFonts w:asciiTheme="minorHAnsi" w:hAnsiTheme="minorHAnsi" w:cstheme="minorHAnsi"/>
+          <w:sz w:val="32"/>
+          <w:szCs w:val="32"/>
+        </w:rPr>
+        <w:t>NUMBER(</w:t>
+      </w:r>
+      <w:proofErr w:type="gramEnd"/>
+      <w:r>
+        <w:rPr>
+          <w:rFonts w:asciiTheme="minorHAnsi" w:hAnsiTheme="minorHAnsi" w:cstheme="minorHAnsi"/>
+          <w:sz w:val="32"/>
+          <w:szCs w:val="32"/>
+        </w:rPr>
+        <w:t>) function is used to assign a unique integer to every row that is returned by a query.</w:t>
+      </w:r>
+    </w:p>
+    <w:p>
+      <w:pPr>
+        <w:pStyle w:val="HTMLPreformatted"/>
+        <w:rPr>
+          <w:rFonts w:asciiTheme="minorHAnsi" w:hAnsiTheme="minorHAnsi" w:cstheme="minorHAnsi"/>
+          <w:sz w:val="32"/>
+          <w:szCs w:val="32"/>
+        </w:rPr>
+      </w:pPr>
+    </w:p>
+    <w:p>
+      <w:pPr>
+        <w:pStyle w:val="NormalWeb"/>
+        <w:rPr>
+          <w:rFonts w:asciiTheme="minorHAnsi" w:hAnsiTheme="minorHAnsi" w:cstheme="minorHAnsi"/>
+          <w:sz w:val="32"/>
+          <w:szCs w:val="32"/>
+        </w:rPr>
+      </w:pPr>
+      <w:r>
+        <w:rPr>
+          <w:rStyle w:val="Strong"/>
+          <w:rFonts w:asciiTheme="minorHAnsi" w:hAnsiTheme="minorHAnsi" w:cstheme="minorHAnsi"/>
+          <w:sz w:val="32"/>
+          <w:szCs w:val="32"/>
+        </w:rPr>
+        <w:t>Syntax:</w:t>
+      </w:r>
+    </w:p>
+    <w:p>
+      <w:pPr>
+        <w:pStyle w:val="HTMLPreformatted"/>
+        <w:rPr>
+          <w:rFonts w:asciiTheme="minorHAnsi" w:hAnsiTheme="minorHAnsi" w:cstheme="minorHAnsi"/>
+          <w:sz w:val="32"/>
+          <w:szCs w:val="32"/>
+        </w:rPr>
+      </w:pPr>
+      <w:r>
+        <w:rPr>
+          <w:rFonts w:asciiTheme="minorHAnsi" w:hAnsiTheme="minorHAnsi" w:cstheme="minorHAnsi"/>
+          <w:sz w:val="32"/>
+          <w:szCs w:val="32"/>
+        </w:rPr>
+        <w:t>ROW_</w:t>
+      </w:r>
+      <w:proofErr w:type="gramStart"/>
+      <w:r>
+        <w:rPr>
+          <w:rFonts w:asciiTheme="minorHAnsi" w:hAnsiTheme="minorHAnsi" w:cstheme="minorHAnsi"/>
+          <w:sz w:val="32"/>
+          <w:szCs w:val="32"/>
+        </w:rPr>
+        <w:t>NUMBER(</w:t>
+      </w:r>
+      <w:proofErr w:type="gramEnd"/>
+      <w:r>
+        <w:rPr>
+          <w:rFonts w:asciiTheme="minorHAnsi" w:hAnsiTheme="minorHAnsi" w:cstheme="minorHAnsi"/>
+          <w:sz w:val="32"/>
+          <w:szCs w:val="32"/>
+        </w:rPr>
+        <w:t>) OVER(</w:t>
+      </w:r>
+    </w:p>
+    <w:p>
+      <w:pPr>
+        <w:pStyle w:val="HTMLPreformatted"/>
+        <w:rPr>
+          <w:rFonts w:asciiTheme="minorHAnsi" w:hAnsiTheme="minorHAnsi" w:cstheme="minorHAnsi"/>
+          <w:sz w:val="32"/>
+          <w:szCs w:val="32"/>
+        </w:rPr>
+      </w:pPr>
+      <w:r>
+        <w:rPr>
+          <w:rFonts w:asciiTheme="minorHAnsi" w:hAnsiTheme="minorHAnsi" w:cstheme="minorHAnsi"/>
+          <w:sz w:val="32"/>
+          <w:szCs w:val="32"/>
+        </w:rPr>
+        <w:t xml:space="preserve">    [PARTITION BY column_1, column_2, …]</w:t>
+      </w:r>
+    </w:p>
+    <w:p>
+      <w:pPr>
+        <w:pStyle w:val="HTMLPreformatted"/>
+        <w:rPr>
+          <w:rFonts w:asciiTheme="minorHAnsi" w:hAnsiTheme="minorHAnsi" w:cstheme="minorHAnsi"/>
+          <w:sz w:val="32"/>
+          <w:szCs w:val="32"/>
+        </w:rPr>
+      </w:pPr>
+      <w:r>
+        <w:rPr>
+          <w:rFonts w:asciiTheme="minorHAnsi" w:hAnsiTheme="minorHAnsi" w:cstheme="minorHAnsi"/>
+          <w:sz w:val="32"/>
+          <w:szCs w:val="32"/>
+        </w:rPr>
+        <w:t xml:space="preserve">    [ORDER BY column_3, column_4, …]</w:t>
+      </w:r>
+    </w:p>
+    <w:p>
+      <w:pPr>
+        <w:pStyle w:val="HTMLPreformatted"/>
+        <w:rPr>
+          <w:rFonts w:asciiTheme="minorHAnsi" w:hAnsiTheme="minorHAnsi" w:cstheme="minorHAnsi"/>
+          <w:sz w:val="32"/>
+          <w:szCs w:val="32"/>
+        </w:rPr>
+      </w:pPr>
+      <w:r>
+        <w:rPr>
+          <w:rFonts w:asciiTheme="minorHAnsi" w:hAnsiTheme="minorHAnsi" w:cstheme="minorHAnsi"/>
+          <w:sz w:val="32"/>
+          <w:szCs w:val="32"/>
+        </w:rPr>
+        <w:t>)</w:t>
+      </w:r>
+    </w:p>
+    <w:p>
+      <w:pPr>
+        <w:pStyle w:val="HTMLPreformatted"/>
+        <w:rPr>
+          <w:rFonts w:asciiTheme="minorHAnsi" w:hAnsiTheme="minorHAnsi" w:cstheme="minorHAnsi"/>
+          <w:sz w:val="32"/>
+          <w:szCs w:val="32"/>
+        </w:rPr>
+      </w:pPr>
+    </w:p>
+    <w:p>
+      <w:pPr>
+        <w:numPr>
+          <w:ilvl w:val="0"/>
+          <w:numId w:val="4"/>
+        </w:numPr>
+        <w:spacing w:before="100" w:beforeAutospacing="1" w:after="100" w:afterAutospacing="1" w:line="240" w:lineRule="auto"/>
+        <w:rPr>
+          <w:rFonts w:eastAsia="Times New Roman" w:cstheme="minorHAnsi"/>
+          <w:kern w:val="0"/>
+          <w:sz w:val="32"/>
+          <w:szCs w:val="32"/>
+          <w:lang w:eastAsia="en-IN"/>
+          <w14:ligatures w14:val="none"/>
+        </w:rPr>
+      </w:pPr>
+      <w:r>
+        <w:rPr>
+          <w:rFonts w:eastAsia="Times New Roman" w:cstheme="minorHAnsi"/>
+          <w:kern w:val="0"/>
+          <w:sz w:val="32"/>
+          <w:szCs w:val="32"/>
+          <w:lang w:eastAsia="en-IN"/>
+          <w14:ligatures w14:val="none"/>
+        </w:rPr>
+        <w:t>The set of rows on which the ROW_</w:t>
+      </w:r>
+      <w:proofErr w:type="gramStart"/>
+      <w:r>
+        <w:rPr>
+          <w:rFonts w:eastAsia="Times New Roman" w:cstheme="minorHAnsi"/>
+          <w:kern w:val="0"/>
+          <w:sz w:val="32"/>
+          <w:szCs w:val="32"/>
+          <w:lang w:eastAsia="en-IN"/>
+          <w14:ligatures w14:val="none"/>
+        </w:rPr>
+        <w:t>NUMBER(</w:t>
+      </w:r>
+      <w:proofErr w:type="gramEnd"/>
+      <w:r>
+        <w:rPr>
+          <w:rFonts w:eastAsia="Times New Roman" w:cstheme="minorHAnsi"/>
+          <w:kern w:val="0"/>
+          <w:sz w:val="32"/>
+          <w:szCs w:val="32"/>
+          <w:lang w:eastAsia="en-IN"/>
+          <w14:ligatures w14:val="none"/>
+        </w:rPr>
+        <w:t>) function operates is called a window.</w:t>
+      </w:r>
+    </w:p>
+    <w:p>
+      <w:pPr>
+        <w:numPr>
+          <w:ilvl w:val="0"/>
+          <w:numId w:val="4"/>
+        </w:numPr>
+        <w:spacing w:before="100" w:beforeAutospacing="1" w:after="100" w:afterAutospacing="1" w:line="240" w:lineRule="auto"/>
+        <w:rPr>
+          <w:rFonts w:eastAsia="Times New Roman" w:cstheme="minorHAnsi"/>
+          <w:kern w:val="0"/>
+          <w:sz w:val="32"/>
+          <w:szCs w:val="32"/>
+          <w:lang w:eastAsia="en-IN"/>
+          <w14:ligatures w14:val="none"/>
+        </w:rPr>
+      </w:pPr>
+      <w:r>
+        <w:rPr>
+          <w:rFonts w:eastAsia="Times New Roman" w:cstheme="minorHAnsi"/>
+          <w:kern w:val="0"/>
+          <w:sz w:val="32"/>
+          <w:szCs w:val="32"/>
+          <w:lang w:eastAsia="en-IN"/>
+          <w14:ligatures w14:val="none"/>
+        </w:rPr>
+        <w:t>The PARTITION BY clause is used to divide the query set results. </w:t>
+      </w:r>
+    </w:p>
+    <w:p>
+      <w:pPr>
+        <w:numPr>
+          <w:ilvl w:val="0"/>
+          <w:numId w:val="4"/>
+        </w:numPr>
+        <w:spacing w:before="100" w:beforeAutospacing="1" w:after="100" w:afterAutospacing="1" w:line="240" w:lineRule="auto"/>
+        <w:rPr>
+          <w:rFonts w:eastAsia="Times New Roman" w:cstheme="minorHAnsi"/>
+          <w:kern w:val="0"/>
+          <w:sz w:val="32"/>
+          <w:szCs w:val="32"/>
+          <w:lang w:eastAsia="en-IN"/>
+          <w14:ligatures w14:val="none"/>
+        </w:rPr>
+      </w:pPr>
+      <w:r>
+        <w:rPr>
+          <w:rFonts w:eastAsia="Times New Roman" w:cstheme="minorHAnsi"/>
+          <w:kern w:val="0"/>
+          <w:sz w:val="32"/>
+          <w:szCs w:val="32"/>
+          <w:lang w:eastAsia="en-IN"/>
+          <w14:ligatures w14:val="none"/>
+        </w:rPr>
+        <w:t>The ORDER BY clause inside the OVER clause is used to set the order in which the query result will be displayed.</w:t>
+      </w:r>
+    </w:p>
+    <w:p>
+      <w:pPr>
+        <w:pStyle w:val="HTMLPreformatted"/>
+        <w:rPr>
+          <w:rFonts w:asciiTheme="minorHAnsi" w:hAnsiTheme="minorHAnsi" w:cstheme="minorHAnsi"/>
+          <w:sz w:val="32"/>
+          <w:szCs w:val="32"/>
+        </w:rPr>
+      </w:pPr>
+    </w:p>
+    <w:p>
+      <w:pPr>
+        <w:pStyle w:val="HTMLPreformatted"/>
+        <w:rPr>
+          <w:rFonts w:asciiTheme="minorHAnsi" w:hAnsiTheme="minorHAnsi" w:cstheme="minorHAnsi"/>
+          <w:sz w:val="24"/>
+          <w:szCs w:val="24"/>
+        </w:rPr>
+      </w:pPr>
+      <w:r>
+        <w:rPr>
+          <w:rFonts w:asciiTheme="minorHAnsi" w:hAnsiTheme="minorHAnsi" w:cstheme="minorHAnsi"/>
+          <w:sz w:val="24"/>
+          <w:szCs w:val="24"/>
+        </w:rPr>
+        <w:t>SELECT *,</w:t>
+      </w:r>
+    </w:p>
+    <w:p>
+      <w:pPr>
+        <w:pStyle w:val="HTMLPreformatted"/>
+        <w:rPr>
+          <w:rFonts w:asciiTheme="minorHAnsi" w:hAnsiTheme="minorHAnsi" w:cstheme="minorHAnsi"/>
+          <w:sz w:val="24"/>
+          <w:szCs w:val="24"/>
+        </w:rPr>
+      </w:pPr>
+      <w:r>
+        <w:rPr>
+          <w:rFonts w:asciiTheme="minorHAnsi" w:hAnsiTheme="minorHAnsi" w:cstheme="minorHAnsi"/>
+          <w:sz w:val="24"/>
+          <w:szCs w:val="24"/>
+        </w:rPr>
+        <w:t>ROW_</w:t>
+      </w:r>
+      <w:proofErr w:type="gramStart"/>
+      <w:r>
+        <w:rPr>
+          <w:rFonts w:asciiTheme="minorHAnsi" w:hAnsiTheme="minorHAnsi" w:cstheme="minorHAnsi"/>
+          <w:sz w:val="24"/>
+          <w:szCs w:val="24"/>
+        </w:rPr>
+        <w:t>NUMBER(</w:t>
+      </w:r>
+      <w:proofErr w:type="gramEnd"/>
+      <w:r>
+        <w:rPr>
+          <w:rFonts w:asciiTheme="minorHAnsi" w:hAnsiTheme="minorHAnsi" w:cstheme="minorHAnsi"/>
+          <w:sz w:val="24"/>
+          <w:szCs w:val="24"/>
+        </w:rPr>
+        <w:t>) OVER (ORDER BY salary)</w:t>
+      </w:r>
+    </w:p>
+    <w:p>
+      <w:pPr>
+        <w:pStyle w:val="HTMLPreformatted"/>
+        <w:rPr>
+          <w:rFonts w:asciiTheme="minorHAnsi" w:hAnsiTheme="minorHAnsi" w:cstheme="minorHAnsi"/>
+          <w:sz w:val="24"/>
+          <w:szCs w:val="24"/>
+        </w:rPr>
+      </w:pPr>
+      <w:r>
+        <w:rPr>
+          <w:rFonts w:asciiTheme="minorHAnsi" w:hAnsiTheme="minorHAnsi" w:cstheme="minorHAnsi"/>
+          <w:sz w:val="24"/>
+          <w:szCs w:val="24"/>
+        </w:rPr>
+        <w:t>FROM dev_</w:t>
+      </w:r>
+      <w:proofErr w:type="gramStart"/>
+      <w:r>
+        <w:rPr>
+          <w:rFonts w:asciiTheme="minorHAnsi" w:hAnsiTheme="minorHAnsi" w:cstheme="minorHAnsi"/>
+          <w:sz w:val="24"/>
+          <w:szCs w:val="24"/>
+        </w:rPr>
+        <w:t>schema.employee</w:t>
+      </w:r>
+      <w:proofErr w:type="gramEnd"/>
+      <w:r>
+        <w:rPr>
+          <w:rFonts w:asciiTheme="minorHAnsi" w:hAnsiTheme="minorHAnsi" w:cstheme="minorHAnsi"/>
+          <w:sz w:val="24"/>
+          <w:szCs w:val="24"/>
+        </w:rPr>
+        <w:t>;</w:t>
+      </w:r>
+    </w:p>
+    <w:p>
+      <w:pPr>
+        <w:pStyle w:val="HTMLPreformatted"/>
+        <w:rPr>
+          <w:rFonts w:asciiTheme="minorHAnsi" w:hAnsiTheme="minorHAnsi" w:cstheme="minorHAnsi"/>
+          <w:sz w:val="24"/>
+          <w:szCs w:val="24"/>
+        </w:rPr>
+      </w:pPr>
+    </w:p>
+    <w:p>
+      <w:pPr>
+        <w:pStyle w:val="HTMLPreformatted"/>
+        <w:rPr>
+          <w:rFonts w:asciiTheme="minorHAnsi" w:hAnsiTheme="minorHAnsi" w:cstheme="minorHAnsi"/>
+          <w:sz w:val="24"/>
+          <w:szCs w:val="24"/>
+        </w:rPr>
+      </w:pPr>
+      <w:r>
+        <w:rPr>
+          <w:noProof/>
+        </w:rPr>
+        <w:drawing>
+          <wp:inline distT="0" distB="0" distL="0" distR="0" wp14:anchorId="76BEB217" wp14:editId="3451FBDF">
+            <wp:extent cx="5731510" cy="2266950"/>
+            <wp:effectExtent l="0" t="0" r="2540" b="0"/>
+            <wp:docPr id="594207715" name="Picture 1"/>
+            <wp:cNvGraphicFramePr>
+              <a:graphicFrameLocks xmlns:a="http://schemas.openxmlformats.org/drawingml/2006/main" noChangeAspect="1"/>
+            </wp:cNvGraphicFramePr>
+            <a:graphic xmlns:a="http://schemas.openxmlformats.org/drawingml/2006/main">
+              <a:graphicData uri="http://schemas.openxmlformats.org/drawingml/2006/picture">
+                <pic:pic xmlns:pic="http://schemas.openxmlformats.org/drawingml/2006/picture">
+                  <pic:nvPicPr>
+                    <pic:cNvPr id="594207715" name=""/>
+                    <pic:cNvPicPr/>
+                  </pic:nvPicPr>
+                  <pic:blipFill>
+                    <a:blip r:embed="rId21"/>
+                    <a:stretch>
+                      <a:fillRect/>
+                    </a:stretch>
+                  </pic:blipFill>
+                  <pic:spPr>
+                    <a:xfrm>
+                      <a:off x="0" y="0"/>
+                      <a:ext cx="5731510" cy="2266950"/>
+                    </a:xfrm>
+                    <a:prstGeom prst="rect">
+                      <a:avLst/>
+                    </a:prstGeom>
+                  </pic:spPr>
+                </pic:pic>
+              </a:graphicData>
+            </a:graphic>
+          </wp:inline>
+        </w:drawing>
+      </w:r>
+    </w:p>
+    <w:p>
+      <w:pPr>
+        <w:pStyle w:val="HTMLPreformatted"/>
+        <w:rPr>
+          <w:rFonts w:asciiTheme="minorHAnsi" w:hAnsiTheme="minorHAnsi" w:cstheme="minorHAnsi"/>
+          <w:sz w:val="24"/>
+          <w:szCs w:val="24"/>
+        </w:rPr>
+      </w:pPr>
+    </w:p>
+    <w:p>
+      <w:pPr>
+        <w:pStyle w:val="HTMLPreformatted"/>
+        <w:rPr>
+          <w:rFonts w:asciiTheme="minorHAnsi" w:hAnsiTheme="minorHAnsi" w:cstheme="minorHAnsi"/>
+          <w:sz w:val="32"/>
+          <w:szCs w:val="32"/>
+        </w:rPr>
+      </w:pPr>
+    </w:p>
+    <w:p>
+      <w:pPr>
+        <w:pStyle w:val="HTMLPreformatted"/>
+        <w:rPr>
+          <w:rFonts w:asciiTheme="minorHAnsi" w:hAnsiTheme="minorHAnsi" w:cstheme="minorHAnsi"/>
+          <w:sz w:val="32"/>
+          <w:szCs w:val="32"/>
+        </w:rPr>
+      </w:pPr>
+    </w:p>
+    <w:p>
+      <w:pPr>
+        <w:spacing w:before="100" w:beforeAutospacing="1" w:after="100" w:afterAutospacing="1" w:line="240" w:lineRule="auto"/>
+        <w:rPr>
+          <w:rFonts w:eastAsia="Times New Roman" w:cstheme="minorHAnsi"/>
+          <w:kern w:val="0"/>
+          <w:sz w:val="32"/>
+          <w:szCs w:val="32"/>
+          <w:lang w:eastAsia="en-IN"/>
+          <w14:ligatures w14:val="none"/>
+        </w:rPr>
+      </w:pPr>
+    </w:p>
+    <w:p>
+      <w:pPr>
+        <w:rPr>
+          <w:sz w:val="24"/>
+          <w:szCs w:val="24"/>
         </w:rPr>
       </w:pPr>
     </w:p>
@@ -4348,9 +8266,9 @@
 <file path=word/numbering.xml><?xml version="1.0" encoding="utf-8"?>
 <w:numbering xmlns:wpc="http://schemas.microsoft.com/office/word/2010/wordprocessingCanvas" xmlns:cx="http://schemas.microsoft.com/office/drawing/2014/chartex" xmlns:cx1="http://schemas.microsoft.com/office/drawing/2015/9/8/chartex" xmlns:cx2="http://schemas.microsoft.com/office/drawing/2015/10/21/chartex" xmlns:cx3="http://schemas.microsoft.com/office/drawing/2016/5/9/chartex" xmlns:cx4="http://schemas.microsoft.com/office/drawing/2016/5/10/chartex" xmlns:cx5="http://schemas.microsoft.com/office/drawing/2016/5/11/chartex" xmlns:cx6="http://schemas.microsoft.com/office/drawing/2016/5/12/chartex" xmlns:cx7="http://schemas.microsoft.com/office/drawing/2016/5/13/chartex" xmlns:cx8="http://schemas.microsoft.com/office/drawing/2016/5/14/chartex" xmlns:mc="http://schemas.openxmlformats.org/markup-compatibility/2006" xmlns:aink="http://schemas.microsoft.com/office/drawing/2016/ink" xmlns:am3d="http://schemas.microsoft.com/office/drawing/2017/model3d" xmlns:o="urn:schemas-microsoft-com:office:office" xmlns:oel="http://schemas.microsoft.com/office/2019/extlst" xmlns:r="http://schemas.openxmlformats.org/officeDocument/2006/relationships" xmlns:m="http://schemas.openxmlformats.org/officeDocument/2006/math" xmlns:v="urn:schemas-microsoft-com:vml" xmlns:wp14="http://schemas.microsoft.com/office/word/2010/wordprocessingDrawing" xmlns:wp="http://schemas.openxmlformats.org/drawingml/2006/wordprocessingDrawing" xmlns:w10="urn:schemas-microsoft-com:office:word" xmlns:w="http://schemas.openxmlformats.org/wordprocessingml/2006/main" xmlns:w14="http://schemas.microsoft.com/office/word/2010/wordml" xmlns:w15="http://schemas.microsoft.com/office/word/2012/wordml" xmlns:w16cex="http://schemas.microsoft.com/office/word/2018/wordml/cex" xmlns:w16cid="http://schemas.microsoft.com/office/word/2016/wordml/cid" xmlns:w16="http://schemas.microsoft.com/office/word/2018/wordml" xmlns:w16sdtdh="http://schemas.microsoft.com/office/word/2020/wordml/sdtdatahash" xmlns:w16se="http://schemas.microsoft.com/office/word/2015/wordml/symex" xmlns:wpg="http://schemas.microsoft.com/office/word/2010/wordprocessingGroup" xmlns:wpi="http://schemas.microsoft.com/office/word/2010/wordprocessingInk" xmlns:wne="http://schemas.microsoft.com/office/word/2006/wordml" xmlns:wps="http://schemas.microsoft.com/office/word/2010/wordprocessingShape" mc:Ignorable="w14 w15 w16se w16cid w16 w16cex w16sdtdh wp14">
   <w:abstractNum w:abstractNumId="0" w15:restartNumberingAfterBreak="0">
-    <w:nsid w:val="183018EC"/>
+    <w:nsid w:val="0CB77570"/>
     <w:multiLevelType w:val="multilevel"/>
-    <w:tmpl w:val="BBDEB862"/>
+    <w:tmpl w:val="485EB14C"/>
     <w:lvl w:ilvl="0">
       <w:start w:val="1"/>
       <w:numFmt w:val="bullet"/>
@@ -4497,6 +8415,304 @@
     </w:lvl>
   </w:abstractNum>
   <w:abstractNum w:abstractNumId="1" w15:restartNumberingAfterBreak="0">
+    <w:nsid w:val="183018EC"/>
+    <w:multiLevelType w:val="multilevel"/>
+    <w:tmpl w:val="BBDEB862"/>
+    <w:lvl w:ilvl="0">
+      <w:start w:val="1"/>
+      <w:numFmt w:val="bullet"/>
+      <w:lvlText w:val=""/>
+      <w:lvlJc w:val="left"/>
+      <w:pPr>
+        <w:tabs>
+          <w:tab w:val="num" w:pos="720"/>
+        </w:tabs>
+        <w:ind w:left="720" w:hanging="360"/>
+      </w:pPr>
+      <w:rPr>
+        <w:rFonts w:ascii="Symbol" w:hAnsi="Symbol" w:hint="default"/>
+        <w:sz w:val="20"/>
+      </w:rPr>
+    </w:lvl>
+    <w:lvl w:ilvl="1" w:tentative="1">
+      <w:start w:val="1"/>
+      <w:numFmt w:val="bullet"/>
+      <w:lvlText w:val="o"/>
+      <w:lvlJc w:val="left"/>
+      <w:pPr>
+        <w:tabs>
+          <w:tab w:val="num" w:pos="1440"/>
+        </w:tabs>
+        <w:ind w:left="1440" w:hanging="360"/>
+      </w:pPr>
+      <w:rPr>
+        <w:rFonts w:ascii="Courier New" w:hAnsi="Courier New" w:hint="default"/>
+        <w:sz w:val="20"/>
+      </w:rPr>
+    </w:lvl>
+    <w:lvl w:ilvl="2" w:tentative="1">
+      <w:start w:val="1"/>
+      <w:numFmt w:val="bullet"/>
+      <w:lvlText w:val=""/>
+      <w:lvlJc w:val="left"/>
+      <w:pPr>
+        <w:tabs>
+          <w:tab w:val="num" w:pos="2160"/>
+        </w:tabs>
+        <w:ind w:left="2160" w:hanging="360"/>
+      </w:pPr>
+      <w:rPr>
+        <w:rFonts w:ascii="Wingdings" w:hAnsi="Wingdings" w:hint="default"/>
+        <w:sz w:val="20"/>
+      </w:rPr>
+    </w:lvl>
+    <w:lvl w:ilvl="3" w:tentative="1">
+      <w:start w:val="1"/>
+      <w:numFmt w:val="bullet"/>
+      <w:lvlText w:val=""/>
+      <w:lvlJc w:val="left"/>
+      <w:pPr>
+        <w:tabs>
+          <w:tab w:val="num" w:pos="2880"/>
+        </w:tabs>
+        <w:ind w:left="2880" w:hanging="360"/>
+      </w:pPr>
+      <w:rPr>
+        <w:rFonts w:ascii="Wingdings" w:hAnsi="Wingdings" w:hint="default"/>
+        <w:sz w:val="20"/>
+      </w:rPr>
+    </w:lvl>
+    <w:lvl w:ilvl="4" w:tentative="1">
+      <w:start w:val="1"/>
+      <w:numFmt w:val="bullet"/>
+      <w:lvlText w:val=""/>
+      <w:lvlJc w:val="left"/>
+      <w:pPr>
+        <w:tabs>
+          <w:tab w:val="num" w:pos="3600"/>
+        </w:tabs>
+        <w:ind w:left="3600" w:hanging="360"/>
+      </w:pPr>
+      <w:rPr>
+        <w:rFonts w:ascii="Wingdings" w:hAnsi="Wingdings" w:hint="default"/>
+        <w:sz w:val="20"/>
+      </w:rPr>
+    </w:lvl>
+    <w:lvl w:ilvl="5" w:tentative="1">
+      <w:start w:val="1"/>
+      <w:numFmt w:val="bullet"/>
+      <w:lvlText w:val=""/>
+      <w:lvlJc w:val="left"/>
+      <w:pPr>
+        <w:tabs>
+          <w:tab w:val="num" w:pos="4320"/>
+        </w:tabs>
+        <w:ind w:left="4320" w:hanging="360"/>
+      </w:pPr>
+      <w:rPr>
+        <w:rFonts w:ascii="Wingdings" w:hAnsi="Wingdings" w:hint="default"/>
+        <w:sz w:val="20"/>
+      </w:rPr>
+    </w:lvl>
+    <w:lvl w:ilvl="6" w:tentative="1">
+      <w:start w:val="1"/>
+      <w:numFmt w:val="bullet"/>
+      <w:lvlText w:val=""/>
+      <w:lvlJc w:val="left"/>
+      <w:pPr>
+        <w:tabs>
+          <w:tab w:val="num" w:pos="5040"/>
+        </w:tabs>
+        <w:ind w:left="5040" w:hanging="360"/>
+      </w:pPr>
+      <w:rPr>
+        <w:rFonts w:ascii="Wingdings" w:hAnsi="Wingdings" w:hint="default"/>
+        <w:sz w:val="20"/>
+      </w:rPr>
+    </w:lvl>
+    <w:lvl w:ilvl="7" w:tentative="1">
+      <w:start w:val="1"/>
+      <w:numFmt w:val="bullet"/>
+      <w:lvlText w:val=""/>
+      <w:lvlJc w:val="left"/>
+      <w:pPr>
+        <w:tabs>
+          <w:tab w:val="num" w:pos="5760"/>
+        </w:tabs>
+        <w:ind w:left="5760" w:hanging="360"/>
+      </w:pPr>
+      <w:rPr>
+        <w:rFonts w:ascii="Wingdings" w:hAnsi="Wingdings" w:hint="default"/>
+        <w:sz w:val="20"/>
+      </w:rPr>
+    </w:lvl>
+    <w:lvl w:ilvl="8" w:tentative="1">
+      <w:start w:val="1"/>
+      <w:numFmt w:val="bullet"/>
+      <w:lvlText w:val=""/>
+      <w:lvlJc w:val="left"/>
+      <w:pPr>
+        <w:tabs>
+          <w:tab w:val="num" w:pos="6480"/>
+        </w:tabs>
+        <w:ind w:left="6480" w:hanging="360"/>
+      </w:pPr>
+      <w:rPr>
+        <w:rFonts w:ascii="Wingdings" w:hAnsi="Wingdings" w:hint="default"/>
+        <w:sz w:val="20"/>
+      </w:rPr>
+    </w:lvl>
+  </w:abstractNum>
+  <w:abstractNum w:abstractNumId="2" w15:restartNumberingAfterBreak="0">
+    <w:nsid w:val="2AC15FDC"/>
+    <w:multiLevelType w:val="multilevel"/>
+    <w:tmpl w:val="7B7E29E2"/>
+    <w:lvl w:ilvl="0">
+      <w:start w:val="1"/>
+      <w:numFmt w:val="bullet"/>
+      <w:lvlText w:val=""/>
+      <w:lvlJc w:val="left"/>
+      <w:pPr>
+        <w:tabs>
+          <w:tab w:val="num" w:pos="720"/>
+        </w:tabs>
+        <w:ind w:left="720" w:hanging="360"/>
+      </w:pPr>
+      <w:rPr>
+        <w:rFonts w:ascii="Symbol" w:hAnsi="Symbol" w:hint="default"/>
+        <w:sz w:val="20"/>
+      </w:rPr>
+    </w:lvl>
+    <w:lvl w:ilvl="1" w:tentative="1">
+      <w:start w:val="1"/>
+      <w:numFmt w:val="bullet"/>
+      <w:lvlText w:val="o"/>
+      <w:lvlJc w:val="left"/>
+      <w:pPr>
+        <w:tabs>
+          <w:tab w:val="num" w:pos="1440"/>
+        </w:tabs>
+        <w:ind w:left="1440" w:hanging="360"/>
+      </w:pPr>
+      <w:rPr>
+        <w:rFonts w:ascii="Courier New" w:hAnsi="Courier New" w:hint="default"/>
+        <w:sz w:val="20"/>
+      </w:rPr>
+    </w:lvl>
+    <w:lvl w:ilvl="2" w:tentative="1">
+      <w:start w:val="1"/>
+      <w:numFmt w:val="bullet"/>
+      <w:lvlText w:val=""/>
+      <w:lvlJc w:val="left"/>
+      <w:pPr>
+        <w:tabs>
+          <w:tab w:val="num" w:pos="2160"/>
+        </w:tabs>
+        <w:ind w:left="2160" w:hanging="360"/>
+      </w:pPr>
+      <w:rPr>
+        <w:rFonts w:ascii="Wingdings" w:hAnsi="Wingdings" w:hint="default"/>
+        <w:sz w:val="20"/>
+      </w:rPr>
+    </w:lvl>
+    <w:lvl w:ilvl="3" w:tentative="1">
+      <w:start w:val="1"/>
+      <w:numFmt w:val="bullet"/>
+      <w:lvlText w:val=""/>
+      <w:lvlJc w:val="left"/>
+      <w:pPr>
+        <w:tabs>
+          <w:tab w:val="num" w:pos="2880"/>
+        </w:tabs>
+        <w:ind w:left="2880" w:hanging="360"/>
+      </w:pPr>
+      <w:rPr>
+        <w:rFonts w:ascii="Wingdings" w:hAnsi="Wingdings" w:hint="default"/>
+        <w:sz w:val="20"/>
+      </w:rPr>
+    </w:lvl>
+    <w:lvl w:ilvl="4" w:tentative="1">
+      <w:start w:val="1"/>
+      <w:numFmt w:val="bullet"/>
+      <w:lvlText w:val=""/>
+      <w:lvlJc w:val="left"/>
+      <w:pPr>
+        <w:tabs>
+          <w:tab w:val="num" w:pos="3600"/>
+        </w:tabs>
+        <w:ind w:left="3600" w:hanging="360"/>
+      </w:pPr>
+      <w:rPr>
+        <w:rFonts w:ascii="Wingdings" w:hAnsi="Wingdings" w:hint="default"/>
+        <w:sz w:val="20"/>
+      </w:rPr>
+    </w:lvl>
+    <w:lvl w:ilvl="5" w:tentative="1">
+      <w:start w:val="1"/>
+      <w:numFmt w:val="bullet"/>
+      <w:lvlText w:val=""/>
+      <w:lvlJc w:val="left"/>
+      <w:pPr>
+        <w:tabs>
+          <w:tab w:val="num" w:pos="4320"/>
+        </w:tabs>
+        <w:ind w:left="4320" w:hanging="360"/>
+      </w:pPr>
+      <w:rPr>
+        <w:rFonts w:ascii="Wingdings" w:hAnsi="Wingdings" w:hint="default"/>
+        <w:sz w:val="20"/>
+      </w:rPr>
+    </w:lvl>
+    <w:lvl w:ilvl="6" w:tentative="1">
+      <w:start w:val="1"/>
+      <w:numFmt w:val="bullet"/>
+      <w:lvlText w:val=""/>
+      <w:lvlJc w:val="left"/>
+      <w:pPr>
+        <w:tabs>
+          <w:tab w:val="num" w:pos="5040"/>
+        </w:tabs>
+        <w:ind w:left="5040" w:hanging="360"/>
+      </w:pPr>
+      <w:rPr>
+        <w:rFonts w:ascii="Wingdings" w:hAnsi="Wingdings" w:hint="default"/>
+        <w:sz w:val="20"/>
+      </w:rPr>
+    </w:lvl>
+    <w:lvl w:ilvl="7" w:tentative="1">
+      <w:start w:val="1"/>
+      <w:numFmt w:val="bullet"/>
+      <w:lvlText w:val=""/>
+      <w:lvlJc w:val="left"/>
+      <w:pPr>
+        <w:tabs>
+          <w:tab w:val="num" w:pos="5760"/>
+        </w:tabs>
+        <w:ind w:left="5760" w:hanging="360"/>
+      </w:pPr>
+      <w:rPr>
+        <w:rFonts w:ascii="Wingdings" w:hAnsi="Wingdings" w:hint="default"/>
+        <w:sz w:val="20"/>
+      </w:rPr>
+    </w:lvl>
+    <w:lvl w:ilvl="8" w:tentative="1">
+      <w:start w:val="1"/>
+      <w:numFmt w:val="bullet"/>
+      <w:lvlText w:val=""/>
+      <w:lvlJc w:val="left"/>
+      <w:pPr>
+        <w:tabs>
+          <w:tab w:val="num" w:pos="6480"/>
+        </w:tabs>
+        <w:ind w:left="6480" w:hanging="360"/>
+      </w:pPr>
+      <w:rPr>
+        <w:rFonts w:ascii="Wingdings" w:hAnsi="Wingdings" w:hint="default"/>
+        <w:sz w:val="20"/>
+      </w:rPr>
+    </w:lvl>
+  </w:abstractNum>
+  <w:abstractNum w:abstractNumId="3" w15:restartNumberingAfterBreak="0">
     <w:nsid w:val="7C1A4959"/>
     <w:multiLevelType w:val="hybridMultilevel"/>
     <w:tmpl w:val="8F18394C"/>
@@ -4586,10 +8802,16 @@
     </w:lvl>
   </w:abstractNum>
   <w:num w:numId="1" w16cid:durableId="884873362">
+    <w:abstractNumId w:val="3"/>
+  </w:num>
+  <w:num w:numId="2" w16cid:durableId="113212809">
     <w:abstractNumId w:val="1"/>
   </w:num>
-  <w:num w:numId="2" w16cid:durableId="113212809">
+  <w:num w:numId="3" w16cid:durableId="591745181">
     <w:abstractNumId w:val="0"/>
+  </w:num>
+  <w:num w:numId="4" w16cid:durableId="217325124">
+    <w:abstractNumId w:val="2"/>
   </w:num>
 </w:numbering>
 </file>
@@ -5150,6 +9372,49 @@
       <w14:ligatures w14:val="none"/>
     </w:rPr>
   </w:style>
+  <w:style w:type="character" w:styleId="HTMLCode">
+    <w:name w:val="HTML Code"/>
+    <w:basedOn w:val="DefaultParagraphFont"/>
+    <w:uiPriority w:val="99"/>
+    <w:semiHidden/>
+    <w:unhideWhenUsed/>
+    <w:rsid w:val="008C4E6E"/>
+    <w:rPr>
+      <w:rFonts w:ascii="Courier New" w:eastAsia="Times New Roman" w:hAnsi="Courier New" w:cs="Courier New"/>
+      <w:sz w:val="20"/>
+      <w:szCs w:val="20"/>
+    </w:rPr>
+  </w:style>
+  <w:style w:type="character" w:customStyle="1" w:styleId="n">
+    <w:name w:val="n"/>
+    <w:basedOn w:val="DefaultParagraphFont"/>
+    <w:rsid w:val="005A77E4"/>
+  </w:style>
+  <w:style w:type="character" w:customStyle="1" w:styleId="p">
+    <w:name w:val="p"/>
+    <w:basedOn w:val="DefaultParagraphFont"/>
+    <w:rsid w:val="005A77E4"/>
+  </w:style>
+  <w:style w:type="character" w:customStyle="1" w:styleId="w">
+    <w:name w:val="w"/>
+    <w:basedOn w:val="DefaultParagraphFont"/>
+    <w:rsid w:val="005A77E4"/>
+  </w:style>
+  <w:style w:type="character" w:customStyle="1" w:styleId="k">
+    <w:name w:val="k"/>
+    <w:basedOn w:val="DefaultParagraphFont"/>
+    <w:rsid w:val="005A77E4"/>
+  </w:style>
+  <w:style w:type="character" w:customStyle="1" w:styleId="o">
+    <w:name w:val="o"/>
+    <w:basedOn w:val="DefaultParagraphFont"/>
+    <w:rsid w:val="00E43B1A"/>
+  </w:style>
+  <w:style w:type="character" w:customStyle="1" w:styleId="mi">
+    <w:name w:val="mi"/>
+    <w:basedOn w:val="DefaultParagraphFont"/>
+    <w:rsid w:val="00E43B1A"/>
+  </w:style>
 </w:styles>
 </file>
 

</xml_diff>